<commit_message>
+początek raportu, konczę do wieczora mniej wiecej
</commit_message>
<xml_diff>
--- a/Raport.docx
+++ b/Raport.docx
@@ -42,7 +42,6 @@
                 <w:placeholder>
                   <w:docPart w:val="27DACDA3FDB9403CA6A2B0BE942D0729"/>
                 </w:placeholder>
-                <w:showingPlcHdr/>
                 <w:dataBinding w:prefixMappings="xmlns:ns0='http://schemas.openxmlformats.org/officeDocument/2006/extended-properties'" w:xpath="/ns0:Properties[1]/ns0:Company[1]" w:storeItemID="{6668398D-A668-4E3E-A5EB-62B293D839F1}"/>
                 <w:text/>
               </w:sdtPr>
@@ -59,7 +58,7 @@
                   </w:tcPr>
                   <w:p>
                     <w:pPr>
-                      <w:pStyle w:val="NoSpacing"/>
+                      <w:pStyle w:val="Sansinterligne"/>
                       <w:rPr>
                         <w:rFonts w:asciiTheme="majorHAnsi" w:eastAsiaTheme="majorEastAsia" w:hAnsiTheme="majorHAnsi" w:cstheme="majorBidi"/>
                       </w:rPr>
@@ -68,7 +67,7 @@
                       <w:rPr>
                         <w:rFonts w:asciiTheme="majorHAnsi" w:eastAsiaTheme="majorEastAsia" w:hAnsiTheme="majorHAnsi" w:cstheme="majorBidi"/>
                       </w:rPr>
-                      <w:t>[Type the company name]</w:t>
+                      <w:t xml:space="preserve"> </w:t>
                     </w:r>
                   </w:p>
                 </w:tc>
@@ -100,7 +99,7 @@
                 <w:sdtContent>
                   <w:p>
                     <w:pPr>
-                      <w:pStyle w:val="NoSpacing"/>
+                      <w:pStyle w:val="Sansinterligne"/>
                       <w:rPr>
                         <w:rFonts w:asciiTheme="majorHAnsi" w:eastAsiaTheme="majorEastAsia" w:hAnsiTheme="majorHAnsi" w:cstheme="majorBidi"/>
                         <w:color w:val="4F81BD" w:themeColor="accent1"/>
@@ -151,7 +150,7 @@
                   </w:tcPr>
                   <w:p>
                     <w:pPr>
-                      <w:pStyle w:val="NoSpacing"/>
+                      <w:pStyle w:val="Sansinterligne"/>
                       <w:rPr>
                         <w:rFonts w:asciiTheme="majorHAnsi" w:eastAsiaTheme="majorEastAsia" w:hAnsiTheme="majorHAnsi" w:cstheme="majorBidi"/>
                       </w:rPr>
@@ -192,7 +191,7 @@
               </w:tcPr>
               <w:p>
                 <w:pPr>
-                  <w:pStyle w:val="NoSpacing"/>
+                  <w:pStyle w:val="Sansinterligne"/>
                   <w:rPr>
                     <w:color w:val="4F81BD" w:themeColor="accent1"/>
                   </w:rPr>
@@ -206,7 +205,7 @@
               </w:p>
               <w:p>
                 <w:pPr>
-                  <w:pStyle w:val="NoSpacing"/>
+                  <w:pStyle w:val="Sansinterligne"/>
                   <w:rPr>
                     <w:color w:val="4F81BD" w:themeColor="accent1"/>
                   </w:rPr>
@@ -239,7 +238,7 @@
                 <w:sdtContent>
                   <w:p>
                     <w:pPr>
-                      <w:pStyle w:val="NoSpacing"/>
+                      <w:pStyle w:val="Sansinterligne"/>
                       <w:rPr>
                         <w:color w:val="4F81BD" w:themeColor="accent1"/>
                       </w:rPr>
@@ -255,7 +254,7 @@
               </w:sdt>
               <w:p>
                 <w:pPr>
-                  <w:pStyle w:val="NoSpacing"/>
+                  <w:pStyle w:val="Sansinterligne"/>
                   <w:rPr>
                     <w:color w:val="4F81BD" w:themeColor="accent1"/>
                   </w:rPr>
@@ -274,7 +273,7 @@
     </w:sdt>
     <w:p>
       <w:pPr>
-        <w:pStyle w:val="Heading1"/>
+        <w:pStyle w:val="Titre1"/>
         <w:numPr>
           <w:ilvl w:val="0"/>
           <w:numId w:val="2"/>
@@ -285,9 +284,117 @@
         <w:t>Wstęp</w:t>
       </w:r>
     </w:p>
+    <w:p/>
     <w:p>
       <w:pPr>
-        <w:pStyle w:val="Heading1"/>
+        <w:ind w:left="720"/>
+        <w:jc w:val="both"/>
+        <w:rPr>
+          <w:sz w:val="24"/>
+          <w:lang w:val="pl-PL"/>
+        </w:rPr>
+      </w:pPr>
+      <w:r>
+        <w:rPr>
+          <w:sz w:val="24"/>
+          <w:lang w:val="pl-PL"/>
+        </w:rPr>
+        <w:t xml:space="preserve">Zadaniem projektu było zamodelowanie ruchu </w:t>
+      </w:r>
+      <w:r>
+        <w:rPr>
+          <w:sz w:val="24"/>
+          <w:lang w:val="pl-PL"/>
+        </w:rPr>
+        <w:t>tele</w:t>
+      </w:r>
+      <w:r>
+        <w:rPr>
+          <w:sz w:val="24"/>
+          <w:lang w:val="pl-PL"/>
+        </w:rPr>
+        <w:t xml:space="preserve">informatycznego w wybranym programie. </w:t>
+      </w:r>
+      <w:r>
+        <w:rPr>
+          <w:sz w:val="24"/>
+          <w:lang w:val="pl-PL"/>
+        </w:rPr>
+        <w:t xml:space="preserve">Do tego celu wybraliśmy silnik do gier „Unreal engine” wyprodukowany przez firmę Epic Games. Pozwala on na blokową implementację algorytmów oraz wizualizację obiektów 3D. </w:t>
+      </w:r>
+    </w:p>
+    <w:p>
+      <w:pPr>
+        <w:ind w:left="720"/>
+        <w:jc w:val="both"/>
+        <w:rPr>
+          <w:sz w:val="24"/>
+          <w:lang w:val="pl-PL"/>
+        </w:rPr>
+      </w:pPr>
+      <w:r>
+        <w:rPr>
+          <w:sz w:val="24"/>
+          <w:lang w:val="pl-PL"/>
+        </w:rPr>
+        <w:t>Ruch teleinformatyczny może być zaimplementowany w różne sposoby w zależności od potrzeb systemów lub użytkowników.</w:t>
+      </w:r>
+      <w:r>
+        <w:rPr>
+          <w:sz w:val="24"/>
+          <w:lang w:val="pl-PL"/>
+        </w:rPr>
+        <w:t xml:space="preserve"> Administratorzy oraz architekci sieci mogą mieć wpływ na wiele paramatrów takich jak w jaki sposób jest generowany ruch w sieci lub też na takie kompnenty sieci jak „Admision Control”, „Scheduler”, profilowanie ruchu.</w:t>
+      </w:r>
+    </w:p>
+    <w:p>
+      <w:pPr>
+        <w:ind w:left="720"/>
+        <w:jc w:val="both"/>
+        <w:rPr>
+          <w:sz w:val="24"/>
+          <w:lang w:val="pl-PL"/>
+        </w:rPr>
+      </w:pPr>
+      <w:r>
+        <w:rPr>
+          <w:sz w:val="24"/>
+          <w:lang w:val="pl-PL"/>
+        </w:rPr>
+        <w:t xml:space="preserve">Na początek zdefiniujmy czym jest </w:t>
+      </w:r>
+      <w:r>
+        <w:rPr>
+          <w:sz w:val="24"/>
+          <w:lang w:val="pl-PL"/>
+        </w:rPr>
+        <w:t>ruch teleinformatyczny</w:t>
+      </w:r>
+      <w:r>
+        <w:rPr>
+          <w:sz w:val="24"/>
+          <w:lang w:val="pl-PL"/>
+        </w:rPr>
+        <w:t>.</w:t>
+      </w:r>
+      <w:r>
+        <w:rPr>
+          <w:sz w:val="24"/>
+          <w:lang w:val="pl-PL"/>
+        </w:rPr>
+        <w:t xml:space="preserve"> Są to strumienie jednostek danych generowane w ramach procesów komunkacjyjnych obsługoiwane przez dane protokoły kumunikacyjne.</w:t>
+      </w:r>
+      <w:r>
+        <w:rPr>
+          <w:sz w:val="24"/>
+          <w:lang w:val="pl-PL"/>
+        </w:rPr>
+        <w:t xml:space="preserve"> </w:t>
+      </w:r>
+    </w:p>
+    <w:p>
+      <w:pPr>
+        <w:pStyle w:val="Titre1"/>
         <w:numPr>
           <w:ilvl w:val="0"/>
           <w:numId w:val="2"/>
@@ -305,7 +412,7 @@
     </w:p>
     <w:p>
       <w:pPr>
-        <w:pStyle w:val="Heading1"/>
+        <w:pStyle w:val="Titre1"/>
         <w:numPr>
           <w:ilvl w:val="0"/>
           <w:numId w:val="2"/>
@@ -323,7 +430,7 @@
     </w:p>
     <w:p>
       <w:pPr>
-        <w:pStyle w:val="Heading2"/>
+        <w:pStyle w:val="Titre2"/>
         <w:ind w:firstLine="720"/>
         <w:rPr>
           <w:lang w:val="pl-PL"/>
@@ -338,7 +445,7 @@
     </w:p>
     <w:p>
       <w:pPr>
-        <w:pStyle w:val="Heading2"/>
+        <w:pStyle w:val="Titre2"/>
         <w:ind w:firstLine="720"/>
         <w:rPr>
           <w:lang w:val="pl-PL"/>
@@ -353,7 +460,7 @@
     </w:p>
     <w:p>
       <w:pPr>
-        <w:pStyle w:val="Heading2"/>
+        <w:pStyle w:val="Titre2"/>
         <w:ind w:firstLine="720"/>
       </w:pPr>
       <w:r>
@@ -760,11 +867,11 @@
     <w:qFormat/>
     <w:rsid w:val="00F777BA"/>
   </w:style>
-  <w:style w:type="paragraph" w:styleId="Heading1">
+  <w:style w:type="paragraph" w:styleId="Titre1">
     <w:name w:val="heading 1"/>
     <w:basedOn w:val="Normal"/>
     <w:next w:val="Normal"/>
-    <w:link w:val="Heading1Char"/>
+    <w:link w:val="Titre1Car"/>
     <w:uiPriority w:val="9"/>
     <w:qFormat/>
     <w:rsid w:val="00C521D2"/>
@@ -783,11 +890,11 @@
       <w:szCs w:val="28"/>
     </w:rPr>
   </w:style>
-  <w:style w:type="paragraph" w:styleId="Heading2">
+  <w:style w:type="paragraph" w:styleId="Titre2">
     <w:name w:val="heading 2"/>
     <w:basedOn w:val="Normal"/>
     <w:next w:val="Normal"/>
-    <w:link w:val="Heading2Char"/>
+    <w:link w:val="Titre2Car"/>
     <w:uiPriority w:val="9"/>
     <w:unhideWhenUsed/>
     <w:qFormat/>
@@ -807,13 +914,13 @@
       <w:szCs w:val="26"/>
     </w:rPr>
   </w:style>
-  <w:style w:type="character" w:default="1" w:styleId="DefaultParagraphFont">
+  <w:style w:type="character" w:default="1" w:styleId="Policepardfaut">
     <w:name w:val="Default Paragraph Font"/>
     <w:uiPriority w:val="1"/>
     <w:semiHidden/>
     <w:unhideWhenUsed/>
   </w:style>
-  <w:style w:type="table" w:default="1" w:styleId="TableNormal">
+  <w:style w:type="table" w:default="1" w:styleId="TableauNormal">
     <w:name w:val="Normal Table"/>
     <w:uiPriority w:val="99"/>
     <w:semiHidden/>
@@ -829,7 +936,7 @@
       </w:tblCellMar>
     </w:tblPr>
   </w:style>
-  <w:style w:type="numbering" w:default="1" w:styleId="NoList">
+  <w:style w:type="numbering" w:default="1" w:styleId="Aucuneliste">
     <w:name w:val="No List"/>
     <w:uiPriority w:val="99"/>
     <w:semiHidden/>
@@ -837,12 +944,12 @@
   </w:style>
   <w:style w:type="character" w:customStyle="1" w:styleId="apple-converted-space">
     <w:name w:val="apple-converted-space"/>
-    <w:basedOn w:val="DefaultParagraphFont"/>
+    <w:basedOn w:val="Policepardfaut"/>
     <w:rsid w:val="00C521D2"/>
   </w:style>
-  <w:style w:type="paragraph" w:styleId="NoSpacing">
+  <w:style w:type="paragraph" w:styleId="Sansinterligne">
     <w:name w:val="No Spacing"/>
-    <w:link w:val="NoSpacingChar"/>
+    <w:link w:val="SansinterligneCar"/>
     <w:uiPriority w:val="1"/>
     <w:qFormat/>
     <w:rsid w:val="00C521D2"/>
@@ -853,20 +960,20 @@
       <w:rFonts w:eastAsiaTheme="minorEastAsia"/>
     </w:rPr>
   </w:style>
-  <w:style w:type="character" w:customStyle="1" w:styleId="NoSpacingChar">
-    <w:name w:val="No Spacing Char"/>
-    <w:basedOn w:val="DefaultParagraphFont"/>
-    <w:link w:val="NoSpacing"/>
+  <w:style w:type="character" w:customStyle="1" w:styleId="SansinterligneCar">
+    <w:name w:val="Sans interligne Car"/>
+    <w:basedOn w:val="Policepardfaut"/>
+    <w:link w:val="Sansinterligne"/>
     <w:uiPriority w:val="1"/>
     <w:rsid w:val="00C521D2"/>
     <w:rPr>
       <w:rFonts w:eastAsiaTheme="minorEastAsia"/>
     </w:rPr>
   </w:style>
-  <w:style w:type="paragraph" w:styleId="BalloonText">
+  <w:style w:type="paragraph" w:styleId="Textedebulles">
     <w:name w:val="Balloon Text"/>
     <w:basedOn w:val="Normal"/>
-    <w:link w:val="BalloonTextChar"/>
+    <w:link w:val="TextedebullesCar"/>
     <w:uiPriority w:val="99"/>
     <w:semiHidden/>
     <w:unhideWhenUsed/>
@@ -880,10 +987,10 @@
       <w:szCs w:val="16"/>
     </w:rPr>
   </w:style>
-  <w:style w:type="character" w:customStyle="1" w:styleId="BalloonTextChar">
-    <w:name w:val="Balloon Text Char"/>
-    <w:basedOn w:val="DefaultParagraphFont"/>
-    <w:link w:val="BalloonText"/>
+  <w:style w:type="character" w:customStyle="1" w:styleId="TextedebullesCar">
+    <w:name w:val="Texte de bulles Car"/>
+    <w:basedOn w:val="Policepardfaut"/>
+    <w:link w:val="Textedebulles"/>
     <w:uiPriority w:val="99"/>
     <w:semiHidden/>
     <w:rsid w:val="00C521D2"/>
@@ -893,7 +1000,7 @@
       <w:szCs w:val="16"/>
     </w:rPr>
   </w:style>
-  <w:style w:type="paragraph" w:styleId="ListParagraph">
+  <w:style w:type="paragraph" w:styleId="Paragraphedeliste">
     <w:name w:val="List Paragraph"/>
     <w:basedOn w:val="Normal"/>
     <w:uiPriority w:val="34"/>
@@ -904,10 +1011,10 @@
       <w:contextualSpacing/>
     </w:pPr>
   </w:style>
-  <w:style w:type="character" w:customStyle="1" w:styleId="Heading1Char">
-    <w:name w:val="Heading 1 Char"/>
-    <w:basedOn w:val="DefaultParagraphFont"/>
-    <w:link w:val="Heading1"/>
+  <w:style w:type="character" w:customStyle="1" w:styleId="Titre1Car">
+    <w:name w:val="Titre 1 Car"/>
+    <w:basedOn w:val="Policepardfaut"/>
+    <w:link w:val="Titre1"/>
     <w:uiPriority w:val="9"/>
     <w:rsid w:val="00C521D2"/>
     <w:rPr>
@@ -919,10 +1026,10 @@
       <w:szCs w:val="28"/>
     </w:rPr>
   </w:style>
-  <w:style w:type="character" w:customStyle="1" w:styleId="Heading2Char">
-    <w:name w:val="Heading 2 Char"/>
-    <w:basedOn w:val="DefaultParagraphFont"/>
-    <w:link w:val="Heading2"/>
+  <w:style w:type="character" w:customStyle="1" w:styleId="Titre2Car">
+    <w:name w:val="Titre 2 Car"/>
+    <w:basedOn w:val="Policepardfaut"/>
+    <w:link w:val="Titre2"/>
     <w:uiPriority w:val="9"/>
     <w:rsid w:val="00C521D2"/>
     <w:rPr>
@@ -1030,35 +1137,6 @@
         </w:p>
       </w:docPartBody>
     </w:docPart>
-    <w:docPart>
-      <w:docPartPr>
-        <w:name w:val="9F72E2A8AC524B558304E05641F10BB7"/>
-        <w:category>
-          <w:name w:val="General"/>
-          <w:gallery w:val="placeholder"/>
-        </w:category>
-        <w:types>
-          <w:type w:val="bbPlcHdr"/>
-        </w:types>
-        <w:behaviors>
-          <w:behavior w:val="content"/>
-        </w:behaviors>
-        <w:guid w:val="{C814C7A1-0009-4C7E-836D-3B6846D300AE}"/>
-      </w:docPartPr>
-      <w:docPartBody>
-        <w:p>
-          <w:pPr>
-            <w:pStyle w:val="9F72E2A8AC524B558304E05641F10BB7"/>
-          </w:pPr>
-          <w:r>
-            <w:rPr>
-              <w:color w:val="4F81BD" w:themeColor="accent1"/>
-            </w:rPr>
-            <w:t>[Pick the date]</w:t>
-          </w:r>
-        </w:p>
-      </w:docPartBody>
-    </w:docPart>
   </w:docParts>
 </w:glossaryDocument>
 </file>
@@ -1067,21 +1145,21 @@
 <w:fonts xmlns:r="http://schemas.openxmlformats.org/officeDocument/2006/relationships" xmlns:w="http://schemas.openxmlformats.org/wordprocessingml/2006/main">
   <w:font w:name="Times New Roman">
     <w:panose1 w:val="02020603050405020304"/>
-    <w:charset w:val="00"/>
+    <w:charset w:val="EE"/>
     <w:family w:val="roman"/>
     <w:pitch w:val="variable"/>
     <w:sig w:usb0="E0002AFF" w:usb1="C0007841" w:usb2="00000009" w:usb3="00000000" w:csb0="000001FF" w:csb1="00000000"/>
   </w:font>
   <w:font w:name="Calibri">
     <w:panose1 w:val="020F0502020204030204"/>
-    <w:charset w:val="00"/>
+    <w:charset w:val="EE"/>
     <w:family w:val="swiss"/>
     <w:pitch w:val="variable"/>
     <w:sig w:usb0="E00002FF" w:usb1="4000ACFF" w:usb2="00000001" w:usb3="00000000" w:csb0="0000019F" w:csb1="00000000"/>
   </w:font>
   <w:font w:name="Cambria">
     <w:panose1 w:val="02040503050406030204"/>
-    <w:charset w:val="00"/>
+    <w:charset w:val="EE"/>
     <w:family w:val="roman"/>
     <w:pitch w:val="variable"/>
     <w:sig w:usb0="E00002FF" w:usb1="400004FF" w:usb2="00000000" w:usb3="00000000" w:csb0="0000019F" w:csb1="00000000"/>
@@ -1090,8 +1168,9 @@
     <w:panose1 w:val="020B0604030504040204"/>
     <w:charset w:val="00"/>
     <w:family w:val="swiss"/>
+    <w:notTrueType/>
     <w:pitch w:val="variable"/>
-    <w:sig w:usb0="E1002EFF" w:usb1="C000605B" w:usb2="00000029" w:usb3="00000000" w:csb0="000101FF" w:csb1="00000000"/>
+    <w:sig w:usb0="00000003" w:usb1="00000000" w:usb2="00000000" w:usb3="00000000" w:csb0="00000001" w:csb1="00000000"/>
   </w:font>
 </w:fonts>
 </file>
@@ -1100,6 +1179,7 @@
 <w:settings xmlns:o="urn:schemas-microsoft-com:office:office" xmlns:r="http://schemas.openxmlformats.org/officeDocument/2006/relationships" xmlns:m="http://schemas.openxmlformats.org/officeDocument/2006/math" xmlns:v="urn:schemas-microsoft-com:vml" xmlns:w10="urn:schemas-microsoft-com:office:word" xmlns:w="http://schemas.openxmlformats.org/wordprocessingml/2006/main" xmlns:sl="http://schemas.openxmlformats.org/schemaLibrary/2006/main">
   <w:view w:val="normal"/>
   <w:defaultTabStop w:val="720"/>
+  <w:hyphenationZone w:val="425"/>
   <w:characterSpacingControl w:val="doNotCompress"/>
   <w:compat>
     <w:useFELayout/>
@@ -1108,6 +1188,7 @@
     <w:rsidRoot w:val="00216298"/>
     <w:rsid w:val="00216298"/>
     <w:rsid w:val="007758CE"/>
+    <w:rsid w:val="00965E0F"/>
   </w:rsids>
   <m:mathPr>
     <m:mathFont m:val="Cambria Math"/>
@@ -1122,10 +1203,10 @@
     <m:intLim m:val="subSup"/>
     <m:naryLim m:val="undOvr"/>
   </m:mathPr>
-  <w:themeFontLang w:val="en-US"/>
+  <w:themeFontLang w:val="pl-PL"/>
   <w:clrSchemeMapping w:bg1="light1" w:t1="dark1" w:bg2="light2" w:t2="dark2" w:accent1="accent1" w:accent2="accent2" w:accent3="accent3" w:accent4="accent4" w:accent5="accent5" w:accent6="accent6" w:hyperlink="hyperlink" w:followedHyperlink="followedHyperlink"/>
-  <w:decimalSymbol w:val="."/>
-  <w:listSeparator w:val=","/>
+  <w:decimalSymbol w:val=","/>
+  <w:listSeparator w:val=";"/>
 </w:settings>
 </file>
 
@@ -1288,14 +1369,15 @@
   <w:style w:type="paragraph" w:default="1" w:styleId="Normal">
     <w:name w:val="Normal"/>
     <w:qFormat/>
-  </w:style>
-  <w:style w:type="character" w:default="1" w:styleId="DefaultParagraphFont">
+    <w:rsid w:val="00965E0F"/>
+  </w:style>
+  <w:style w:type="character" w:default="1" w:styleId="Policepardfaut">
     <w:name w:val="Default Paragraph Font"/>
     <w:uiPriority w:val="1"/>
     <w:semiHidden/>
     <w:unhideWhenUsed/>
   </w:style>
-  <w:style w:type="table" w:default="1" w:styleId="TableNormal">
+  <w:style w:type="table" w:default="1" w:styleId="TableauNormal">
     <w:name w:val="Normal Table"/>
     <w:uiPriority w:val="99"/>
     <w:semiHidden/>
@@ -1311,7 +1393,7 @@
       </w:tblCellMar>
     </w:tblPr>
   </w:style>
-  <w:style w:type="numbering" w:default="1" w:styleId="NoList">
+  <w:style w:type="numbering" w:default="1" w:styleId="Aucuneliste">
     <w:name w:val="No List"/>
     <w:uiPriority w:val="99"/>
     <w:semiHidden/>

</xml_diff>

<commit_message>
Na razie tyle dopisałem jeszcze opis algorytmów i testy. Najważniejsze jest wstęp także to sprawdz
</commit_message>
<xml_diff>
--- a/Raport.docx
+++ b/Raport.docx
@@ -131,9 +131,6 @@
                 </w:rPr>
                 <w:alias w:val="Subtitle"/>
                 <w:id w:val="13406923"/>
-                <w:placeholder>
-                  <w:docPart w:val="AC1290AD0F7A4DC3A093601F6ACC5712"/>
-                </w:placeholder>
                 <w:dataBinding w:prefixMappings="xmlns:ns0='http://schemas.openxmlformats.org/package/2006/metadata/core-properties' xmlns:ns1='http://purl.org/dc/elements/1.1/'" w:xpath="/ns0:coreProperties[1]/ns1:subject[1]" w:storeItemID="{6C3C8BC8-F283-45AE-878A-BAB7291924A1}"/>
                 <w:text/>
               </w:sdtPr>
@@ -155,12 +152,14 @@
                         <w:rFonts w:asciiTheme="majorHAnsi" w:eastAsiaTheme="majorEastAsia" w:hAnsiTheme="majorHAnsi" w:cstheme="majorBidi"/>
                       </w:rPr>
                     </w:pPr>
+                    <w:proofErr w:type="spellStart"/>
                     <w:r>
                       <w:rPr>
                         <w:rFonts w:asciiTheme="majorHAnsi" w:eastAsiaTheme="majorEastAsia" w:hAnsiTheme="majorHAnsi" w:cstheme="majorBidi"/>
                       </w:rPr>
                       <w:t>projekt</w:t>
                     </w:r>
+                    <w:proofErr w:type="spellEnd"/>
                   </w:p>
                 </w:tc>
               </w:sdtContent>
@@ -196,12 +195,28 @@
                     <w:color w:val="4F81BD" w:themeColor="accent1"/>
                   </w:rPr>
                 </w:pPr>
+                <w:proofErr w:type="spellStart"/>
                 <w:r>
                   <w:rPr>
                     <w:color w:val="4F81BD" w:themeColor="accent1"/>
                   </w:rPr>
-                  <w:t>Marcin Borowiński</w:t>
+                  <w:t>Marcin</w:t>
                 </w:r>
+                <w:proofErr w:type="spellEnd"/>
+                <w:r>
+                  <w:rPr>
+                    <w:color w:val="4F81BD" w:themeColor="accent1"/>
+                  </w:rPr>
+                  <w:t xml:space="preserve"> </w:t>
+                </w:r>
+                <w:proofErr w:type="spellStart"/>
+                <w:r>
+                  <w:rPr>
+                    <w:color w:val="4F81BD" w:themeColor="accent1"/>
+                  </w:rPr>
+                  <w:t>Borowiński</w:t>
+                </w:r>
+                <w:proofErr w:type="spellEnd"/>
               </w:p>
               <w:p>
                 <w:pPr>
@@ -214,8 +229,16 @@
                   <w:rPr>
                     <w:color w:val="4F81BD" w:themeColor="accent1"/>
                   </w:rPr>
-                  <w:t>Thibault Dehacq</w:t>
+                  <w:t xml:space="preserve">Thibault </w:t>
                 </w:r>
+                <w:proofErr w:type="spellStart"/>
+                <w:r>
+                  <w:rPr>
+                    <w:color w:val="4F81BD" w:themeColor="accent1"/>
+                  </w:rPr>
+                  <w:t>Dehacq</w:t>
+                </w:r>
+                <w:proofErr w:type="spellEnd"/>
               </w:p>
               <w:sdt>
                 <w:sdtPr>
@@ -224,9 +247,6 @@
                   </w:rPr>
                   <w:alias w:val="Date"/>
                   <w:id w:val="13406932"/>
-                  <w:placeholder>
-                    <w:docPart w:val="9F72E2A8AC524B558304E05641F10BB7"/>
-                  </w:placeholder>
                   <w:dataBinding w:prefixMappings="xmlns:ns0='http://schemas.microsoft.com/office/2006/coverPageProps'" w:xpath="/ns0:CoverPageProperties[1]/ns0:PublishDate[1]" w:storeItemID="{55AF091B-3C7A-41E3-B477-F2FDAA23CFDA}"/>
                   <w:date w:fullDate="2016-01-01T00:00:00Z">
                     <w:dateFormat w:val="M/d/yyyy"/>
@@ -279,10 +299,12 @@
           <w:numId w:val="2"/>
         </w:numPr>
       </w:pPr>
+      <w:proofErr w:type="spellStart"/>
       <w:r>
         <w:lastRenderedPageBreak/>
         <w:t>Wstęp</w:t>
       </w:r>
+      <w:proofErr w:type="spellEnd"/>
     </w:p>
     <w:p/>
     <w:p>
@@ -299,7 +321,21 @@
           <w:sz w:val="24"/>
           <w:lang w:val="pl-PL"/>
         </w:rPr>
-        <w:t xml:space="preserve">Zadaniem projektu było zamodelowanie ruchu </w:t>
+        <w:t xml:space="preserve">Zadaniem projektu </w:t>
+      </w:r>
+      <w:r>
+        <w:rPr>
+          <w:sz w:val="24"/>
+          <w:lang w:val="pl-PL"/>
+        </w:rPr>
+        <w:t>jest</w:t>
+      </w:r>
+      <w:r>
+        <w:rPr>
+          <w:sz w:val="24"/>
+          <w:lang w:val="pl-PL"/>
+        </w:rPr>
+        <w:t xml:space="preserve"> zamodelowanie ruchu </w:t>
       </w:r>
       <w:r>
         <w:rPr>
@@ -391,6 +427,78 @@
         </w:rPr>
         <w:t xml:space="preserve"> </w:t>
       </w:r>
+      <w:r>
+        <w:rPr>
+          <w:sz w:val="24"/>
+          <w:lang w:val="pl-PL"/>
+        </w:rPr>
+        <w:t>Z kolei protokół komunikacyjny jest zbiorem reguł i kroków postępowania wykonywanych w sposób automatyczny przez urządzenia komunikacyjne. Protokoły zapewniają łączność i wymianę danych pomiędzy urządzeniami.</w:t>
+      </w:r>
+      <w:r>
+        <w:rPr>
+          <w:sz w:val="24"/>
+          <w:lang w:val="pl-PL"/>
+        </w:rPr>
+        <w:t xml:space="preserve"> Protokoły dzielimy na klasyczne, internetowe oraz stosowane w automatyce przemysłowej. </w:t>
+      </w:r>
+    </w:p>
+    <w:p>
+      <w:pPr>
+        <w:ind w:left="720"/>
+        <w:jc w:val="both"/>
+        <w:rPr>
+          <w:sz w:val="24"/>
+          <w:lang w:val="pl-PL"/>
+        </w:rPr>
+      </w:pPr>
+      <w:r>
+        <w:rPr>
+          <w:sz w:val="24"/>
+          <w:lang w:val="pl-PL"/>
+        </w:rPr>
+        <w:t>Podstawowym zadaniem sterowania ruchem w sieciach teleinformatycznych jest dostarczenie jakości usługi dla użytkownika w sieci oraz optymalne wykorzystanie dostępnych zasobów. Do podstawowych zadań związanych ze sterowaniem ruchem teleinformatycznym jest  wyznaczanie tras, przeciwdziałania przeciążeniom sieci oraz sterowanie przepływem danych. Złożoność tych zadań rośnie wraz z urozmaiceniem grupy użytkowników w tej samej siecie teleinformatycznej.</w:t>
+      </w:r>
+    </w:p>
+    <w:p>
+      <w:pPr>
+        <w:ind w:left="720"/>
+        <w:jc w:val="both"/>
+        <w:rPr>
+          <w:sz w:val="24"/>
+          <w:lang w:val="pl-PL"/>
+        </w:rPr>
+      </w:pPr>
+      <w:r>
+        <w:rPr>
+          <w:sz w:val="24"/>
+          <w:lang w:val="pl-PL"/>
+        </w:rPr>
+        <w:t>W naszym przypadku będziemy mieć wpływ na sposób generowania ruchu, czyli odstępy między generowaniem kolejnych pakietów. Koncentrujemy się na rozkładzie Poissona, On-Off, wykładniczy oraz MMPP, które zostaną omówione pózniej. Dodatk</w:t>
+      </w:r>
+      <w:r>
+        <w:rPr>
+          <w:sz w:val="24"/>
+          <w:lang w:val="pl-PL"/>
+        </w:rPr>
+        <w:t>owo zostaną zaimplementowane oraz analizowane takie kompomenty jak Admission Control, który jest procesem zatwierdzania w komunikacji pakietów. Innymu słowa sprawdza, czy podczas komunikacji pakietów są wystarczające środki. Scheduler, czyli algorytm kolejkowania, czyli w jaki sposób są wysyłane oraz odbierane pakiety. Profilowanie ruchu, czyli algorytmy które służą do kontrolowania ilości pakietów przechodzących prz</w:t>
+      </w:r>
+      <w:r>
+        <w:rPr>
+          <w:sz w:val="24"/>
+          <w:lang w:val="pl-PL"/>
+        </w:rPr>
+        <w:t>ez dany węzeł w trakcie sekundy.</w:t>
+      </w:r>
+    </w:p>
+    <w:p>
+      <w:pPr>
+        <w:ind w:left="720"/>
+        <w:jc w:val="both"/>
+        <w:rPr>
+          <w:sz w:val="24"/>
+          <w:lang w:val="pl-PL"/>
+        </w:rPr>
+      </w:pPr>
     </w:p>
     <w:p>
       <w:pPr>
@@ -407,7 +515,75 @@
         <w:rPr>
           <w:lang w:val="pl-PL"/>
         </w:rPr>
+        <w:lastRenderedPageBreak/>
         <w:t>Cel dokumentu</w:t>
+      </w:r>
+    </w:p>
+    <w:p>
+      <w:pPr>
+        <w:ind w:left="720"/>
+        <w:rPr>
+          <w:lang w:val="pl-PL"/>
+        </w:rPr>
+      </w:pPr>
+    </w:p>
+    <w:p>
+      <w:pPr>
+        <w:ind w:left="720"/>
+        <w:jc w:val="both"/>
+        <w:rPr>
+          <w:sz w:val="24"/>
+          <w:lang w:val="pl-PL"/>
+        </w:rPr>
+      </w:pPr>
+      <w:r>
+        <w:rPr>
+          <w:sz w:val="24"/>
+          <w:lang w:val="pl-PL"/>
+        </w:rPr>
+        <w:t xml:space="preserve">Dokument ma na celu wprowadzenie osobę do problematyki ruchu teleinformaczycznego oraz opisanie i analizę </w:t>
+      </w:r>
+      <w:r>
+        <w:rPr>
+          <w:sz w:val="24"/>
+          <w:lang w:val="pl-PL"/>
+        </w:rPr>
+        <w:t>zaimplementowanych algorytmów. Tego typu zadanie ma powinno wykazać, przynajmniej w teorii</w:t>
+      </w:r>
+      <w:r>
+        <w:rPr>
+          <w:sz w:val="24"/>
+          <w:lang w:val="pl-PL"/>
+        </w:rPr>
+        <w:t>,</w:t>
+      </w:r>
+      <w:r>
+        <w:rPr>
+          <w:sz w:val="24"/>
+          <w:lang w:val="pl-PL"/>
+        </w:rPr>
+        <w:t xml:space="preserve"> jakie algorytmy </w:t>
+      </w:r>
+      <w:r>
+        <w:rPr>
+          <w:sz w:val="24"/>
+          <w:lang w:val="pl-PL"/>
+        </w:rPr>
+        <w:t xml:space="preserve">się </w:t>
+      </w:r>
+      <w:r>
+        <w:rPr>
+          <w:sz w:val="24"/>
+          <w:lang w:val="pl-PL"/>
+        </w:rPr>
+        <w:t xml:space="preserve">najlepiej </w:t>
+      </w:r>
+      <w:r>
+        <w:rPr>
+          <w:sz w:val="24"/>
+          <w:lang w:val="pl-PL"/>
+        </w:rPr>
+        <w:t xml:space="preserve">sprawują w danej sytuacji. </w:t>
       </w:r>
     </w:p>
     <w:p>
@@ -464,8 +640,13 @@
         <w:ind w:firstLine="720"/>
       </w:pPr>
       <w:r>
-        <w:t>3.3 Podsumowanie</w:t>
-      </w:r>
+        <w:t xml:space="preserve">3.3 </w:t>
+      </w:r>
+      <w:proofErr w:type="spellStart"/>
+      <w:r>
+        <w:t>Podsumowanie</w:t>
+      </w:r>
+      <w:proofErr w:type="spellEnd"/>
     </w:p>
     <w:p>
       <w:pPr>
@@ -1076,67 +1257,6 @@
         </w:p>
       </w:docPartBody>
     </w:docPart>
-    <w:docPart>
-      <w:docPartPr>
-        <w:name w:val="8F7C22EE21F4465EAC495E24BCBD127E"/>
-        <w:category>
-          <w:name w:val="General"/>
-          <w:gallery w:val="placeholder"/>
-        </w:category>
-        <w:types>
-          <w:type w:val="bbPlcHdr"/>
-        </w:types>
-        <w:behaviors>
-          <w:behavior w:val="content"/>
-        </w:behaviors>
-        <w:guid w:val="{DE141B43-F5D2-4749-96BB-D0BAD387F623}"/>
-      </w:docPartPr>
-      <w:docPartBody>
-        <w:p>
-          <w:pPr>
-            <w:pStyle w:val="8F7C22EE21F4465EAC495E24BCBD127E"/>
-          </w:pPr>
-          <w:r>
-            <w:rPr>
-              <w:rFonts w:asciiTheme="majorHAnsi" w:eastAsiaTheme="majorEastAsia" w:hAnsiTheme="majorHAnsi" w:cstheme="majorBidi"/>
-              <w:color w:val="4F81BD" w:themeColor="accent1"/>
-              <w:sz w:val="80"/>
-              <w:szCs w:val="80"/>
-            </w:rPr>
-            <w:t>[Type the document title]</w:t>
-          </w:r>
-        </w:p>
-      </w:docPartBody>
-    </w:docPart>
-    <w:docPart>
-      <w:docPartPr>
-        <w:name w:val="AC1290AD0F7A4DC3A093601F6ACC5712"/>
-        <w:category>
-          <w:name w:val="General"/>
-          <w:gallery w:val="placeholder"/>
-        </w:category>
-        <w:types>
-          <w:type w:val="bbPlcHdr"/>
-        </w:types>
-        <w:behaviors>
-          <w:behavior w:val="content"/>
-        </w:behaviors>
-        <w:guid w:val="{D1437314-AE15-4ACD-9646-26E5508BC68A}"/>
-      </w:docPartPr>
-      <w:docPartBody>
-        <w:p>
-          <w:pPr>
-            <w:pStyle w:val="AC1290AD0F7A4DC3A093601F6ACC5712"/>
-          </w:pPr>
-          <w:r>
-            <w:rPr>
-              <w:rFonts w:asciiTheme="majorHAnsi" w:eastAsiaTheme="majorEastAsia" w:hAnsiTheme="majorHAnsi" w:cstheme="majorBidi"/>
-            </w:rPr>
-            <w:t>[Type the document subtitle]</w:t>
-          </w:r>
-        </w:p>
-      </w:docPartBody>
-    </w:docPart>
   </w:docParts>
 </w:glossaryDocument>
 </file>
@@ -1186,8 +1306,10 @@
   </w:compat>
   <w:rsids>
     <w:rsidRoot w:val="00216298"/>
+    <w:rsid w:val="0016721F"/>
     <w:rsid w:val="00216298"/>
     <w:rsid w:val="007758CE"/>
+    <w:rsid w:val="008F2102"/>
     <w:rsid w:val="00965E0F"/>
   </w:rsids>
   <m:mathPr>

</xml_diff>

<commit_message>
Corrected on-off, added algorithm screenshots to Raport.docx
</commit_message>
<xml_diff>
--- a/Raport.docx
+++ b/Raport.docx
@@ -58,7 +58,7 @@
                   </w:tcPr>
                   <w:p>
                     <w:pPr>
-                      <w:pStyle w:val="Sansinterligne"/>
+                      <w:pStyle w:val="NoSpacing"/>
                       <w:rPr>
                         <w:rFonts w:asciiTheme="majorHAnsi" w:eastAsiaTheme="majorEastAsia" w:hAnsiTheme="majorHAnsi" w:cstheme="majorBidi"/>
                       </w:rPr>
@@ -90,16 +90,13 @@
                   </w:rPr>
                   <w:alias w:val="Title"/>
                   <w:id w:val="13406919"/>
-                  <w:placeholder>
-                    <w:docPart w:val="8F7C22EE21F4465EAC495E24BCBD127E"/>
-                  </w:placeholder>
                   <w:dataBinding w:prefixMappings="xmlns:ns0='http://schemas.openxmlformats.org/package/2006/metadata/core-properties' xmlns:ns1='http://purl.org/dc/elements/1.1/'" w:xpath="/ns0:coreProperties[1]/ns1:title[1]" w:storeItemID="{6C3C8BC8-F283-45AE-878A-BAB7291924A1}"/>
                   <w:text/>
                 </w:sdtPr>
                 <w:sdtContent>
                   <w:p>
                     <w:pPr>
-                      <w:pStyle w:val="Sansinterligne"/>
+                      <w:pStyle w:val="NoSpacing"/>
                       <w:rPr>
                         <w:rFonts w:asciiTheme="majorHAnsi" w:eastAsiaTheme="majorEastAsia" w:hAnsiTheme="majorHAnsi" w:cstheme="majorBidi"/>
                         <w:color w:val="4F81BD" w:themeColor="accent1"/>
@@ -127,7 +124,9 @@
             <w:sdt>
               <w:sdtPr>
                 <w:rPr>
-                  <w:rFonts w:asciiTheme="majorHAnsi" w:eastAsiaTheme="majorEastAsia" w:hAnsiTheme="majorHAnsi" w:cstheme="majorBidi"/>
+                  <w:rStyle w:val="SubtitleChar"/>
+                  <w:sz w:val="40"/>
+                  <w:szCs w:val="40"/>
                 </w:rPr>
                 <w:alias w:val="Subtitle"/>
                 <w:id w:val="13406923"/>
@@ -147,7 +146,7 @@
                   </w:tcPr>
                   <w:p>
                     <w:pPr>
-                      <w:pStyle w:val="Sansinterligne"/>
+                      <w:pStyle w:val="NoSpacing"/>
                       <w:rPr>
                         <w:rFonts w:asciiTheme="majorHAnsi" w:eastAsiaTheme="majorEastAsia" w:hAnsiTheme="majorHAnsi" w:cstheme="majorBidi"/>
                       </w:rPr>
@@ -155,7 +154,9 @@
                     <w:proofErr w:type="spellStart"/>
                     <w:r>
                       <w:rPr>
-                        <w:rFonts w:asciiTheme="majorHAnsi" w:eastAsiaTheme="majorEastAsia" w:hAnsiTheme="majorHAnsi" w:cstheme="majorBidi"/>
+                        <w:rStyle w:val="SubtitleChar"/>
+                        <w:sz w:val="40"/>
+                        <w:szCs w:val="40"/>
                       </w:rPr>
                       <w:t>projekt</w:t>
                     </w:r>
@@ -166,6 +167,39 @@
             </w:sdt>
           </w:tr>
         </w:tbl>
+        <w:sdt>
+          <w:sdtPr>
+            <w:rPr>
+              <w:color w:val="4F81BD" w:themeColor="accent1"/>
+            </w:rPr>
+            <w:alias w:val="Date"/>
+            <w:id w:val="13406932"/>
+            <w:dataBinding w:prefixMappings="xmlns:ns0='http://schemas.microsoft.com/office/2006/coverPageProps'" w:xpath="/ns0:CoverPageProperties[1]/ns0:PublishDate[1]" w:storeItemID="{55AF091B-3C7A-41E3-B477-F2FDAA23CFDA}"/>
+            <w:date w:fullDate="2016-01-01T00:00:00Z">
+              <w:dateFormat w:val="M/d/yyyy"/>
+              <w:lid w:val="en-US"/>
+              <w:storeMappedDataAs w:val="dateTime"/>
+              <w:calendar w:val="gregorian"/>
+            </w:date>
+          </w:sdtPr>
+          <w:sdtContent>
+            <w:p>
+              <w:pPr>
+                <w:pStyle w:val="NoSpacing"/>
+                <w:jc w:val="right"/>
+                <w:rPr>
+                  <w:color w:val="4F81BD" w:themeColor="accent1"/>
+                </w:rPr>
+              </w:pPr>
+              <w:r>
+                <w:rPr>
+                  <w:color w:val="4F81BD" w:themeColor="accent1"/>
+                </w:rPr>
+                <w:t>1/1/2016</w:t>
+              </w:r>
+            </w:p>
+          </w:sdtContent>
+        </w:sdt>
         <w:p/>
         <w:p/>
         <w:tbl>
@@ -190,7 +224,35 @@
               </w:tcPr>
               <w:p>
                 <w:pPr>
-                  <w:pStyle w:val="Sansinterligne"/>
+                  <w:pStyle w:val="NoSpacing"/>
+                  <w:rPr>
+                    <w:color w:val="4F81BD" w:themeColor="accent1"/>
+                  </w:rPr>
+                </w:pPr>
+                <w:r>
+                  <w:rPr>
+                    <w:color w:val="4F81BD" w:themeColor="accent1"/>
+                  </w:rPr>
+                  <w:t xml:space="preserve">Marcin </w:t>
+                </w:r>
+                <w:proofErr w:type="spellStart"/>
+                <w:r>
+                  <w:rPr>
+                    <w:color w:val="4F81BD" w:themeColor="accent1"/>
+                  </w:rPr>
+                  <w:t>Borowiński</w:t>
+                </w:r>
+                <w:proofErr w:type="spellEnd"/>
+                <w:r>
+                  <w:rPr>
+                    <w:color w:val="4F81BD" w:themeColor="accent1"/>
+                  </w:rPr>
+                  <w:t xml:space="preserve"> 203393</w:t>
+                </w:r>
+              </w:p>
+              <w:p>
+                <w:pPr>
+                  <w:pStyle w:val="NoSpacing"/>
                   <w:rPr>
                     <w:color w:val="4F81BD" w:themeColor="accent1"/>
                   </w:rPr>
@@ -200,7 +262,7 @@
                   <w:rPr>
                     <w:color w:val="4F81BD" w:themeColor="accent1"/>
                   </w:rPr>
-                  <w:t>Marcin</w:t>
+                  <w:t>Thibault</w:t>
                 </w:r>
                 <w:proofErr w:type="spellEnd"/>
                 <w:r>
@@ -214,67 +276,21 @@
                   <w:rPr>
                     <w:color w:val="4F81BD" w:themeColor="accent1"/>
                   </w:rPr>
-                  <w:t>Borowiński</w:t>
+                  <w:t>Dehacq</w:t>
                 </w:r>
                 <w:proofErr w:type="spellEnd"/>
               </w:p>
               <w:p>
                 <w:pPr>
-                  <w:pStyle w:val="Sansinterligne"/>
+                  <w:pStyle w:val="NoSpacing"/>
                   <w:rPr>
                     <w:color w:val="4F81BD" w:themeColor="accent1"/>
                   </w:rPr>
                 </w:pPr>
-                <w:r>
-                  <w:rPr>
-                    <w:color w:val="4F81BD" w:themeColor="accent1"/>
-                  </w:rPr>
-                  <w:t xml:space="preserve">Thibault </w:t>
-                </w:r>
-                <w:proofErr w:type="spellStart"/>
-                <w:r>
-                  <w:rPr>
-                    <w:color w:val="4F81BD" w:themeColor="accent1"/>
-                  </w:rPr>
-                  <w:t>Dehacq</w:t>
-                </w:r>
-                <w:proofErr w:type="spellEnd"/>
               </w:p>
-              <w:sdt>
-                <w:sdtPr>
-                  <w:rPr>
-                    <w:color w:val="4F81BD" w:themeColor="accent1"/>
-                  </w:rPr>
-                  <w:alias w:val="Date"/>
-                  <w:id w:val="13406932"/>
-                  <w:dataBinding w:prefixMappings="xmlns:ns0='http://schemas.microsoft.com/office/2006/coverPageProps'" w:xpath="/ns0:CoverPageProperties[1]/ns0:PublishDate[1]" w:storeItemID="{55AF091B-3C7A-41E3-B477-F2FDAA23CFDA}"/>
-                  <w:date w:fullDate="2016-01-01T00:00:00Z">
-                    <w:dateFormat w:val="M/d/yyyy"/>
-                    <w:lid w:val="en-US"/>
-                    <w:storeMappedDataAs w:val="dateTime"/>
-                    <w:calendar w:val="gregorian"/>
-                  </w:date>
-                </w:sdtPr>
-                <w:sdtContent>
-                  <w:p>
-                    <w:pPr>
-                      <w:pStyle w:val="Sansinterligne"/>
-                      <w:rPr>
-                        <w:color w:val="4F81BD" w:themeColor="accent1"/>
-                      </w:rPr>
-                    </w:pPr>
-                    <w:r>
-                      <w:rPr>
-                        <w:color w:val="4F81BD" w:themeColor="accent1"/>
-                      </w:rPr>
-                      <w:t>1/1/2016</w:t>
-                    </w:r>
-                  </w:p>
-                </w:sdtContent>
-              </w:sdt>
               <w:p>
                 <w:pPr>
-                  <w:pStyle w:val="Sansinterligne"/>
+                  <w:pStyle w:val="NoSpacing"/>
                   <w:rPr>
                     <w:color w:val="4F81BD" w:themeColor="accent1"/>
                   </w:rPr>
@@ -293,7 +309,7 @@
     </w:sdt>
     <w:p>
       <w:pPr>
-        <w:pStyle w:val="Titre1"/>
+        <w:pStyle w:val="Heading1"/>
         <w:numPr>
           <w:ilvl w:val="0"/>
           <w:numId w:val="2"/>
@@ -380,7 +396,28 @@
           <w:sz w:val="24"/>
           <w:lang w:val="pl-PL"/>
         </w:rPr>
-        <w:t xml:space="preserve"> Administratorzy oraz architekci sieci mogą mieć wpływ na wiele paramatrów takich jak w jaki sposób jest generowany ruch w sieci lub też na takie kompnenty sieci jak „Admision Control”, „Scheduler”, profilowanie ruchu.</w:t>
+        <w:t xml:space="preserve"> Administratorzy oraz architekci sieci mogą mieć wpływ na wiele </w:t>
+      </w:r>
+      <w:r>
+        <w:rPr>
+          <w:sz w:val="24"/>
+          <w:lang w:val="pl-PL"/>
+        </w:rPr>
+        <w:t>czynników,</w:t>
+      </w:r>
+      <w:r>
+        <w:rPr>
+          <w:sz w:val="24"/>
+          <w:lang w:val="pl-PL"/>
+        </w:rPr>
+        <w:t xml:space="preserve"> takich </w:t>
+      </w:r>
+      <w:r>
+        <w:rPr>
+          <w:sz w:val="24"/>
+          <w:lang w:val="pl-PL"/>
+        </w:rPr>
+        <w:t>jak sposób generowania ruchu w sieci, kontrola przyjęć lub harmonogramowanie ruchu.</w:t>
       </w:r>
     </w:p>
     <w:p>
@@ -502,7 +539,7 @@
     </w:p>
     <w:p>
       <w:pPr>
-        <w:pStyle w:val="Titre1"/>
+        <w:pStyle w:val="Heading1"/>
         <w:numPr>
           <w:ilvl w:val="0"/>
           <w:numId w:val="2"/>
@@ -541,7 +578,21 @@
           <w:sz w:val="24"/>
           <w:lang w:val="pl-PL"/>
         </w:rPr>
-        <w:t xml:space="preserve">Dokument ma na celu wprowadzenie osobę do problematyki ruchu teleinformaczycznego oraz opisanie i analizę </w:t>
+        <w:t>Dokume</w:t>
+      </w:r>
+      <w:r>
+        <w:rPr>
+          <w:sz w:val="24"/>
+          <w:lang w:val="pl-PL"/>
+        </w:rPr>
+        <w:t>nt ma na celu wprowadzić osobę</w:t>
+      </w:r>
+      <w:r>
+        <w:rPr>
+          <w:sz w:val="24"/>
+          <w:lang w:val="pl-PL"/>
+        </w:rPr>
+        <w:t xml:space="preserve"> do problematyki ruchu teleinformaczycznego oraz opisanie i analizę </w:t>
       </w:r>
       <w:r>
         <w:rPr>
@@ -588,7 +639,7 @@
     </w:p>
     <w:p>
       <w:pPr>
-        <w:pStyle w:val="Titre1"/>
+        <w:pStyle w:val="Heading1"/>
         <w:numPr>
           <w:ilvl w:val="0"/>
           <w:numId w:val="2"/>
@@ -606,7 +657,7 @@
     </w:p>
     <w:p>
       <w:pPr>
-        <w:pStyle w:val="Titre2"/>
+        <w:pStyle w:val="Heading2"/>
         <w:ind w:firstLine="720"/>
         <w:rPr>
           <w:lang w:val="pl-PL"/>
@@ -621,32 +672,262 @@
     </w:p>
     <w:p>
       <w:pPr>
-        <w:pStyle w:val="Titre2"/>
-        <w:ind w:firstLine="720"/>
-        <w:rPr>
-          <w:lang w:val="pl-PL"/>
-        </w:rPr>
-      </w:pPr>
-      <w:r>
-        <w:rPr>
-          <w:lang w:val="pl-PL"/>
-        </w:rPr>
-        <w:t>3.2 Wyniki symulacji i ich analiza</w:t>
+        <w:rPr>
+          <w:lang w:val="pl-PL"/>
+        </w:rPr>
+      </w:pPr>
+      <w:r>
+        <w:rPr>
+          <w:noProof/>
+        </w:rPr>
+        <w:drawing>
+          <wp:inline distT="0" distB="0" distL="0" distR="0">
+            <wp:extent cx="5936615" cy="1856740"/>
+            <wp:effectExtent l="19050" t="0" r="6985" b="0"/>
+            <wp:docPr id="8" name="Picture 8"/>
+            <wp:cNvGraphicFramePr>
+              <a:graphicFrameLocks xmlns:a="http://schemas.openxmlformats.org/drawingml/2006/main" noChangeAspect="1"/>
+            </wp:cNvGraphicFramePr>
+            <a:graphic xmlns:a="http://schemas.openxmlformats.org/drawingml/2006/main">
+              <a:graphicData uri="http://schemas.openxmlformats.org/drawingml/2006/picture">
+                <pic:pic xmlns:pic="http://schemas.openxmlformats.org/drawingml/2006/picture">
+                  <pic:nvPicPr>
+                    <pic:cNvPr id="0" name="Picture 8"/>
+                    <pic:cNvPicPr>
+                      <a:picLocks noChangeAspect="1" noChangeArrowheads="1"/>
+                    </pic:cNvPicPr>
+                  </pic:nvPicPr>
+                  <pic:blipFill>
+                    <a:blip r:embed="rId6" cstate="print"/>
+                    <a:srcRect/>
+                    <a:stretch>
+                      <a:fillRect/>
+                    </a:stretch>
+                  </pic:blipFill>
+                  <pic:spPr bwMode="auto">
+                    <a:xfrm>
+                      <a:off x="0" y="0"/>
+                      <a:ext cx="5936615" cy="1856740"/>
+                    </a:xfrm>
+                    <a:prstGeom prst="rect">
+                      <a:avLst/>
+                    </a:prstGeom>
+                    <a:noFill/>
+                    <a:ln w="9525">
+                      <a:noFill/>
+                      <a:miter lim="800000"/>
+                      <a:headEnd/>
+                      <a:tailEnd/>
+                    </a:ln>
+                  </pic:spPr>
+                </pic:pic>
+              </a:graphicData>
+            </a:graphic>
+          </wp:inline>
+        </w:drawing>
       </w:r>
     </w:p>
     <w:p>
       <w:pPr>
-        <w:pStyle w:val="Titre2"/>
+        <w:rPr>
+          <w:lang w:val="pl-PL"/>
+        </w:rPr>
+      </w:pPr>
+      <w:r>
+        <w:rPr>
+          <w:noProof/>
+        </w:rPr>
+        <w:drawing>
+          <wp:inline distT="0" distB="0" distL="0" distR="0">
+            <wp:extent cx="5935980" cy="2247900"/>
+            <wp:effectExtent l="19050" t="0" r="7620" b="0"/>
+            <wp:docPr id="9" name="Picture 9"/>
+            <wp:cNvGraphicFramePr>
+              <a:graphicFrameLocks xmlns:a="http://schemas.openxmlformats.org/drawingml/2006/main" noChangeAspect="1"/>
+            </wp:cNvGraphicFramePr>
+            <a:graphic xmlns:a="http://schemas.openxmlformats.org/drawingml/2006/main">
+              <a:graphicData uri="http://schemas.openxmlformats.org/drawingml/2006/picture">
+                <pic:pic xmlns:pic="http://schemas.openxmlformats.org/drawingml/2006/picture">
+                  <pic:nvPicPr>
+                    <pic:cNvPr id="0" name="Picture 9"/>
+                    <pic:cNvPicPr>
+                      <a:picLocks noChangeAspect="1" noChangeArrowheads="1"/>
+                    </pic:cNvPicPr>
+                  </pic:nvPicPr>
+                  <pic:blipFill>
+                    <a:blip r:embed="rId7" cstate="print"/>
+                    <a:srcRect/>
+                    <a:stretch>
+                      <a:fillRect/>
+                    </a:stretch>
+                  </pic:blipFill>
+                  <pic:spPr bwMode="auto">
+                    <a:xfrm>
+                      <a:off x="0" y="0"/>
+                      <a:ext cx="5935980" cy="2247900"/>
+                    </a:xfrm>
+                    <a:prstGeom prst="rect">
+                      <a:avLst/>
+                    </a:prstGeom>
+                    <a:noFill/>
+                    <a:ln w="9525">
+                      <a:noFill/>
+                      <a:miter lim="800000"/>
+                      <a:headEnd/>
+                      <a:tailEnd/>
+                    </a:ln>
+                  </pic:spPr>
+                </pic:pic>
+              </a:graphicData>
+            </a:graphic>
+          </wp:inline>
+        </w:drawing>
+      </w:r>
+    </w:p>
+    <w:p>
+      <w:pPr>
+        <w:rPr>
+          <w:lang w:val="pl-PL"/>
+        </w:rPr>
+      </w:pPr>
+      <w:r>
+        <w:rPr>
+          <w:noProof/>
+        </w:rPr>
+        <w:lastRenderedPageBreak/>
+        <w:drawing>
+          <wp:inline distT="0" distB="0" distL="0" distR="0">
+            <wp:extent cx="5935980" cy="1767840"/>
+            <wp:effectExtent l="19050" t="0" r="7620" b="0"/>
+            <wp:docPr id="10" name="Picture 10"/>
+            <wp:cNvGraphicFramePr>
+              <a:graphicFrameLocks xmlns:a="http://schemas.openxmlformats.org/drawingml/2006/main" noChangeAspect="1"/>
+            </wp:cNvGraphicFramePr>
+            <a:graphic xmlns:a="http://schemas.openxmlformats.org/drawingml/2006/main">
+              <a:graphicData uri="http://schemas.openxmlformats.org/drawingml/2006/picture">
+                <pic:pic xmlns:pic="http://schemas.openxmlformats.org/drawingml/2006/picture">
+                  <pic:nvPicPr>
+                    <pic:cNvPr id="0" name="Picture 10"/>
+                    <pic:cNvPicPr>
+                      <a:picLocks noChangeAspect="1" noChangeArrowheads="1"/>
+                    </pic:cNvPicPr>
+                  </pic:nvPicPr>
+                  <pic:blipFill>
+                    <a:blip r:embed="rId8" cstate="print"/>
+                    <a:srcRect/>
+                    <a:stretch>
+                      <a:fillRect/>
+                    </a:stretch>
+                  </pic:blipFill>
+                  <pic:spPr bwMode="auto">
+                    <a:xfrm>
+                      <a:off x="0" y="0"/>
+                      <a:ext cx="5935980" cy="1767840"/>
+                    </a:xfrm>
+                    <a:prstGeom prst="rect">
+                      <a:avLst/>
+                    </a:prstGeom>
+                    <a:noFill/>
+                    <a:ln w="9525">
+                      <a:noFill/>
+                      <a:miter lim="800000"/>
+                      <a:headEnd/>
+                      <a:tailEnd/>
+                    </a:ln>
+                  </pic:spPr>
+                </pic:pic>
+              </a:graphicData>
+            </a:graphic>
+          </wp:inline>
+        </w:drawing>
+      </w:r>
+    </w:p>
+    <w:p>
+      <w:pPr>
+        <w:rPr>
+          <w:lang w:val="pl-PL"/>
+        </w:rPr>
+      </w:pPr>
+      <w:r>
+        <w:rPr>
+          <w:noProof/>
+        </w:rPr>
+        <w:drawing>
+          <wp:inline distT="0" distB="0" distL="0" distR="0">
+            <wp:extent cx="5935980" cy="2461260"/>
+            <wp:effectExtent l="19050" t="0" r="7620" b="0"/>
+            <wp:docPr id="11" name="Picture 11"/>
+            <wp:cNvGraphicFramePr>
+              <a:graphicFrameLocks xmlns:a="http://schemas.openxmlformats.org/drawingml/2006/main" noChangeAspect="1"/>
+            </wp:cNvGraphicFramePr>
+            <a:graphic xmlns:a="http://schemas.openxmlformats.org/drawingml/2006/main">
+              <a:graphicData uri="http://schemas.openxmlformats.org/drawingml/2006/picture">
+                <pic:pic xmlns:pic="http://schemas.openxmlformats.org/drawingml/2006/picture">
+                  <pic:nvPicPr>
+                    <pic:cNvPr id="0" name="Picture 11"/>
+                    <pic:cNvPicPr>
+                      <a:picLocks noChangeAspect="1" noChangeArrowheads="1"/>
+                    </pic:cNvPicPr>
+                  </pic:nvPicPr>
+                  <pic:blipFill>
+                    <a:blip r:embed="rId9" cstate="print"/>
+                    <a:srcRect/>
+                    <a:stretch>
+                      <a:fillRect/>
+                    </a:stretch>
+                  </pic:blipFill>
+                  <pic:spPr bwMode="auto">
+                    <a:xfrm>
+                      <a:off x="0" y="0"/>
+                      <a:ext cx="5935980" cy="2461260"/>
+                    </a:xfrm>
+                    <a:prstGeom prst="rect">
+                      <a:avLst/>
+                    </a:prstGeom>
+                    <a:noFill/>
+                    <a:ln w="9525">
+                      <a:noFill/>
+                      <a:miter lim="800000"/>
+                      <a:headEnd/>
+                      <a:tailEnd/>
+                    </a:ln>
+                  </pic:spPr>
+                </pic:pic>
+              </a:graphicData>
+            </a:graphic>
+          </wp:inline>
+        </w:drawing>
+      </w:r>
+    </w:p>
+    <w:p>
+      <w:pPr>
+        <w:pStyle w:val="Heading2"/>
         <w:ind w:firstLine="720"/>
-      </w:pPr>
-      <w:r>
-        <w:t xml:space="preserve">3.3 </w:t>
-      </w:r>
-      <w:proofErr w:type="spellStart"/>
-      <w:r>
-        <w:t>Podsumowanie</w:t>
-      </w:r>
-      <w:proofErr w:type="spellEnd"/>
+        <w:rPr>
+          <w:lang w:val="pl-PL"/>
+        </w:rPr>
+      </w:pPr>
+      <w:r>
+        <w:rPr>
+          <w:lang w:val="pl-PL"/>
+        </w:rPr>
+        <w:t>3.2 Wyniki symulacji i ich analiza</w:t>
+      </w:r>
+    </w:p>
+    <w:p>
+      <w:pPr>
+        <w:pStyle w:val="Heading2"/>
+        <w:ind w:firstLine="720"/>
+        <w:rPr>
+          <w:lang w:val="pl-PL"/>
+        </w:rPr>
+      </w:pPr>
+      <w:r>
+        <w:rPr>
+          <w:lang w:val="pl-PL"/>
+        </w:rPr>
+        <w:t>3.3 Podsumowanie</w:t>
+      </w:r>
     </w:p>
     <w:p>
       <w:pPr>
@@ -1048,11 +1329,11 @@
     <w:qFormat/>
     <w:rsid w:val="00F777BA"/>
   </w:style>
-  <w:style w:type="paragraph" w:styleId="Titre1">
+  <w:style w:type="paragraph" w:styleId="Heading1">
     <w:name w:val="heading 1"/>
     <w:basedOn w:val="Normal"/>
     <w:next w:val="Normal"/>
-    <w:link w:val="Titre1Car"/>
+    <w:link w:val="Heading1Char"/>
     <w:uiPriority w:val="9"/>
     <w:qFormat/>
     <w:rsid w:val="00C521D2"/>
@@ -1071,11 +1352,11 @@
       <w:szCs w:val="28"/>
     </w:rPr>
   </w:style>
-  <w:style w:type="paragraph" w:styleId="Titre2">
+  <w:style w:type="paragraph" w:styleId="Heading2">
     <w:name w:val="heading 2"/>
     <w:basedOn w:val="Normal"/>
     <w:next w:val="Normal"/>
-    <w:link w:val="Titre2Car"/>
+    <w:link w:val="Heading2Char"/>
     <w:uiPriority w:val="9"/>
     <w:unhideWhenUsed/>
     <w:qFormat/>
@@ -1095,13 +1376,13 @@
       <w:szCs w:val="26"/>
     </w:rPr>
   </w:style>
-  <w:style w:type="character" w:default="1" w:styleId="Policepardfaut">
+  <w:style w:type="character" w:default="1" w:styleId="DefaultParagraphFont">
     <w:name w:val="Default Paragraph Font"/>
     <w:uiPriority w:val="1"/>
     <w:semiHidden/>
     <w:unhideWhenUsed/>
   </w:style>
-  <w:style w:type="table" w:default="1" w:styleId="TableauNormal">
+  <w:style w:type="table" w:default="1" w:styleId="TableNormal">
     <w:name w:val="Normal Table"/>
     <w:uiPriority w:val="99"/>
     <w:semiHidden/>
@@ -1117,7 +1398,7 @@
       </w:tblCellMar>
     </w:tblPr>
   </w:style>
-  <w:style w:type="numbering" w:default="1" w:styleId="Aucuneliste">
+  <w:style w:type="numbering" w:default="1" w:styleId="NoList">
     <w:name w:val="No List"/>
     <w:uiPriority w:val="99"/>
     <w:semiHidden/>
@@ -1125,12 +1406,12 @@
   </w:style>
   <w:style w:type="character" w:customStyle="1" w:styleId="apple-converted-space">
     <w:name w:val="apple-converted-space"/>
-    <w:basedOn w:val="Policepardfaut"/>
+    <w:basedOn w:val="DefaultParagraphFont"/>
     <w:rsid w:val="00C521D2"/>
   </w:style>
-  <w:style w:type="paragraph" w:styleId="Sansinterligne">
+  <w:style w:type="paragraph" w:styleId="NoSpacing">
     <w:name w:val="No Spacing"/>
-    <w:link w:val="SansinterligneCar"/>
+    <w:link w:val="NoSpacingChar"/>
     <w:uiPriority w:val="1"/>
     <w:qFormat/>
     <w:rsid w:val="00C521D2"/>
@@ -1141,20 +1422,20 @@
       <w:rFonts w:eastAsiaTheme="minorEastAsia"/>
     </w:rPr>
   </w:style>
-  <w:style w:type="character" w:customStyle="1" w:styleId="SansinterligneCar">
-    <w:name w:val="Sans interligne Car"/>
-    <w:basedOn w:val="Policepardfaut"/>
-    <w:link w:val="Sansinterligne"/>
+  <w:style w:type="character" w:customStyle="1" w:styleId="NoSpacingChar">
+    <w:name w:val="No Spacing Char"/>
+    <w:basedOn w:val="DefaultParagraphFont"/>
+    <w:link w:val="NoSpacing"/>
     <w:uiPriority w:val="1"/>
     <w:rsid w:val="00C521D2"/>
     <w:rPr>
       <w:rFonts w:eastAsiaTheme="minorEastAsia"/>
     </w:rPr>
   </w:style>
-  <w:style w:type="paragraph" w:styleId="Textedebulles">
+  <w:style w:type="paragraph" w:styleId="BalloonText">
     <w:name w:val="Balloon Text"/>
     <w:basedOn w:val="Normal"/>
-    <w:link w:val="TextedebullesCar"/>
+    <w:link w:val="BalloonTextChar"/>
     <w:uiPriority w:val="99"/>
     <w:semiHidden/>
     <w:unhideWhenUsed/>
@@ -1168,10 +1449,10 @@
       <w:szCs w:val="16"/>
     </w:rPr>
   </w:style>
-  <w:style w:type="character" w:customStyle="1" w:styleId="TextedebullesCar">
-    <w:name w:val="Texte de bulles Car"/>
-    <w:basedOn w:val="Policepardfaut"/>
-    <w:link w:val="Textedebulles"/>
+  <w:style w:type="character" w:customStyle="1" w:styleId="BalloonTextChar">
+    <w:name w:val="Balloon Text Char"/>
+    <w:basedOn w:val="DefaultParagraphFont"/>
+    <w:link w:val="BalloonText"/>
     <w:uiPriority w:val="99"/>
     <w:semiHidden/>
     <w:rsid w:val="00C521D2"/>
@@ -1181,7 +1462,7 @@
       <w:szCs w:val="16"/>
     </w:rPr>
   </w:style>
-  <w:style w:type="paragraph" w:styleId="Paragraphedeliste">
+  <w:style w:type="paragraph" w:styleId="ListParagraph">
     <w:name w:val="List Paragraph"/>
     <w:basedOn w:val="Normal"/>
     <w:uiPriority w:val="34"/>
@@ -1192,10 +1473,10 @@
       <w:contextualSpacing/>
     </w:pPr>
   </w:style>
-  <w:style w:type="character" w:customStyle="1" w:styleId="Titre1Car">
-    <w:name w:val="Titre 1 Car"/>
-    <w:basedOn w:val="Policepardfaut"/>
-    <w:link w:val="Titre1"/>
+  <w:style w:type="character" w:customStyle="1" w:styleId="Heading1Char">
+    <w:name w:val="Heading 1 Char"/>
+    <w:basedOn w:val="DefaultParagraphFont"/>
+    <w:link w:val="Heading1"/>
     <w:uiPriority w:val="9"/>
     <w:rsid w:val="00C521D2"/>
     <w:rPr>
@@ -1207,10 +1488,10 @@
       <w:szCs w:val="28"/>
     </w:rPr>
   </w:style>
-  <w:style w:type="character" w:customStyle="1" w:styleId="Titre2Car">
-    <w:name w:val="Titre 2 Car"/>
-    <w:basedOn w:val="Policepardfaut"/>
-    <w:link w:val="Titre2"/>
+  <w:style w:type="character" w:customStyle="1" w:styleId="Heading2Char">
+    <w:name w:val="Heading 2 Char"/>
+    <w:basedOn w:val="DefaultParagraphFont"/>
+    <w:link w:val="Heading2"/>
     <w:uiPriority w:val="9"/>
     <w:rsid w:val="00C521D2"/>
     <w:rPr>
@@ -1222,42 +1503,51 @@
       <w:szCs w:val="26"/>
     </w:rPr>
   </w:style>
+  <w:style w:type="paragraph" w:styleId="Subtitle">
+    <w:name w:val="Subtitle"/>
+    <w:basedOn w:val="Normal"/>
+    <w:next w:val="Normal"/>
+    <w:link w:val="SubtitleChar"/>
+    <w:uiPriority w:val="11"/>
+    <w:qFormat/>
+    <w:rsid w:val="0041690E"/>
+    <w:pPr>
+      <w:numPr>
+        <w:ilvl w:val="1"/>
+      </w:numPr>
+    </w:pPr>
+    <w:rPr>
+      <w:rFonts w:asciiTheme="majorHAnsi" w:eastAsiaTheme="majorEastAsia" w:hAnsiTheme="majorHAnsi" w:cstheme="majorBidi"/>
+      <w:i/>
+      <w:iCs/>
+      <w:color w:val="4F81BD" w:themeColor="accent1"/>
+      <w:spacing w:val="15"/>
+      <w:sz w:val="24"/>
+      <w:szCs w:val="24"/>
+    </w:rPr>
+  </w:style>
+  <w:style w:type="character" w:customStyle="1" w:styleId="SubtitleChar">
+    <w:name w:val="Subtitle Char"/>
+    <w:basedOn w:val="DefaultParagraphFont"/>
+    <w:link w:val="Subtitle"/>
+    <w:uiPriority w:val="11"/>
+    <w:rsid w:val="0041690E"/>
+    <w:rPr>
+      <w:rFonts w:asciiTheme="majorHAnsi" w:eastAsiaTheme="majorEastAsia" w:hAnsiTheme="majorHAnsi" w:cstheme="majorBidi"/>
+      <w:i/>
+      <w:iCs/>
+      <w:color w:val="4F81BD" w:themeColor="accent1"/>
+      <w:spacing w:val="15"/>
+      <w:sz w:val="24"/>
+      <w:szCs w:val="24"/>
+    </w:rPr>
+  </w:style>
 </w:styles>
 </file>
 
 <file path=word/glossary/document.xml><?xml version="1.0" encoding="utf-8"?>
 <w:glossaryDocument xmlns:ve="http://schemas.openxmlformats.org/markup-compatibility/2006" xmlns:o="urn:schemas-microsoft-com:office:office" xmlns:r="http://schemas.openxmlformats.org/officeDocument/2006/relationships" xmlns:m="http://schemas.openxmlformats.org/officeDocument/2006/math" xmlns:v="urn:schemas-microsoft-com:vml" xmlns:wp="http://schemas.openxmlformats.org/drawingml/2006/wordprocessingDrawing" xmlns:w10="urn:schemas-microsoft-com:office:word" xmlns:w="http://schemas.openxmlformats.org/wordprocessingml/2006/main" xmlns:wne="http://schemas.microsoft.com/office/word/2006/wordml">
-  <w:docParts>
-    <w:docPart>
-      <w:docPartPr>
-        <w:name w:val="27DACDA3FDB9403CA6A2B0BE942D0729"/>
-        <w:category>
-          <w:name w:val="General"/>
-          <w:gallery w:val="placeholder"/>
-        </w:category>
-        <w:types>
-          <w:type w:val="bbPlcHdr"/>
-        </w:types>
-        <w:behaviors>
-          <w:behavior w:val="content"/>
-        </w:behaviors>
-        <w:guid w:val="{F882E904-12B0-4F11-AAE3-2CC538CB4B4F}"/>
-      </w:docPartPr>
-      <w:docPartBody>
-        <w:p>
-          <w:pPr>
-            <w:pStyle w:val="27DACDA3FDB9403CA6A2B0BE942D0729"/>
-          </w:pPr>
-          <w:r>
-            <w:rPr>
-              <w:rFonts w:asciiTheme="majorHAnsi" w:eastAsiaTheme="majorEastAsia" w:hAnsiTheme="majorHAnsi" w:cstheme="majorBidi"/>
-            </w:rPr>
-            <w:t>[Type the company name]</w:t>
-          </w:r>
-        </w:p>
-      </w:docPartBody>
-    </w:docPart>
-  </w:docParts>
+  <w:docParts/>
 </w:glossaryDocument>
 </file>
 
@@ -1265,21 +1555,21 @@
 <w:fonts xmlns:r="http://schemas.openxmlformats.org/officeDocument/2006/relationships" xmlns:w="http://schemas.openxmlformats.org/wordprocessingml/2006/main">
   <w:font w:name="Times New Roman">
     <w:panose1 w:val="02020603050405020304"/>
-    <w:charset w:val="EE"/>
+    <w:charset w:val="00"/>
     <w:family w:val="roman"/>
     <w:pitch w:val="variable"/>
     <w:sig w:usb0="E0002AFF" w:usb1="C0007841" w:usb2="00000009" w:usb3="00000000" w:csb0="000001FF" w:csb1="00000000"/>
   </w:font>
   <w:font w:name="Calibri">
     <w:panose1 w:val="020F0502020204030204"/>
-    <w:charset w:val="EE"/>
+    <w:charset w:val="00"/>
     <w:family w:val="swiss"/>
     <w:pitch w:val="variable"/>
     <w:sig w:usb0="E00002FF" w:usb1="4000ACFF" w:usb2="00000001" w:usb3="00000000" w:csb0="0000019F" w:csb1="00000000"/>
   </w:font>
   <w:font w:name="Cambria">
     <w:panose1 w:val="02040503050406030204"/>
-    <w:charset w:val="EE"/>
+    <w:charset w:val="00"/>
     <w:family w:val="roman"/>
     <w:pitch w:val="variable"/>
     <w:sig w:usb0="E00002FF" w:usb1="400004FF" w:usb2="00000000" w:usb3="00000000" w:csb0="0000019F" w:csb1="00000000"/>
@@ -1288,9 +1578,8 @@
     <w:panose1 w:val="020B0604030504040204"/>
     <w:charset w:val="00"/>
     <w:family w:val="swiss"/>
-    <w:notTrueType/>
     <w:pitch w:val="variable"/>
-    <w:sig w:usb0="00000003" w:usb1="00000000" w:usb2="00000000" w:usb3="00000000" w:csb0="00000001" w:csb1="00000000"/>
+    <w:sig w:usb0="E1002EFF" w:usb1="C000605B" w:usb2="00000029" w:usb3="00000000" w:csb0="000101FF" w:csb1="00000000"/>
   </w:font>
 </w:fonts>
 </file>
@@ -1306,6 +1595,7 @@
   </w:compat>
   <w:rsids>
     <w:rsidRoot w:val="00216298"/>
+    <w:rsid w:val="00097E88"/>
     <w:rsid w:val="0016721F"/>
     <w:rsid w:val="00216298"/>
     <w:rsid w:val="007758CE"/>
@@ -1325,10 +1615,10 @@
     <m:intLim m:val="subSup"/>
     <m:naryLim m:val="undOvr"/>
   </m:mathPr>
-  <w:themeFontLang w:val="pl-PL"/>
+  <w:themeFontLang w:val="en-US"/>
   <w:clrSchemeMapping w:bg1="light1" w:t1="dark1" w:bg2="light2" w:t2="dark2" w:accent1="accent1" w:accent2="accent2" w:accent3="accent3" w:accent4="accent4" w:accent5="accent5" w:accent6="accent6" w:hyperlink="hyperlink" w:followedHyperlink="followedHyperlink"/>
-  <w:decimalSymbol w:val=","/>
-  <w:listSeparator w:val=";"/>
+  <w:decimalSymbol w:val="."/>
+  <w:listSeparator w:val=","/>
 </w:settings>
 </file>
 
@@ -1493,13 +1783,13 @@
     <w:qFormat/>
     <w:rsid w:val="00965E0F"/>
   </w:style>
-  <w:style w:type="character" w:default="1" w:styleId="Policepardfaut">
+  <w:style w:type="character" w:default="1" w:styleId="DefaultParagraphFont">
     <w:name w:val="Default Paragraph Font"/>
     <w:uiPriority w:val="1"/>
     <w:semiHidden/>
     <w:unhideWhenUsed/>
   </w:style>
-  <w:style w:type="table" w:default="1" w:styleId="TableauNormal">
+  <w:style w:type="table" w:default="1" w:styleId="TableNormal">
     <w:name w:val="Normal Table"/>
     <w:uiPriority w:val="99"/>
     <w:semiHidden/>
@@ -1515,7 +1805,7 @@
       </w:tblCellMar>
     </w:tblPr>
   </w:style>
-  <w:style w:type="numbering" w:default="1" w:styleId="Aucuneliste">
+  <w:style w:type="numbering" w:default="1" w:styleId="NoList">
     <w:name w:val="No List"/>
     <w:uiPriority w:val="99"/>
     <w:semiHidden/>

</xml_diff>

<commit_message>
Corrected priority queue and added Raport.docx + Classeur1.xlsx
</commit_message>
<xml_diff>
--- a/Raport.docx
+++ b/Raport.docx
@@ -1,6 +1,6 @@
 
 <file path=word/document.xml><?xml version="1.0" encoding="utf-8"?>
-<w:document xmlns:ve="http://schemas.openxmlformats.org/markup-compatibility/2006" xmlns:o="urn:schemas-microsoft-com:office:office" xmlns:r="http://schemas.openxmlformats.org/officeDocument/2006/relationships" xmlns:m="http://schemas.openxmlformats.org/officeDocument/2006/math" xmlns:v="urn:schemas-microsoft-com:vml" xmlns:wp="http://schemas.openxmlformats.org/drawingml/2006/wordprocessingDrawing" xmlns:w10="urn:schemas-microsoft-com:office:word" xmlns:w="http://schemas.openxmlformats.org/wordprocessingml/2006/main" xmlns:wne="http://schemas.microsoft.com/office/word/2006/wordml">
+<w:document xmlns:wpc="http://schemas.microsoft.com/office/word/2010/wordprocessingCanvas" xmlns:mc="http://schemas.openxmlformats.org/markup-compatibility/2006" xmlns:o="urn:schemas-microsoft-com:office:office" xmlns:r="http://schemas.openxmlformats.org/officeDocument/2006/relationships" xmlns:m="http://schemas.openxmlformats.org/officeDocument/2006/math" xmlns:v="urn:schemas-microsoft-com:vml" xmlns:wp14="http://schemas.microsoft.com/office/word/2010/wordprocessingDrawing" xmlns:wp="http://schemas.openxmlformats.org/drawingml/2006/wordprocessingDrawing" xmlns:w10="urn:schemas-microsoft-com:office:word" xmlns:w="http://schemas.openxmlformats.org/wordprocessingml/2006/main" xmlns:w14="http://schemas.microsoft.com/office/word/2010/wordml" xmlns:w15="http://schemas.microsoft.com/office/word/2012/wordml" xmlns:wpg="http://schemas.microsoft.com/office/word/2010/wordprocessingGroup" xmlns:wpi="http://schemas.microsoft.com/office/word/2010/wordprocessingInk" xmlns:wne="http://schemas.microsoft.com/office/word/2006/wordml" xmlns:wps="http://schemas.microsoft.com/office/word/2010/wordprocessingShape" mc:Ignorable="w14 w15 wp14">
   <w:body>
     <w:sdt>
       <w:sdtPr>
@@ -26,7 +26,7 @@
             <w:tblBorders>
               <w:left w:val="single" w:sz="18" w:space="0" w:color="4F81BD" w:themeColor="accent1"/>
             </w:tblBorders>
-            <w:tblLook w:val="04A0"/>
+            <w:tblLook w:val="04A0" w:firstRow="1" w:lastRow="0" w:firstColumn="1" w:lastColumn="0" w:noHBand="0" w:noVBand="1"/>
           </w:tblPr>
           <w:tblGrid>
             <w:gridCol w:w="7672"/>
@@ -42,6 +42,7 @@
                 <w:dataBinding w:prefixMappings="xmlns:ns0='http://schemas.openxmlformats.org/officeDocument/2006/extended-properties'" w:xpath="/ns0:Properties[1]/ns0:Company[1]" w:storeItemID="{6668398D-A668-4E3E-A5EB-62B293D839F1}"/>
                 <w:text/>
               </w:sdtPr>
+              <w:sdtEndPr/>
               <w:sdtContent>
                 <w:tc>
                   <w:tcPr>
@@ -55,7 +56,7 @@
                   </w:tcPr>
                   <w:p>
                     <w:pPr>
-                      <w:pStyle w:val="Sansinterligne"/>
+                      <w:pStyle w:val="Bezodstpw"/>
                       <w:rPr>
                         <w:rFonts w:asciiTheme="majorHAnsi" w:eastAsiaTheme="majorEastAsia" w:hAnsiTheme="majorHAnsi" w:cstheme="majorBidi"/>
                       </w:rPr>
@@ -90,10 +91,11 @@
                   <w:dataBinding w:prefixMappings="xmlns:ns0='http://schemas.openxmlformats.org/package/2006/metadata/core-properties' xmlns:ns1='http://purl.org/dc/elements/1.1/'" w:xpath="/ns0:coreProperties[1]/ns1:title[1]" w:storeItemID="{6C3C8BC8-F283-45AE-878A-BAB7291924A1}"/>
                   <w:text/>
                 </w:sdtPr>
+                <w:sdtEndPr/>
                 <w:sdtContent>
                   <w:p>
                     <w:pPr>
-                      <w:pStyle w:val="Sansinterligne"/>
+                      <w:pStyle w:val="Bezodstpw"/>
                       <w:rPr>
                         <w:rFonts w:asciiTheme="majorHAnsi" w:eastAsiaTheme="majorEastAsia" w:hAnsiTheme="majorHAnsi" w:cstheme="majorBidi"/>
                         <w:color w:val="4F81BD" w:themeColor="accent1"/>
@@ -121,7 +123,7 @@
             <w:sdt>
               <w:sdtPr>
                 <w:rPr>
-                  <w:rStyle w:val="Sous-titreCar"/>
+                  <w:rStyle w:val="PodtytuZnak"/>
                   <w:sz w:val="40"/>
                   <w:szCs w:val="40"/>
                 </w:rPr>
@@ -130,6 +132,11 @@
                 <w:dataBinding w:prefixMappings="xmlns:ns0='http://schemas.openxmlformats.org/package/2006/metadata/core-properties' xmlns:ns1='http://purl.org/dc/elements/1.1/'" w:xpath="/ns0:coreProperties[1]/ns1:subject[1]" w:storeItemID="{6C3C8BC8-F283-45AE-878A-BAB7291924A1}"/>
                 <w:text/>
               </w:sdtPr>
+              <w:sdtEndPr>
+                <w:rPr>
+                  <w:rStyle w:val="PodtytuZnak"/>
+                </w:rPr>
+              </w:sdtEndPr>
               <w:sdtContent>
                 <w:tc>
                   <w:tcPr>
@@ -143,14 +150,14 @@
                   </w:tcPr>
                   <w:p>
                     <w:pPr>
-                      <w:pStyle w:val="Sansinterligne"/>
+                      <w:pStyle w:val="Bezodstpw"/>
                       <w:rPr>
                         <w:rFonts w:asciiTheme="majorHAnsi" w:eastAsiaTheme="majorEastAsia" w:hAnsiTheme="majorHAnsi" w:cstheme="majorBidi"/>
                       </w:rPr>
                     </w:pPr>
                     <w:r>
                       <w:rPr>
-                        <w:rStyle w:val="Sous-titreCar"/>
+                        <w:rStyle w:val="PodtytuZnak"/>
                         <w:sz w:val="40"/>
                         <w:szCs w:val="40"/>
                       </w:rPr>
@@ -183,10 +190,11 @@
               <w:calendar w:val="gregorian"/>
             </w:date>
           </w:sdtPr>
+          <w:sdtEndPr/>
           <w:sdtContent>
             <w:p>
               <w:pPr>
-                <w:pStyle w:val="Sansinterligne"/>
+                <w:pStyle w:val="Bezodstpw"/>
                 <w:jc w:val="right"/>
                 <w:rPr>
                   <w:color w:val="4F81BD" w:themeColor="accent1"/>
@@ -207,7 +215,7 @@
           <w:tblPr>
             <w:tblpPr w:leftFromText="187" w:rightFromText="187" w:horzAnchor="margin" w:tblpXSpec="center" w:tblpYSpec="bottom"/>
             <w:tblW w:w="4000" w:type="pct"/>
-            <w:tblLook w:val="04A0"/>
+            <w:tblLook w:val="04A0" w:firstRow="1" w:lastRow="0" w:firstColumn="1" w:lastColumn="0" w:noHBand="0" w:noVBand="1"/>
           </w:tblPr>
           <w:tblGrid>
             <w:gridCol w:w="7672"/>
@@ -225,7 +233,7 @@
               </w:tcPr>
               <w:p>
                 <w:pPr>
-                  <w:pStyle w:val="Sansinterligne"/>
+                  <w:pStyle w:val="Bezodstpw"/>
                   <w:rPr>
                     <w:color w:val="4F81BD" w:themeColor="accent1"/>
                   </w:rPr>
@@ -245,7 +253,7 @@
               </w:p>
               <w:p>
                 <w:pPr>
-                  <w:pStyle w:val="Sansinterligne"/>
+                  <w:pStyle w:val="Bezodstpw"/>
                   <w:rPr>
                     <w:color w:val="4F81BD" w:themeColor="accent1"/>
                   </w:rPr>
@@ -259,7 +267,7 @@
               </w:p>
               <w:p>
                 <w:pPr>
-                  <w:pStyle w:val="Sansinterligne"/>
+                  <w:pStyle w:val="Bezodstpw"/>
                   <w:rPr>
                     <w:color w:val="4F81BD" w:themeColor="accent1"/>
                   </w:rPr>
@@ -267,7 +275,7 @@
               </w:p>
               <w:p>
                 <w:pPr>
-                  <w:pStyle w:val="Sansinterligne"/>
+                  <w:pStyle w:val="Bezodstpw"/>
                   <w:rPr>
                     <w:color w:val="4F81BD" w:themeColor="accent1"/>
                   </w:rPr>
@@ -286,7 +294,7 @@
     </w:sdt>
     <w:p>
       <w:pPr>
-        <w:pStyle w:val="Titre1"/>
+        <w:pStyle w:val="Nagwek1"/>
         <w:numPr>
           <w:ilvl w:val="0"/>
           <w:numId w:val="2"/>
@@ -409,7 +417,21 @@
           <w:sz w:val="24"/>
           <w:lang w:val="pl-PL"/>
         </w:rPr>
-        <w:t xml:space="preserve">Na początek zdefiniujmy czym jest </w:t>
+        <w:t xml:space="preserve">Na początek </w:t>
+      </w:r>
+      <w:r>
+        <w:rPr>
+          <w:sz w:val="24"/>
+          <w:lang w:val="pl-PL"/>
+        </w:rPr>
+        <w:t>zdefiniujmy, czym</w:t>
+      </w:r>
+      <w:r>
+        <w:rPr>
+          <w:sz w:val="24"/>
+          <w:lang w:val="pl-PL"/>
+        </w:rPr>
+        <w:t xml:space="preserve"> jest </w:t>
       </w:r>
       <w:r>
         <w:rPr>
@@ -430,7 +452,49 @@
           <w:sz w:val="24"/>
           <w:lang w:val="pl-PL"/>
         </w:rPr>
-        <w:t xml:space="preserve"> Są to strumienie jednostek danych generowane w ramach procesów komunkacjyjnych obsługoiwane przez dane protokoły kumunikacyjne.</w:t>
+        <w:t xml:space="preserve"> Są to strumienie jednostek danych generowane w ramach procesów </w:t>
+      </w:r>
+      <w:r>
+        <w:rPr>
+          <w:sz w:val="24"/>
+          <w:lang w:val="pl-PL"/>
+        </w:rPr>
+        <w:t>komunikacyjnych</w:t>
+      </w:r>
+      <w:r>
+        <w:rPr>
+          <w:sz w:val="24"/>
+          <w:lang w:val="pl-PL"/>
+        </w:rPr>
+        <w:t xml:space="preserve"> </w:t>
+      </w:r>
+      <w:r>
+        <w:rPr>
+          <w:sz w:val="24"/>
+          <w:lang w:val="pl-PL"/>
+        </w:rPr>
+        <w:t>obsługiwane</w:t>
+      </w:r>
+      <w:r>
+        <w:rPr>
+          <w:sz w:val="24"/>
+          <w:lang w:val="pl-PL"/>
+        </w:rPr>
+        <w:t xml:space="preserve"> przez dane protokoły </w:t>
+      </w:r>
+      <w:r>
+        <w:rPr>
+          <w:sz w:val="24"/>
+          <w:lang w:val="pl-PL"/>
+        </w:rPr>
+        <w:t>komunikacyjne</w:t>
+      </w:r>
+      <w:r>
+        <w:rPr>
+          <w:sz w:val="24"/>
+          <w:lang w:val="pl-PL"/>
+        </w:rPr>
+        <w:t>.</w:t>
       </w:r>
       <w:r>
         <w:rPr>
@@ -468,7 +532,49 @@
           <w:sz w:val="24"/>
           <w:lang w:val="pl-PL"/>
         </w:rPr>
-        <w:t>Podstawowym zadaniem sterowania ruchem w sieciach teleinformatycznych jest dostarczenie jakości usługi dla użytkownika w sieci oraz optymalne wykorzystanie dostępnych zasobów. Do podstawowych zadań związanych ze sterowaniem ruchem teleinformatycznym jest  wyznaczanie tras, przeciwdziałania przeciążeniom sieci oraz sterowanie przepływem danych. Złożoność tych zadań rośnie wraz z urozmaiceniem grupy użytkowników w tej samej siecie teleinformatycznej.</w:t>
+        <w:t xml:space="preserve">Podstawowym zadaniem sterowania ruchem w sieciach teleinformatycznych jest </w:t>
+      </w:r>
+      <w:r>
+        <w:rPr>
+          <w:sz w:val="24"/>
+          <w:lang w:val="pl-PL"/>
+        </w:rPr>
+        <w:t>dostarczenie, jakości</w:t>
+      </w:r>
+      <w:r>
+        <w:rPr>
+          <w:sz w:val="24"/>
+          <w:lang w:val="pl-PL"/>
+        </w:rPr>
+        <w:t xml:space="preserve"> usługi dla użytkownika w sieci oraz optymalne wykorzystanie dostępnych zasobów. Do podstawowych zadań związanych ze sterowaniem ruchem teleinformatycznym </w:t>
+      </w:r>
+      <w:r>
+        <w:rPr>
+          <w:sz w:val="24"/>
+          <w:lang w:val="pl-PL"/>
+        </w:rPr>
+        <w:t>jest wyznaczanie</w:t>
+      </w:r>
+      <w:r>
+        <w:rPr>
+          <w:sz w:val="24"/>
+          <w:lang w:val="pl-PL"/>
+        </w:rPr>
+        <w:t xml:space="preserve"> tras, przeciwdziałania przeciążeniom sieci oraz sterowanie przepływem danych. Złożoność tych zadań rośnie wraz z urozmaiceniem grupy</w:t>
+      </w:r>
+      <w:r>
+        <w:rPr>
+          <w:sz w:val="24"/>
+          <w:lang w:val="pl-PL"/>
+        </w:rPr>
+        <w:t xml:space="preserve"> użytkowników w tej samej sieci</w:t>
+      </w:r>
+      <w:r>
+        <w:rPr>
+          <w:sz w:val="24"/>
+          <w:lang w:val="pl-PL"/>
+        </w:rPr>
+        <w:t xml:space="preserve"> teleinformatycznej.</w:t>
       </w:r>
     </w:p>
     <w:p>
@@ -485,14 +591,84 @@
           <w:sz w:val="24"/>
           <w:lang w:val="pl-PL"/>
         </w:rPr>
-        <w:t>W naszym przypadku będziemy mieć wpływ na sposób generowania ruchu, czyli odstępy między generowaniem kolejnych pakietów. Koncentrujemy się na rozkładzie Poissona, On-Off, wykładniczy oraz MMPP, które zostaną omówione pózniej. Dodatk</w:t>
+        <w:t xml:space="preserve">W naszym przypadku będziemy mieć wpływ na sposób generowania ruchu, czyli odstępy między generowaniem kolejnych pakietów. Koncentrujemy się na rozkładzie Poissona, On-Off, wykładniczy oraz MMPP, które zostaną omówione </w:t>
       </w:r>
       <w:r>
         <w:rPr>
           <w:sz w:val="24"/>
           <w:lang w:val="pl-PL"/>
         </w:rPr>
-        <w:t>owo zostaną zaimplementowane oraz analizowane takie kompomenty jak Admission Control, który jest procesem zatwierdzania w komunikacji pakietów. Innymu słowa sprawdza, czy podczas komunikacji pakietów są wystarczające środki. Scheduler, czyli algorytm kolejkowania, czyli w jaki sposób są wysyłane oraz odbierane pakiety. Profilowanie ruchu, czyli algorytmy które służą do kontrolowania ilości pakietów przechodzących prz</w:t>
+        <w:t>później</w:t>
+      </w:r>
+      <w:r>
+        <w:rPr>
+          <w:sz w:val="24"/>
+          <w:lang w:val="pl-PL"/>
+        </w:rPr>
+        <w:t>. Dodatk</w:t>
+      </w:r>
+      <w:r>
+        <w:rPr>
+          <w:sz w:val="24"/>
+          <w:lang w:val="pl-PL"/>
+        </w:rPr>
+        <w:t xml:space="preserve">owo zostaną zaimplementowane oraz analizowane takie </w:t>
+      </w:r>
+      <w:r>
+        <w:rPr>
+          <w:sz w:val="24"/>
+          <w:lang w:val="pl-PL"/>
+        </w:rPr>
+        <w:t>komponenty</w:t>
+      </w:r>
+      <w:r>
+        <w:rPr>
+          <w:sz w:val="24"/>
+          <w:lang w:val="pl-PL"/>
+        </w:rPr>
+        <w:t xml:space="preserve"> jak Admission Control, który jest procesem zatwierdzania w komunikacji pakietów. </w:t>
+      </w:r>
+      <w:r>
+        <w:rPr>
+          <w:sz w:val="24"/>
+          <w:lang w:val="pl-PL"/>
+        </w:rPr>
+        <w:t>Innymi</w:t>
+      </w:r>
+      <w:r>
+        <w:rPr>
+          <w:sz w:val="24"/>
+          <w:lang w:val="pl-PL"/>
+        </w:rPr>
+        <w:t xml:space="preserve"> słowa sprawdza, czy podczas komunikacji pakietów są wystarczające środki. Scheduler, czyli algorytm kolejkowania, </w:t>
+      </w:r>
+      <w:r>
+        <w:rPr>
+          <w:sz w:val="24"/>
+          <w:lang w:val="pl-PL"/>
+        </w:rPr>
+        <w:t>czyli, w jaki</w:t>
+      </w:r>
+      <w:r>
+        <w:rPr>
+          <w:sz w:val="24"/>
+          <w:lang w:val="pl-PL"/>
+        </w:rPr>
+        <w:t xml:space="preserve"> sposób są wysyłane oraz odbierane pakiety. Profilowanie ruchu, czyli </w:t>
+      </w:r>
+      <w:r>
+        <w:rPr>
+          <w:sz w:val="24"/>
+          <w:lang w:val="pl-PL"/>
+        </w:rPr>
+        <w:t>algorytmy, które</w:t>
+      </w:r>
+      <w:r>
+        <w:rPr>
+          <w:sz w:val="24"/>
+          <w:lang w:val="pl-PL"/>
+        </w:rPr>
+        <w:t xml:space="preserve"> służą do kontrolowania ilości pakietów przechodzących prz</w:t>
       </w:r>
       <w:r>
         <w:rPr>
@@ -514,7 +690,7 @@
     </w:p>
     <w:p>
       <w:pPr>
-        <w:pStyle w:val="Titre1"/>
+        <w:pStyle w:val="Nagwek1"/>
         <w:numPr>
           <w:ilvl w:val="0"/>
           <w:numId w:val="2"/>
@@ -614,7 +790,7 @@
     </w:p>
     <w:p>
       <w:pPr>
-        <w:pStyle w:val="Titre1"/>
+        <w:pStyle w:val="Nagwek1"/>
         <w:numPr>
           <w:ilvl w:val="0"/>
           <w:numId w:val="2"/>
@@ -632,7 +808,7 @@
     </w:p>
     <w:p>
       <w:pPr>
-        <w:pStyle w:val="Titre2"/>
+        <w:pStyle w:val="Nagwek2"/>
         <w:numPr>
           <w:ilvl w:val="1"/>
           <w:numId w:val="2"/>
@@ -670,14 +846,70 @@
           <w:sz w:val="24"/>
           <w:lang w:val="pl-PL"/>
         </w:rPr>
-        <w:t>Pierwszym omawianym oraz implemntowanym algorytmem jest generowanie ruchu według rozkładu Poissona. Określa on prawdopodobieństow wysłania pakietu w danym momencie czasu.</w:t>
+        <w:t xml:space="preserve">Pierwszym omawianym oraz </w:t>
       </w:r>
       <w:r>
         <w:rPr>
           <w:sz w:val="24"/>
           <w:lang w:val="pl-PL"/>
         </w:rPr>
-        <w:t xml:space="preserve"> Na rozkład poissona można wpłwyać za pomocą parametru λ. Im jest on większy tym bardziej rozkład przypomina normlany.</w:t>
+        <w:t>implementowanym</w:t>
+      </w:r>
+      <w:r>
+        <w:rPr>
+          <w:sz w:val="24"/>
+          <w:lang w:val="pl-PL"/>
+        </w:rPr>
+        <w:t xml:space="preserve"> algorytmem jest generowanie ruchu według rozkładu Poissona. Określa on </w:t>
+      </w:r>
+      <w:r>
+        <w:rPr>
+          <w:sz w:val="24"/>
+          <w:lang w:val="pl-PL"/>
+        </w:rPr>
+        <w:t>prawdopodobieństwo</w:t>
+      </w:r>
+      <w:r>
+        <w:rPr>
+          <w:sz w:val="24"/>
+          <w:lang w:val="pl-PL"/>
+        </w:rPr>
+        <w:t xml:space="preserve"> wysłania pakietu w danym momencie czasu.</w:t>
+      </w:r>
+      <w:r>
+        <w:rPr>
+          <w:sz w:val="24"/>
+          <w:lang w:val="pl-PL"/>
+        </w:rPr>
+        <w:t xml:space="preserve"> Na rozkład </w:t>
+      </w:r>
+      <w:r>
+        <w:rPr>
+          <w:sz w:val="24"/>
+          <w:lang w:val="pl-PL"/>
+        </w:rPr>
+        <w:t>Poissona</w:t>
+      </w:r>
+      <w:r>
+        <w:rPr>
+          <w:sz w:val="24"/>
+          <w:lang w:val="pl-PL"/>
+        </w:rPr>
+        <w:t xml:space="preserve"> można </w:t>
+      </w:r>
+      <w:r>
+        <w:rPr>
+          <w:sz w:val="24"/>
+          <w:lang w:val="pl-PL"/>
+        </w:rPr>
+        <w:t>wpływać</w:t>
+      </w:r>
+      <w:r>
+        <w:rPr>
+          <w:sz w:val="24"/>
+          <w:lang w:val="pl-PL"/>
+        </w:rPr>
+        <w:t xml:space="preserve"> za pomocą parametru λ. Im jest on większy tym bardziej rozkład przypomina normlany.</w:t>
       </w:r>
     </w:p>
     <w:p>
@@ -689,7 +921,6 @@
       <w:r>
         <w:rPr>
           <w:noProof/>
-          <w:lang w:val="pl-PL" w:eastAsia="pl-PL"/>
         </w:rPr>
         <w:drawing>
           <wp:inline distT="0" distB="0" distL="0" distR="0">
@@ -752,7 +983,21 @@
           <w:i/>
           <w:lang w:val="pl-PL"/>
         </w:rPr>
-        <w:t>Rysunek 3.1.1 przedstawiający blokową implementację alogrytmu generującego ruch według rozkładu Poissona.</w:t>
+        <w:t xml:space="preserve">Rysunek 3.1.1 przedstawiający blokową implementację </w:t>
+      </w:r>
+      <w:r>
+        <w:rPr>
+          <w:i/>
+          <w:lang w:val="pl-PL"/>
+        </w:rPr>
+        <w:t>algorytmu</w:t>
+      </w:r>
+      <w:r>
+        <w:rPr>
+          <w:i/>
+          <w:lang w:val="pl-PL"/>
+        </w:rPr>
+        <w:t xml:space="preserve"> generującego ruch według rozkładu Poissona.</w:t>
       </w:r>
     </w:p>
     <w:p>
@@ -776,7 +1021,21 @@
           <w:sz w:val="24"/>
           <w:lang w:val="pl-PL"/>
         </w:rPr>
-        <w:t xml:space="preserve"> W którym istnieją tylko dwa stany. On jest stanem w któtym pakiety są wysyłane natomiast stan Off jest stanem przeciwnym, żaden pakiet nie jest wysyłany.</w:t>
+        <w:t xml:space="preserve"> W którym istnieją tylko dwa stany. On jest </w:t>
+      </w:r>
+      <w:r>
+        <w:rPr>
+          <w:sz w:val="24"/>
+          <w:lang w:val="pl-PL"/>
+        </w:rPr>
+        <w:t>stanem, w którym</w:t>
+      </w:r>
+      <w:r>
+        <w:rPr>
+          <w:sz w:val="24"/>
+          <w:lang w:val="pl-PL"/>
+        </w:rPr>
+        <w:t xml:space="preserve"> pakiety są wysyłane natomiast stan Off jest stanem przeciwnym, żaden pakiet nie jest wysyłany.</w:t>
       </w:r>
     </w:p>
     <w:p>
@@ -788,7 +1047,6 @@
       <w:r>
         <w:rPr>
           <w:noProof/>
-          <w:lang w:val="pl-PL" w:eastAsia="pl-PL"/>
         </w:rPr>
         <w:lastRenderedPageBreak/>
         <w:drawing>
@@ -882,7 +1140,35 @@
           <w:sz w:val="24"/>
           <w:lang w:val="pl-PL"/>
         </w:rPr>
-        <w:t xml:space="preserve"> Paramentrem tego rozkładu podobnie jak w rozkładzie Poissona jest λ. Wraz z jej wzrostem, spłaczamy wykres.</w:t>
+        <w:t xml:space="preserve"> </w:t>
+      </w:r>
+      <w:r>
+        <w:rPr>
+          <w:sz w:val="24"/>
+          <w:lang w:val="pl-PL"/>
+        </w:rPr>
+        <w:t>Parametrem</w:t>
+      </w:r>
+      <w:r>
+        <w:rPr>
+          <w:sz w:val="24"/>
+          <w:lang w:val="pl-PL"/>
+        </w:rPr>
+        <w:t xml:space="preserve"> tego rozkładu podobnie jak w rozkładzie Poissona jest λ. Wraz z jej wzrostem, spła</w:t>
+      </w:r>
+      <w:r>
+        <w:rPr>
+          <w:sz w:val="24"/>
+          <w:lang w:val="pl-PL"/>
+        </w:rPr>
+        <w:t>sz</w:t>
+      </w:r>
+      <w:r>
+        <w:rPr>
+          <w:sz w:val="24"/>
+          <w:lang w:val="pl-PL"/>
+        </w:rPr>
+        <w:t>czamy wykres.</w:t>
       </w:r>
     </w:p>
     <w:p>
@@ -894,7 +1180,6 @@
       <w:r>
         <w:rPr>
           <w:noProof/>
-          <w:lang w:val="pl-PL" w:eastAsia="pl-PL"/>
         </w:rPr>
         <w:drawing>
           <wp:inline distT="0" distB="0" distL="0" distR="0">
@@ -970,7 +1255,14 @@
           <w:sz w:val="24"/>
           <w:lang w:val="pl-PL"/>
         </w:rPr>
-        <w:t>Ostanim implementowanym algorytmem ruchu jest rozkład Markov Modulated Piosson Process.</w:t>
+        <w:t>Ostatnim</w:t>
+      </w:r>
+      <w:r>
+        <w:rPr>
+          <w:sz w:val="24"/>
+          <w:lang w:val="pl-PL"/>
+        </w:rPr>
+        <w:t xml:space="preserve"> implementowanym algorytmem ruchu jest rozkład Markov Modulated Piosson Process.</w:t>
       </w:r>
       <w:r>
         <w:rPr>
@@ -989,7 +1281,6 @@
       <w:r>
         <w:rPr>
           <w:noProof/>
-          <w:lang w:val="pl-PL" w:eastAsia="pl-PL"/>
         </w:rPr>
         <w:lastRenderedPageBreak/>
         <w:drawing>
@@ -1145,7 +1436,21 @@
           <w:sz w:val="24"/>
           <w:lang w:val="pl-PL"/>
         </w:rPr>
-        <w:t>WRR – czyli weighted round robin, polega na obsługiwaniu pakietów w sposób cykliczny, lecz algorytmy o większej wadze ( większy priorytet) są obsługiwane wcześniej tak, aby waga wszystkich pakietów była taka sama.</w:t>
+        <w:t xml:space="preserve">WRR – czyli weighted round robin, polega na obsługiwaniu pakietów w sposób cykliczny, lecz </w:t>
+      </w:r>
+      <w:r>
+        <w:rPr>
+          <w:sz w:val="24"/>
+          <w:lang w:val="pl-PL"/>
+        </w:rPr>
+        <w:t>pakiety</w:t>
+      </w:r>
+      <w:r>
+        <w:rPr>
+          <w:sz w:val="24"/>
+          <w:lang w:val="pl-PL"/>
+        </w:rPr>
+        <w:t xml:space="preserve"> o większej wadze ( większy priorytet) są obsługiwane wcześniej tak, aby waga wszystkich pakietów była taka sama.</w:t>
       </w:r>
     </w:p>
     <w:p>
@@ -1164,10 +1469,17 @@
         </w:rPr>
         <w:t>Kolejka priorytetowa –</w:t>
       </w:r>
+      <w:r>
+        <w:rPr>
+          <w:sz w:val="24"/>
+          <w:lang w:val="pl-PL"/>
+        </w:rPr>
+        <w:t xml:space="preserve"> Zwykła kolejka LIFO lub FIFO, z dodatkiem priorytetów na pakietach. Sprawia to, iż pakiety a większym priorytecie są obsługiwane przed innymi pakietami.</w:t>
+      </w:r>
     </w:p>
     <w:p>
       <w:pPr>
-        <w:pStyle w:val="Titre2"/>
+        <w:pStyle w:val="Nagwek2"/>
         <w:numPr>
           <w:ilvl w:val="1"/>
           <w:numId w:val="2"/>
@@ -1185,7 +1497,7 @@
     </w:p>
     <w:p>
       <w:pPr>
-        <w:pStyle w:val="Paragraphedeliste"/>
+        <w:pStyle w:val="Akapitzlist"/>
         <w:rPr>
           <w:lang w:val="pl-PL"/>
         </w:rPr>
@@ -1193,7 +1505,7 @@
     </w:p>
     <w:p>
       <w:pPr>
-        <w:pStyle w:val="Paragraphedeliste"/>
+        <w:pStyle w:val="Akapitzlist"/>
         <w:jc w:val="both"/>
         <w:rPr>
           <w:lang w:val="pl-PL"/>
@@ -1215,7 +1527,7 @@
     </w:p>
     <w:p>
       <w:pPr>
-        <w:pStyle w:val="Paragraphedeliste"/>
+        <w:pStyle w:val="Akapitzlist"/>
         <w:jc w:val="both"/>
         <w:rPr>
           <w:lang w:val="pl-PL"/>
@@ -1231,7 +1543,7 @@
     </w:p>
     <w:p>
       <w:pPr>
-        <w:pStyle w:val="Paragraphedeliste"/>
+        <w:pStyle w:val="Akapitzlist"/>
         <w:jc w:val="both"/>
         <w:rPr>
           <w:lang w:val="pl-PL"/>
@@ -1247,7 +1559,7 @@
     </w:p>
     <w:p>
       <w:pPr>
-        <w:pStyle w:val="Paragraphedeliste"/>
+        <w:pStyle w:val="Akapitzlist"/>
         <w:ind w:firstLine="720"/>
         <w:jc w:val="both"/>
         <w:rPr>
@@ -1258,12 +1570,24 @@
         <w:rPr>
           <w:lang w:val="pl-PL"/>
         </w:rPr>
-        <w:t>-Minimalne opóznienie wysłania = 5 [s]</w:t>
+        <w:t xml:space="preserve">-Minimalne </w:t>
+      </w:r>
+      <w:r>
+        <w:rPr>
+          <w:lang w:val="pl-PL"/>
+        </w:rPr>
+        <w:t>opóźnienie</w:t>
+      </w:r>
+      <w:r>
+        <w:rPr>
+          <w:lang w:val="pl-PL"/>
+        </w:rPr>
+        <w:t xml:space="preserve"> wysłania = 5 [s]</w:t>
       </w:r>
     </w:p>
     <w:p>
       <w:pPr>
-        <w:pStyle w:val="Paragraphedeliste"/>
+        <w:pStyle w:val="Akapitzlist"/>
         <w:ind w:firstLine="720"/>
         <w:jc w:val="both"/>
         <w:rPr>
@@ -1274,12 +1598,24 @@
         <w:rPr>
           <w:lang w:val="pl-PL"/>
         </w:rPr>
-        <w:t>-Liczba pakietów w węzle = 5</w:t>
+        <w:t xml:space="preserve">-Liczba pakietów w </w:t>
+      </w:r>
+      <w:r>
+        <w:rPr>
+          <w:lang w:val="pl-PL"/>
+        </w:rPr>
+        <w:t>węźle</w:t>
+      </w:r>
+      <w:r>
+        <w:rPr>
+          <w:lang w:val="pl-PL"/>
+        </w:rPr>
+        <w:t xml:space="preserve"> = 5</w:t>
       </w:r>
     </w:p>
     <w:p>
       <w:pPr>
-        <w:pStyle w:val="Paragraphedeliste"/>
+        <w:pStyle w:val="Akapitzlist"/>
         <w:ind w:firstLine="720"/>
         <w:jc w:val="both"/>
         <w:rPr>
@@ -1290,12 +1626,18 @@
         <w:rPr>
           <w:lang w:val="pl-PL"/>
         </w:rPr>
-        <w:t>-Maxymalna liczba odbiorców = 3</w:t>
+        <w:t>-Maks</w:t>
+      </w:r>
+      <w:r>
+        <w:rPr>
+          <w:lang w:val="pl-PL"/>
+        </w:rPr>
+        <w:t>ymalna liczba odbiorców = 3</w:t>
       </w:r>
     </w:p>
     <w:p>
       <w:pPr>
-        <w:pStyle w:val="Paragraphedeliste"/>
+        <w:pStyle w:val="Akapitzlist"/>
         <w:ind w:firstLine="720"/>
         <w:jc w:val="both"/>
         <w:rPr>
@@ -1306,12 +1648,31 @@
         <w:rPr>
           <w:lang w:val="pl-PL"/>
         </w:rPr>
-        <w:t>-Maxymalne opóznienie wysłania = 5 [s]</w:t>
+        <w:lastRenderedPageBreak/>
+        <w:t>-Maks</w:t>
+      </w:r>
+      <w:r>
+        <w:rPr>
+          <w:lang w:val="pl-PL"/>
+        </w:rPr>
+        <w:t xml:space="preserve">ymalne </w:t>
+      </w:r>
+      <w:r>
+        <w:rPr>
+          <w:lang w:val="pl-PL"/>
+        </w:rPr>
+        <w:t>opóźnienie</w:t>
+      </w:r>
+      <w:r>
+        <w:rPr>
+          <w:lang w:val="pl-PL"/>
+        </w:rPr>
+        <w:t xml:space="preserve"> wysłania = 5 [s]</w:t>
       </w:r>
     </w:p>
     <w:p>
       <w:pPr>
-        <w:pStyle w:val="Paragraphedeliste"/>
+        <w:pStyle w:val="Akapitzlist"/>
         <w:ind w:firstLine="720"/>
         <w:jc w:val="both"/>
         <w:rPr>
@@ -1327,7 +1688,7 @@
     </w:p>
     <w:p>
       <w:pPr>
-        <w:pStyle w:val="Paragraphedeliste"/>
+        <w:pStyle w:val="Akapitzlist"/>
         <w:ind w:firstLine="720"/>
         <w:jc w:val="both"/>
         <w:rPr>
@@ -1338,7 +1699,6 @@
         <w:rPr>
           <w:lang w:val="pl-PL"/>
         </w:rPr>
-        <w:lastRenderedPageBreak/>
         <w:t>Otrzymane wyniki dla rozkła</w:t>
       </w:r>
       <w:r>
@@ -1356,7 +1716,7 @@
           <w:left w:w="70" w:type="dxa"/>
           <w:right w:w="70" w:type="dxa"/>
         </w:tblCellMar>
-        <w:tblLook w:val="04A0"/>
+        <w:tblLook w:val="04A0" w:firstRow="1" w:lastRow="0" w:firstColumn="1" w:lastColumn="0" w:noHBand="0" w:noVBand="1"/>
       </w:tblPr>
       <w:tblGrid>
         <w:gridCol w:w="1160"/>
@@ -4724,17 +5084,25 @@
     </w:tbl>
     <w:p>
       <w:pPr>
-        <w:pStyle w:val="Paragraphedeliste"/>
-        <w:ind w:firstLine="720"/>
+        <w:pStyle w:val="Akapitzlist"/>
+        <w:ind w:left="1440"/>
         <w:jc w:val="both"/>
         <w:rPr>
+          <w:i/>
           <w:lang w:val="pl-PL"/>
         </w:rPr>
       </w:pPr>
+      <w:r>
+        <w:rPr>
+          <w:i/>
+          <w:lang w:val="pl-PL"/>
+        </w:rPr>
+        <w:t>Tablica 3.1 Reprezentuje czasy wysyłania pakietów oraz ich średni czas w zależności o algorytmu kolejkowania.</w:t>
+      </w:r>
     </w:p>
     <w:p>
       <w:pPr>
-        <w:pStyle w:val="Paragraphedeliste"/>
+        <w:pStyle w:val="Akapitzlist"/>
         <w:ind w:firstLine="720"/>
         <w:jc w:val="both"/>
         <w:rPr>
@@ -4743,7 +5111,7 @@
       </w:pPr>
       <w:r>
         <w:rPr>
-          <w:lang w:val="pl-PL"/>
+          <w:noProof/>
         </w:rPr>
         <w:drawing>
           <wp:inline distT="0" distB="0" distL="0" distR="0">
@@ -4762,27 +5130,7 @@
     </w:p>
     <w:p>
       <w:pPr>
-        <w:pStyle w:val="Paragraphedeliste"/>
-        <w:ind w:firstLine="720"/>
-        <w:jc w:val="both"/>
-        <w:rPr>
-          <w:lang w:val="pl-PL"/>
-        </w:rPr>
-      </w:pPr>
-    </w:p>
-    <w:p>
-      <w:pPr>
-        <w:pStyle w:val="Paragraphedeliste"/>
-        <w:ind w:firstLine="720"/>
-        <w:jc w:val="both"/>
-        <w:rPr>
-          <w:lang w:val="pl-PL"/>
-        </w:rPr>
-      </w:pPr>
-    </w:p>
-    <w:p>
-      <w:pPr>
-        <w:pStyle w:val="Paragraphedeliste"/>
+        <w:pStyle w:val="Akapitzlist"/>
         <w:ind w:firstLine="720"/>
         <w:jc w:val="both"/>
         <w:rPr>
@@ -4798,7 +5146,7 @@
           <w:left w:w="70" w:type="dxa"/>
           <w:right w:w="70" w:type="dxa"/>
         </w:tblCellMar>
-        <w:tblLook w:val="04A0"/>
+        <w:tblLook w:val="04A0" w:firstRow="1" w:lastRow="0" w:firstColumn="1" w:lastColumn="0" w:noHBand="0" w:noVBand="1"/>
       </w:tblPr>
       <w:tblGrid>
         <w:gridCol w:w="1200"/>
@@ -4839,7 +5187,6 @@
                 <w:color w:val="000000"/>
                 <w:lang w:val="pl-PL" w:eastAsia="pl-PL"/>
               </w:rPr>
-              <w:lastRenderedPageBreak/>
               <w:t>On-Off</w:t>
             </w:r>
           </w:p>
@@ -7866,7 +8213,7 @@
     </w:tbl>
     <w:p>
       <w:pPr>
-        <w:pStyle w:val="Paragraphedeliste"/>
+        <w:pStyle w:val="Akapitzlist"/>
         <w:ind w:firstLine="720"/>
         <w:jc w:val="both"/>
         <w:rPr>
@@ -7882,7 +8229,7 @@
     </w:p>
     <w:p>
       <w:pPr>
-        <w:pStyle w:val="Paragraphedeliste"/>
+        <w:pStyle w:val="Akapitzlist"/>
         <w:ind w:firstLine="720"/>
         <w:jc w:val="both"/>
         <w:rPr>
@@ -7892,7 +8239,7 @@
     </w:p>
     <w:p>
       <w:pPr>
-        <w:pStyle w:val="Paragraphedeliste"/>
+        <w:pStyle w:val="Akapitzlist"/>
         <w:ind w:firstLine="720"/>
         <w:jc w:val="both"/>
         <w:rPr>
@@ -7902,7 +8249,7 @@
     </w:p>
     <w:p>
       <w:pPr>
-        <w:pStyle w:val="Paragraphedeliste"/>
+        <w:pStyle w:val="Akapitzlist"/>
         <w:ind w:firstLine="720"/>
         <w:jc w:val="both"/>
         <w:rPr>
@@ -7912,7 +8259,7 @@
     </w:p>
     <w:p>
       <w:pPr>
-        <w:pStyle w:val="Paragraphedeliste"/>
+        <w:pStyle w:val="Akapitzlist"/>
         <w:ind w:firstLine="720"/>
         <w:jc w:val="both"/>
         <w:rPr>
@@ -7922,7 +8269,7 @@
     </w:p>
     <w:p>
       <w:pPr>
-        <w:pStyle w:val="Paragraphedeliste"/>
+        <w:pStyle w:val="Akapitzlist"/>
         <w:ind w:firstLine="720"/>
         <w:jc w:val="both"/>
         <w:rPr>
@@ -7932,7 +8279,7 @@
     </w:p>
     <w:p>
       <w:pPr>
-        <w:pStyle w:val="Paragraphedeliste"/>
+        <w:pStyle w:val="Akapitzlist"/>
         <w:ind w:firstLine="720"/>
         <w:jc w:val="both"/>
         <w:rPr>
@@ -7942,7 +8289,7 @@
     </w:p>
     <w:p>
       <w:pPr>
-        <w:pStyle w:val="Paragraphedeliste"/>
+        <w:pStyle w:val="Akapitzlist"/>
         <w:ind w:firstLine="720"/>
         <w:jc w:val="both"/>
         <w:rPr>
@@ -7952,7 +8299,7 @@
     </w:p>
     <w:p>
       <w:pPr>
-        <w:pStyle w:val="Paragraphedeliste"/>
+        <w:pStyle w:val="Akapitzlist"/>
         <w:ind w:firstLine="720"/>
         <w:jc w:val="both"/>
         <w:rPr>
@@ -7962,7 +8309,7 @@
     </w:p>
     <w:p>
       <w:pPr>
-        <w:pStyle w:val="Paragraphedeliste"/>
+        <w:pStyle w:val="Akapitzlist"/>
         <w:ind w:firstLine="720"/>
         <w:jc w:val="both"/>
         <w:rPr>
@@ -7972,7 +8319,7 @@
     </w:p>
     <w:p>
       <w:pPr>
-        <w:pStyle w:val="Paragraphedeliste"/>
+        <w:pStyle w:val="Akapitzlist"/>
         <w:ind w:firstLine="720"/>
         <w:jc w:val="both"/>
         <w:rPr>
@@ -7982,7 +8329,7 @@
     </w:p>
     <w:p>
       <w:pPr>
-        <w:pStyle w:val="Paragraphedeliste"/>
+        <w:pStyle w:val="Akapitzlist"/>
         <w:ind w:firstLine="720"/>
         <w:jc w:val="both"/>
         <w:rPr>
@@ -7992,7 +8339,7 @@
     </w:p>
     <w:p>
       <w:pPr>
-        <w:pStyle w:val="Paragraphedeliste"/>
+        <w:pStyle w:val="Akapitzlist"/>
         <w:ind w:firstLine="720"/>
         <w:jc w:val="both"/>
         <w:rPr>
@@ -8002,7 +8349,7 @@
     </w:p>
     <w:p>
       <w:pPr>
-        <w:pStyle w:val="Paragraphedeliste"/>
+        <w:pStyle w:val="Akapitzlist"/>
         <w:ind w:firstLine="720"/>
         <w:jc w:val="both"/>
         <w:rPr>
@@ -8012,7 +8359,7 @@
     </w:p>
     <w:p>
       <w:pPr>
-        <w:pStyle w:val="Paragraphedeliste"/>
+        <w:pStyle w:val="Akapitzlist"/>
         <w:ind w:firstLine="720"/>
         <w:jc w:val="both"/>
         <w:rPr>
@@ -8022,7 +8369,7 @@
     </w:p>
     <w:p>
       <w:pPr>
-        <w:pStyle w:val="Paragraphedeliste"/>
+        <w:pStyle w:val="Akapitzlist"/>
         <w:ind w:firstLine="720"/>
         <w:jc w:val="both"/>
         <w:rPr>
@@ -8032,7 +8379,7 @@
     </w:p>
     <w:p>
       <w:pPr>
-        <w:pStyle w:val="Paragraphedeliste"/>
+        <w:pStyle w:val="Akapitzlist"/>
         <w:ind w:firstLine="720"/>
         <w:jc w:val="both"/>
         <w:rPr>
@@ -8042,7 +8389,7 @@
     </w:p>
     <w:p>
       <w:pPr>
-        <w:pStyle w:val="Paragraphedeliste"/>
+        <w:pStyle w:val="Akapitzlist"/>
         <w:ind w:firstLine="720"/>
         <w:jc w:val="both"/>
         <w:rPr>
@@ -8052,7 +8399,7 @@
     </w:p>
     <w:p>
       <w:pPr>
-        <w:pStyle w:val="Paragraphedeliste"/>
+        <w:pStyle w:val="Akapitzlist"/>
         <w:ind w:firstLine="720"/>
         <w:jc w:val="both"/>
         <w:rPr>
@@ -8062,7 +8409,7 @@
     </w:p>
     <w:p>
       <w:pPr>
-        <w:pStyle w:val="Paragraphedeliste"/>
+        <w:pStyle w:val="Akapitzlist"/>
         <w:ind w:firstLine="720"/>
         <w:jc w:val="both"/>
         <w:rPr>
@@ -8072,7 +8419,7 @@
     </w:p>
     <w:p>
       <w:pPr>
-        <w:pStyle w:val="Paragraphedeliste"/>
+        <w:pStyle w:val="Akapitzlist"/>
         <w:ind w:firstLine="720"/>
         <w:jc w:val="both"/>
         <w:rPr>
@@ -8082,7 +8429,7 @@
     </w:p>
     <w:p>
       <w:pPr>
-        <w:pStyle w:val="Paragraphedeliste"/>
+        <w:pStyle w:val="Akapitzlist"/>
         <w:ind w:firstLine="720"/>
         <w:jc w:val="both"/>
         <w:rPr>
@@ -8092,7 +8439,7 @@
     </w:p>
     <w:p>
       <w:pPr>
-        <w:pStyle w:val="Paragraphedeliste"/>
+        <w:pStyle w:val="Akapitzlist"/>
         <w:ind w:firstLine="720"/>
         <w:jc w:val="both"/>
         <w:rPr>
@@ -8102,7 +8449,7 @@
     </w:p>
     <w:p>
       <w:pPr>
-        <w:pStyle w:val="Paragraphedeliste"/>
+        <w:pStyle w:val="Akapitzlist"/>
         <w:ind w:firstLine="720"/>
         <w:jc w:val="both"/>
         <w:rPr>
@@ -8112,7 +8459,32 @@
     </w:p>
     <w:p>
       <w:pPr>
-        <w:pStyle w:val="Paragraphedeliste"/>
+        <w:pStyle w:val="Akapitzlist"/>
+        <w:ind w:left="1440"/>
+        <w:jc w:val="both"/>
+        <w:rPr>
+          <w:i/>
+          <w:lang w:val="pl-PL"/>
+        </w:rPr>
+      </w:pPr>
+      <w:r>
+        <w:rPr>
+          <w:i/>
+          <w:lang w:val="pl-PL"/>
+        </w:rPr>
+        <w:t>Tablica 3.2</w:t>
+      </w:r>
+      <w:r>
+        <w:rPr>
+          <w:i/>
+          <w:lang w:val="pl-PL"/>
+        </w:rPr>
+        <w:t xml:space="preserve"> Reprezentuje czasy wysyłania pakietów oraz ich średni czas w zależności o algorytmu kolejkowania.</w:t>
+      </w:r>
+    </w:p>
+    <w:p>
+      <w:pPr>
+        <w:pStyle w:val="Akapitzlist"/>
         <w:ind w:firstLine="720"/>
         <w:jc w:val="both"/>
         <w:rPr>
@@ -8122,21 +8494,39 @@
     </w:p>
     <w:p>
       <w:pPr>
-        <w:pStyle w:val="Paragraphedeliste"/>
+        <w:pStyle w:val="Akapitzlist"/>
         <w:ind w:firstLine="720"/>
         <w:jc w:val="both"/>
         <w:rPr>
           <w:lang w:val="pl-PL"/>
         </w:rPr>
       </w:pPr>
+    </w:p>
+    <w:p>
+      <w:pPr>
+        <w:pStyle w:val="Akapitzlist"/>
+        <w:ind w:firstLine="720"/>
+        <w:jc w:val="both"/>
+        <w:rPr>
+          <w:lang w:val="pl-PL"/>
+        </w:rPr>
+      </w:pPr>
       <w:r>
         <w:rPr>
-          <w:lang w:val="pl-PL"/>
+          <w:noProof/>
         </w:rPr>
         <w:drawing>
-          <wp:inline distT="0" distB="0" distL="0" distR="0">
+          <wp:anchor distT="0" distB="0" distL="114300" distR="114300" simplePos="0" relativeHeight="251664384" behindDoc="0" locked="0" layoutInCell="1" allowOverlap="1" wp14:anchorId="0DCEF792" wp14:editId="57FC4A6B">
+            <wp:simplePos x="0" y="0"/>
+            <wp:positionH relativeFrom="column">
+              <wp:posOffset>793516</wp:posOffset>
+            </wp:positionH>
+            <wp:positionV relativeFrom="paragraph">
+              <wp:posOffset>16009</wp:posOffset>
+            </wp:positionV>
             <wp:extent cx="4559300" cy="2978150"/>
-            <wp:effectExtent l="19050" t="0" r="12700" b="0"/>
+            <wp:effectExtent l="0" t="0" r="0" b="0"/>
+            <wp:wrapNone/>
             <wp:docPr id="2" name="Graphique 2"/>
             <wp:cNvGraphicFramePr/>
             <a:graphic xmlns:a="http://schemas.openxmlformats.org/drawingml/2006/main">
@@ -8144,14 +8534,112 @@
                 <c:chart xmlns:c="http://schemas.openxmlformats.org/drawingml/2006/chart" xmlns:r="http://schemas.openxmlformats.org/officeDocument/2006/relationships" r:id="rId11"/>
               </a:graphicData>
             </a:graphic>
-          </wp:inline>
+          </wp:anchor>
         </w:drawing>
       </w:r>
     </w:p>
     <w:p>
       <w:pPr>
-        <w:pStyle w:val="Paragraphedeliste"/>
+        <w:pStyle w:val="Akapitzlist"/>
         <w:ind w:firstLine="720"/>
+        <w:jc w:val="both"/>
+        <w:rPr>
+          <w:lang w:val="pl-PL"/>
+        </w:rPr>
+      </w:pPr>
+    </w:p>
+    <w:p>
+      <w:pPr>
+        <w:pStyle w:val="Akapitzlist"/>
+        <w:ind w:firstLine="720"/>
+        <w:jc w:val="both"/>
+        <w:rPr>
+          <w:lang w:val="pl-PL"/>
+        </w:rPr>
+      </w:pPr>
+    </w:p>
+    <w:p>
+      <w:pPr>
+        <w:pStyle w:val="Akapitzlist"/>
+        <w:ind w:firstLine="720"/>
+        <w:jc w:val="both"/>
+        <w:rPr>
+          <w:lang w:val="pl-PL"/>
+        </w:rPr>
+      </w:pPr>
+    </w:p>
+    <w:p>
+      <w:pPr>
+        <w:pStyle w:val="Akapitzlist"/>
+        <w:ind w:firstLine="720"/>
+        <w:jc w:val="both"/>
+        <w:rPr>
+          <w:lang w:val="pl-PL"/>
+        </w:rPr>
+      </w:pPr>
+    </w:p>
+    <w:p>
+      <w:pPr>
+        <w:pStyle w:val="Akapitzlist"/>
+        <w:ind w:firstLine="720"/>
+        <w:jc w:val="both"/>
+        <w:rPr>
+          <w:lang w:val="pl-PL"/>
+        </w:rPr>
+      </w:pPr>
+    </w:p>
+    <w:p>
+      <w:pPr>
+        <w:pStyle w:val="Akapitzlist"/>
+        <w:ind w:firstLine="720"/>
+        <w:jc w:val="both"/>
+        <w:rPr>
+          <w:lang w:val="pl-PL"/>
+        </w:rPr>
+      </w:pPr>
+    </w:p>
+    <w:p>
+      <w:pPr>
+        <w:pStyle w:val="Akapitzlist"/>
+        <w:ind w:firstLine="720"/>
+        <w:jc w:val="both"/>
+        <w:rPr>
+          <w:lang w:val="pl-PL"/>
+        </w:rPr>
+      </w:pPr>
+    </w:p>
+    <w:p>
+      <w:pPr>
+        <w:pStyle w:val="Akapitzlist"/>
+        <w:ind w:firstLine="720"/>
+        <w:jc w:val="both"/>
+        <w:rPr>
+          <w:lang w:val="pl-PL"/>
+        </w:rPr>
+      </w:pPr>
+    </w:p>
+    <w:p>
+      <w:pPr>
+        <w:pStyle w:val="Akapitzlist"/>
+        <w:ind w:firstLine="720"/>
+        <w:jc w:val="both"/>
+        <w:rPr>
+          <w:lang w:val="pl-PL"/>
+        </w:rPr>
+      </w:pPr>
+    </w:p>
+    <w:p>
+      <w:pPr>
+        <w:pStyle w:val="Akapitzlist"/>
+        <w:ind w:firstLine="720"/>
+        <w:jc w:val="both"/>
+        <w:rPr>
+          <w:lang w:val="pl-PL"/>
+        </w:rPr>
+      </w:pPr>
+    </w:p>
+    <w:p>
+      <w:pPr>
         <w:jc w:val="both"/>
         <w:rPr>
           <w:lang w:val="pl-PL"/>
@@ -8166,7 +8654,7 @@
           <w:left w:w="70" w:type="dxa"/>
           <w:right w:w="70" w:type="dxa"/>
         </w:tblCellMar>
-        <w:tblLook w:val="04A0"/>
+        <w:tblLook w:val="04A0" w:firstRow="1" w:lastRow="0" w:firstColumn="1" w:lastColumn="0" w:noHBand="0" w:noVBand="1"/>
       </w:tblPr>
       <w:tblGrid>
         <w:gridCol w:w="1200"/>
@@ -8207,7 +8695,6 @@
                 <w:color w:val="000000"/>
                 <w:lang w:val="pl-PL" w:eastAsia="pl-PL"/>
               </w:rPr>
-              <w:lastRenderedPageBreak/>
               <w:t>Exponential</w:t>
             </w:r>
           </w:p>
@@ -11234,7 +11721,7 @@
     </w:tbl>
     <w:p>
       <w:pPr>
-        <w:pStyle w:val="Paragraphedeliste"/>
+        <w:pStyle w:val="Akapitzlist"/>
         <w:ind w:firstLine="720"/>
         <w:jc w:val="both"/>
         <w:rPr>
@@ -11250,7 +11737,7 @@
     </w:p>
     <w:p>
       <w:pPr>
-        <w:pStyle w:val="Paragraphedeliste"/>
+        <w:pStyle w:val="Akapitzlist"/>
         <w:ind w:firstLine="720"/>
         <w:jc w:val="both"/>
         <w:rPr>
@@ -11260,7 +11747,7 @@
     </w:p>
     <w:p>
       <w:pPr>
-        <w:pStyle w:val="Paragraphedeliste"/>
+        <w:pStyle w:val="Akapitzlist"/>
         <w:ind w:firstLine="720"/>
         <w:jc w:val="both"/>
         <w:rPr>
@@ -11270,7 +11757,7 @@
     </w:p>
     <w:p>
       <w:pPr>
-        <w:pStyle w:val="Paragraphedeliste"/>
+        <w:pStyle w:val="Akapitzlist"/>
         <w:ind w:firstLine="720"/>
         <w:jc w:val="both"/>
         <w:rPr>
@@ -11280,7 +11767,7 @@
     </w:p>
     <w:p>
       <w:pPr>
-        <w:pStyle w:val="Paragraphedeliste"/>
+        <w:pStyle w:val="Akapitzlist"/>
         <w:ind w:firstLine="720"/>
         <w:jc w:val="both"/>
         <w:rPr>
@@ -11290,7 +11777,7 @@
     </w:p>
     <w:p>
       <w:pPr>
-        <w:pStyle w:val="Paragraphedeliste"/>
+        <w:pStyle w:val="Akapitzlist"/>
         <w:ind w:firstLine="720"/>
         <w:jc w:val="both"/>
         <w:rPr>
@@ -11300,7 +11787,7 @@
     </w:p>
     <w:p>
       <w:pPr>
-        <w:pStyle w:val="Paragraphedeliste"/>
+        <w:pStyle w:val="Akapitzlist"/>
         <w:ind w:firstLine="720"/>
         <w:jc w:val="both"/>
         <w:rPr>
@@ -11310,7 +11797,7 @@
     </w:p>
     <w:p>
       <w:pPr>
-        <w:pStyle w:val="Paragraphedeliste"/>
+        <w:pStyle w:val="Akapitzlist"/>
         <w:ind w:firstLine="720"/>
         <w:jc w:val="both"/>
         <w:rPr>
@@ -11320,7 +11807,7 @@
     </w:p>
     <w:p>
       <w:pPr>
-        <w:pStyle w:val="Paragraphedeliste"/>
+        <w:pStyle w:val="Akapitzlist"/>
         <w:ind w:firstLine="720"/>
         <w:jc w:val="both"/>
         <w:rPr>
@@ -11330,7 +11817,7 @@
     </w:p>
     <w:p>
       <w:pPr>
-        <w:pStyle w:val="Paragraphedeliste"/>
+        <w:pStyle w:val="Akapitzlist"/>
         <w:ind w:firstLine="720"/>
         <w:jc w:val="both"/>
         <w:rPr>
@@ -11340,7 +11827,7 @@
     </w:p>
     <w:p>
       <w:pPr>
-        <w:pStyle w:val="Paragraphedeliste"/>
+        <w:pStyle w:val="Akapitzlist"/>
         <w:ind w:firstLine="720"/>
         <w:jc w:val="both"/>
         <w:rPr>
@@ -11350,7 +11837,7 @@
     </w:p>
     <w:p>
       <w:pPr>
-        <w:pStyle w:val="Paragraphedeliste"/>
+        <w:pStyle w:val="Akapitzlist"/>
         <w:ind w:firstLine="720"/>
         <w:jc w:val="both"/>
         <w:rPr>
@@ -11360,7 +11847,7 @@
     </w:p>
     <w:p>
       <w:pPr>
-        <w:pStyle w:val="Paragraphedeliste"/>
+        <w:pStyle w:val="Akapitzlist"/>
         <w:ind w:firstLine="720"/>
         <w:jc w:val="both"/>
         <w:rPr>
@@ -11370,7 +11857,7 @@
     </w:p>
     <w:p>
       <w:pPr>
-        <w:pStyle w:val="Paragraphedeliste"/>
+        <w:pStyle w:val="Akapitzlist"/>
         <w:ind w:firstLine="720"/>
         <w:jc w:val="both"/>
         <w:rPr>
@@ -11380,7 +11867,7 @@
     </w:p>
     <w:p>
       <w:pPr>
-        <w:pStyle w:val="Paragraphedeliste"/>
+        <w:pStyle w:val="Akapitzlist"/>
         <w:ind w:firstLine="720"/>
         <w:jc w:val="both"/>
         <w:rPr>
@@ -11390,7 +11877,7 @@
     </w:p>
     <w:p>
       <w:pPr>
-        <w:pStyle w:val="Paragraphedeliste"/>
+        <w:pStyle w:val="Akapitzlist"/>
         <w:ind w:firstLine="720"/>
         <w:jc w:val="both"/>
         <w:rPr>
@@ -11400,7 +11887,7 @@
     </w:p>
     <w:p>
       <w:pPr>
-        <w:pStyle w:val="Paragraphedeliste"/>
+        <w:pStyle w:val="Akapitzlist"/>
         <w:ind w:firstLine="720"/>
         <w:jc w:val="both"/>
         <w:rPr>
@@ -11410,7 +11897,7 @@
     </w:p>
     <w:p>
       <w:pPr>
-        <w:pStyle w:val="Paragraphedeliste"/>
+        <w:pStyle w:val="Akapitzlist"/>
         <w:ind w:firstLine="720"/>
         <w:jc w:val="both"/>
         <w:rPr>
@@ -11420,7 +11907,7 @@
     </w:p>
     <w:p>
       <w:pPr>
-        <w:pStyle w:val="Paragraphedeliste"/>
+        <w:pStyle w:val="Akapitzlist"/>
         <w:ind w:firstLine="720"/>
         <w:jc w:val="both"/>
         <w:rPr>
@@ -11430,7 +11917,7 @@
     </w:p>
     <w:p>
       <w:pPr>
-        <w:pStyle w:val="Paragraphedeliste"/>
+        <w:pStyle w:val="Akapitzlist"/>
         <w:ind w:firstLine="720"/>
         <w:jc w:val="both"/>
         <w:rPr>
@@ -11440,7 +11927,7 @@
     </w:p>
     <w:p>
       <w:pPr>
-        <w:pStyle w:val="Paragraphedeliste"/>
+        <w:pStyle w:val="Akapitzlist"/>
         <w:ind w:firstLine="720"/>
         <w:jc w:val="both"/>
         <w:rPr>
@@ -11450,7 +11937,7 @@
     </w:p>
     <w:p>
       <w:pPr>
-        <w:pStyle w:val="Paragraphedeliste"/>
+        <w:pStyle w:val="Akapitzlist"/>
         <w:ind w:firstLine="720"/>
         <w:jc w:val="both"/>
         <w:rPr>
@@ -11460,7 +11947,7 @@
     </w:p>
     <w:p>
       <w:pPr>
-        <w:pStyle w:val="Paragraphedeliste"/>
+        <w:pStyle w:val="Akapitzlist"/>
         <w:ind w:firstLine="720"/>
         <w:jc w:val="both"/>
         <w:rPr>
@@ -11470,7 +11957,7 @@
     </w:p>
     <w:p>
       <w:pPr>
-        <w:pStyle w:val="Paragraphedeliste"/>
+        <w:pStyle w:val="Akapitzlist"/>
         <w:ind w:firstLine="720"/>
         <w:jc w:val="both"/>
         <w:rPr>
@@ -11480,17 +11967,39 @@
     </w:p>
     <w:p>
       <w:pPr>
-        <w:pStyle w:val="Paragraphedeliste"/>
-        <w:ind w:firstLine="720"/>
+        <w:pStyle w:val="Akapitzlist"/>
+        <w:ind w:left="1440"/>
         <w:jc w:val="both"/>
         <w:rPr>
+          <w:i/>
           <w:lang w:val="pl-PL"/>
         </w:rPr>
       </w:pPr>
+      <w:r>
+        <w:rPr>
+          <w:i/>
+          <w:lang w:val="pl-PL"/>
+        </w:rPr>
+        <w:t>Tablica 3.</w:t>
+      </w:r>
+      <w:r>
+        <w:rPr>
+          <w:i/>
+          <w:lang w:val="pl-PL"/>
+        </w:rPr>
+        <w:t>3</w:t>
+      </w:r>
+      <w:r>
+        <w:rPr>
+          <w:i/>
+          <w:lang w:val="pl-PL"/>
+        </w:rPr>
+        <w:t xml:space="preserve"> Reprezentuje czasy wysyłania pakietów oraz ich średni czas w zależności o algorytmu kolejkowania.</w:t>
+      </w:r>
     </w:p>
     <w:p>
       <w:pPr>
-        <w:pStyle w:val="Paragraphedeliste"/>
+        <w:pStyle w:val="Akapitzlist"/>
         <w:ind w:firstLine="720"/>
         <w:jc w:val="both"/>
         <w:rPr>
@@ -11499,7 +12008,7 @@
       </w:pPr>
       <w:r>
         <w:rPr>
-          <w:lang w:val="pl-PL"/>
+          <w:noProof/>
         </w:rPr>
         <w:drawing>
           <wp:inline distT="0" distB="0" distL="0" distR="0">
@@ -11518,27 +12027,7 @@
     </w:p>
     <w:p>
       <w:pPr>
-        <w:pStyle w:val="Paragraphedeliste"/>
-        <w:ind w:firstLine="720"/>
-        <w:jc w:val="both"/>
-        <w:rPr>
-          <w:lang w:val="pl-PL"/>
-        </w:rPr>
-      </w:pPr>
-    </w:p>
-    <w:p>
-      <w:pPr>
-        <w:pStyle w:val="Paragraphedeliste"/>
-        <w:ind w:firstLine="720"/>
-        <w:jc w:val="both"/>
-        <w:rPr>
-          <w:lang w:val="pl-PL"/>
-        </w:rPr>
-      </w:pPr>
-    </w:p>
-    <w:p>
-      <w:pPr>
-        <w:pStyle w:val="Paragraphedeliste"/>
+        <w:pStyle w:val="Akapitzlist"/>
         <w:ind w:firstLine="720"/>
         <w:jc w:val="both"/>
         <w:rPr>
@@ -11561,7 +12050,7 @@
           <w:left w:w="70" w:type="dxa"/>
           <w:right w:w="70" w:type="dxa"/>
         </w:tblCellMar>
-        <w:tblLook w:val="04A0"/>
+        <w:tblLook w:val="04A0" w:firstRow="1" w:lastRow="0" w:firstColumn="1" w:lastColumn="0" w:noHBand="0" w:noVBand="1"/>
       </w:tblPr>
       <w:tblGrid>
         <w:gridCol w:w="1200"/>
@@ -14906,7 +15395,7 @@
     </w:tbl>
     <w:p>
       <w:pPr>
-        <w:pStyle w:val="Paragraphedeliste"/>
+        <w:pStyle w:val="Akapitzlist"/>
         <w:ind w:firstLine="720"/>
         <w:jc w:val="both"/>
         <w:rPr>
@@ -14916,7 +15405,7 @@
     </w:p>
     <w:p>
       <w:pPr>
-        <w:pStyle w:val="Paragraphedeliste"/>
+        <w:pStyle w:val="Akapitzlist"/>
         <w:ind w:firstLine="720"/>
         <w:jc w:val="both"/>
         <w:rPr>
@@ -14926,7 +15415,7 @@
     </w:p>
     <w:p>
       <w:pPr>
-        <w:pStyle w:val="Paragraphedeliste"/>
+        <w:pStyle w:val="Akapitzlist"/>
         <w:ind w:firstLine="720"/>
         <w:jc w:val="both"/>
         <w:rPr>
@@ -14936,7 +15425,7 @@
     </w:p>
     <w:p>
       <w:pPr>
-        <w:pStyle w:val="Paragraphedeliste"/>
+        <w:pStyle w:val="Akapitzlist"/>
         <w:ind w:firstLine="720"/>
         <w:jc w:val="both"/>
         <w:rPr>
@@ -14946,7 +15435,7 @@
     </w:p>
     <w:p>
       <w:pPr>
-        <w:pStyle w:val="Paragraphedeliste"/>
+        <w:pStyle w:val="Akapitzlist"/>
         <w:ind w:firstLine="720"/>
         <w:jc w:val="both"/>
         <w:rPr>
@@ -14956,7 +15445,7 @@
     </w:p>
     <w:p>
       <w:pPr>
-        <w:pStyle w:val="Paragraphedeliste"/>
+        <w:pStyle w:val="Akapitzlist"/>
         <w:ind w:firstLine="720"/>
         <w:jc w:val="both"/>
         <w:rPr>
@@ -14966,7 +15455,7 @@
     </w:p>
     <w:p>
       <w:pPr>
-        <w:pStyle w:val="Paragraphedeliste"/>
+        <w:pStyle w:val="Akapitzlist"/>
         <w:ind w:firstLine="720"/>
         <w:jc w:val="both"/>
         <w:rPr>
@@ -14976,7 +15465,7 @@
     </w:p>
     <w:p>
       <w:pPr>
-        <w:pStyle w:val="Paragraphedeliste"/>
+        <w:pStyle w:val="Akapitzlist"/>
         <w:ind w:firstLine="720"/>
         <w:jc w:val="both"/>
         <w:rPr>
@@ -14986,7 +15475,7 @@
     </w:p>
     <w:p>
       <w:pPr>
-        <w:pStyle w:val="Paragraphedeliste"/>
+        <w:pStyle w:val="Akapitzlist"/>
         <w:ind w:firstLine="720"/>
         <w:jc w:val="both"/>
         <w:rPr>
@@ -14996,7 +15485,7 @@
     </w:p>
     <w:p>
       <w:pPr>
-        <w:pStyle w:val="Paragraphedeliste"/>
+        <w:pStyle w:val="Akapitzlist"/>
         <w:ind w:firstLine="720"/>
         <w:jc w:val="both"/>
         <w:rPr>
@@ -15006,7 +15495,7 @@
     </w:p>
     <w:p>
       <w:pPr>
-        <w:pStyle w:val="Paragraphedeliste"/>
+        <w:pStyle w:val="Akapitzlist"/>
         <w:ind w:firstLine="720"/>
         <w:jc w:val="both"/>
         <w:rPr>
@@ -15016,7 +15505,7 @@
     </w:p>
     <w:p>
       <w:pPr>
-        <w:pStyle w:val="Paragraphedeliste"/>
+        <w:pStyle w:val="Akapitzlist"/>
         <w:ind w:firstLine="720"/>
         <w:jc w:val="both"/>
         <w:rPr>
@@ -15026,7 +15515,7 @@
     </w:p>
     <w:p>
       <w:pPr>
-        <w:pStyle w:val="Paragraphedeliste"/>
+        <w:pStyle w:val="Akapitzlist"/>
         <w:ind w:firstLine="720"/>
         <w:jc w:val="both"/>
         <w:rPr>
@@ -15036,7 +15525,7 @@
     </w:p>
     <w:p>
       <w:pPr>
-        <w:pStyle w:val="Paragraphedeliste"/>
+        <w:pStyle w:val="Akapitzlist"/>
         <w:ind w:firstLine="720"/>
         <w:jc w:val="both"/>
         <w:rPr>
@@ -15046,7 +15535,7 @@
     </w:p>
     <w:p>
       <w:pPr>
-        <w:pStyle w:val="Paragraphedeliste"/>
+        <w:pStyle w:val="Akapitzlist"/>
         <w:ind w:firstLine="720"/>
         <w:jc w:val="both"/>
         <w:rPr>
@@ -15056,7 +15545,7 @@
     </w:p>
     <w:p>
       <w:pPr>
-        <w:pStyle w:val="Paragraphedeliste"/>
+        <w:pStyle w:val="Akapitzlist"/>
         <w:ind w:firstLine="720"/>
         <w:jc w:val="both"/>
         <w:rPr>
@@ -15066,7 +15555,7 @@
     </w:p>
     <w:p>
       <w:pPr>
-        <w:pStyle w:val="Paragraphedeliste"/>
+        <w:pStyle w:val="Akapitzlist"/>
         <w:ind w:firstLine="720"/>
         <w:jc w:val="both"/>
         <w:rPr>
@@ -15076,7 +15565,7 @@
     </w:p>
     <w:p>
       <w:pPr>
-        <w:pStyle w:val="Paragraphedeliste"/>
+        <w:pStyle w:val="Akapitzlist"/>
         <w:ind w:firstLine="720"/>
         <w:jc w:val="both"/>
         <w:rPr>
@@ -15086,7 +15575,7 @@
     </w:p>
     <w:p>
       <w:pPr>
-        <w:pStyle w:val="Paragraphedeliste"/>
+        <w:pStyle w:val="Akapitzlist"/>
         <w:ind w:firstLine="720"/>
         <w:jc w:val="both"/>
         <w:rPr>
@@ -15096,7 +15585,7 @@
     </w:p>
     <w:p>
       <w:pPr>
-        <w:pStyle w:val="Paragraphedeliste"/>
+        <w:pStyle w:val="Akapitzlist"/>
         <w:ind w:firstLine="720"/>
         <w:jc w:val="both"/>
         <w:rPr>
@@ -15106,7 +15595,7 @@
     </w:p>
     <w:p>
       <w:pPr>
-        <w:pStyle w:val="Paragraphedeliste"/>
+        <w:pStyle w:val="Akapitzlist"/>
         <w:ind w:firstLine="720"/>
         <w:jc w:val="both"/>
         <w:rPr>
@@ -15116,7 +15605,7 @@
     </w:p>
     <w:p>
       <w:pPr>
-        <w:pStyle w:val="Paragraphedeliste"/>
+        <w:pStyle w:val="Akapitzlist"/>
         <w:ind w:firstLine="720"/>
         <w:jc w:val="both"/>
         <w:rPr>
@@ -15126,7 +15615,7 @@
     </w:p>
     <w:p>
       <w:pPr>
-        <w:pStyle w:val="Paragraphedeliste"/>
+        <w:pStyle w:val="Akapitzlist"/>
         <w:ind w:firstLine="720"/>
         <w:jc w:val="both"/>
         <w:rPr>
@@ -15136,7 +15625,7 @@
     </w:p>
     <w:p>
       <w:pPr>
-        <w:pStyle w:val="Paragraphedeliste"/>
+        <w:pStyle w:val="Akapitzlist"/>
         <w:ind w:firstLine="720"/>
         <w:jc w:val="both"/>
         <w:rPr>
@@ -15146,7 +15635,7 @@
     </w:p>
     <w:p>
       <w:pPr>
-        <w:pStyle w:val="Paragraphedeliste"/>
+        <w:pStyle w:val="Akapitzlist"/>
         <w:ind w:firstLine="720"/>
         <w:jc w:val="both"/>
         <w:rPr>
@@ -15156,36 +15645,41 @@
     </w:p>
     <w:p>
       <w:pPr>
-        <w:pStyle w:val="Paragraphedeliste"/>
-        <w:ind w:firstLine="720"/>
+        <w:pStyle w:val="Akapitzlist"/>
+        <w:ind w:left="1440"/>
         <w:jc w:val="both"/>
         <w:rPr>
+          <w:i/>
           <w:lang w:val="pl-PL"/>
         </w:rPr>
       </w:pPr>
+      <w:r>
+        <w:rPr>
+          <w:i/>
+          <w:lang w:val="pl-PL"/>
+        </w:rPr>
+        <w:t>Tablica 3.4</w:t>
+      </w:r>
+      <w:r>
+        <w:rPr>
+          <w:i/>
+          <w:lang w:val="pl-PL"/>
+        </w:rPr>
+        <w:t xml:space="preserve"> Reprezentuje czasy wysyłania pakietów oraz ich średni czas w zależności o algorytmu kolejkowania.</w:t>
+      </w:r>
     </w:p>
     <w:p>
       <w:pPr>
-        <w:pStyle w:val="Paragraphedeliste"/>
+        <w:pStyle w:val="Akapitzlist"/>
         <w:ind w:firstLine="720"/>
         <w:jc w:val="both"/>
         <w:rPr>
           <w:lang w:val="pl-PL"/>
         </w:rPr>
       </w:pPr>
-    </w:p>
-    <w:p>
-      <w:pPr>
-        <w:pStyle w:val="Paragraphedeliste"/>
-        <w:ind w:firstLine="720"/>
-        <w:jc w:val="both"/>
-        <w:rPr>
-          <w:lang w:val="pl-PL"/>
-        </w:rPr>
-      </w:pPr>
       <w:r>
         <w:rPr>
-          <w:lang w:val="pl-PL"/>
+          <w:noProof/>
         </w:rPr>
         <w:drawing>
           <wp:inline distT="0" distB="0" distL="0" distR="0">
@@ -15204,55 +15698,396 @@
     </w:p>
     <w:p>
       <w:pPr>
-        <w:pStyle w:val="Paragraphedeliste"/>
         <w:ind w:left="1440"/>
         <w:jc w:val="both"/>
         <w:rPr>
+          <w:sz w:val="24"/>
           <w:lang w:val="pl-PL"/>
         </w:rPr>
       </w:pPr>
       <w:r>
         <w:rPr>
-          <w:lang w:val="pl-PL"/>
+          <w:noProof/>
         </w:rPr>
         <w:lastRenderedPageBreak/>
-        <w:t>Analiza otrzymanych wyników pozwala na wyciągnięcie następujących wniosków. Zazwayczaj najszybszym algorytmem kolejkowania jest LIFO, gdyż w 3 przypadkach na 4 ma on najkrótsze czasy wysyłania pakiet</w:t>
-      </w:r>
-      <w:r>
-        <w:rPr>
-          <w:lang w:val="pl-PL"/>
-        </w:rPr>
-        <w:t xml:space="preserve">ów, ale różnica z FIFO jest przeważnie mała. Najgorszym algorytmem kolejkowania wychodzi na kolejkę priorytetową, gdyż czas wysyłania pakietów różni się dość dużymi wartościami. </w:t>
+        <w:drawing>
+          <wp:anchor distT="0" distB="0" distL="114300" distR="114300" simplePos="0" relativeHeight="251665408" behindDoc="0" locked="0" layoutInCell="1" allowOverlap="1">
+            <wp:simplePos x="0" y="0"/>
+            <wp:positionH relativeFrom="column">
+              <wp:posOffset>201517</wp:posOffset>
+            </wp:positionH>
+            <wp:positionV relativeFrom="paragraph">
+              <wp:posOffset>0</wp:posOffset>
+            </wp:positionV>
+            <wp:extent cx="5743575" cy="3781425"/>
+            <wp:effectExtent l="0" t="0" r="0" b="0"/>
+            <wp:wrapNone/>
+            <wp:docPr id="3" name="Wykres 3"/>
+            <wp:cNvGraphicFramePr/>
+            <a:graphic xmlns:a="http://schemas.openxmlformats.org/drawingml/2006/main">
+              <a:graphicData uri="http://schemas.openxmlformats.org/drawingml/2006/chart">
+                <c:chart xmlns:c="http://schemas.openxmlformats.org/drawingml/2006/chart" xmlns:r="http://schemas.openxmlformats.org/officeDocument/2006/relationships" r:id="rId14"/>
+              </a:graphicData>
+            </a:graphic>
+          </wp:anchor>
+        </w:drawing>
       </w:r>
     </w:p>
     <w:p>
       <w:pPr>
-        <w:pStyle w:val="Paragraphedeliste"/>
         <w:ind w:left="1440"/>
         <w:jc w:val="both"/>
         <w:rPr>
+          <w:sz w:val="24"/>
+          <w:lang w:val="pl-PL"/>
+        </w:rPr>
+      </w:pPr>
+    </w:p>
+    <w:p>
+      <w:pPr>
+        <w:ind w:left="1440"/>
+        <w:jc w:val="both"/>
+        <w:rPr>
+          <w:sz w:val="24"/>
+          <w:lang w:val="pl-PL"/>
+        </w:rPr>
+      </w:pPr>
+    </w:p>
+    <w:p>
+      <w:pPr>
+        <w:ind w:left="1440"/>
+        <w:jc w:val="both"/>
+        <w:rPr>
+          <w:sz w:val="24"/>
+          <w:lang w:val="pl-PL"/>
+        </w:rPr>
+      </w:pPr>
+    </w:p>
+    <w:p>
+      <w:pPr>
+        <w:ind w:left="1440"/>
+        <w:jc w:val="both"/>
+        <w:rPr>
+          <w:sz w:val="24"/>
+          <w:lang w:val="pl-PL"/>
+        </w:rPr>
+      </w:pPr>
+    </w:p>
+    <w:p>
+      <w:pPr>
+        <w:ind w:left="1440"/>
+        <w:jc w:val="both"/>
+        <w:rPr>
+          <w:sz w:val="24"/>
+          <w:lang w:val="pl-PL"/>
+        </w:rPr>
+      </w:pPr>
+    </w:p>
+    <w:p>
+      <w:pPr>
+        <w:ind w:left="1440"/>
+        <w:jc w:val="both"/>
+        <w:rPr>
+          <w:sz w:val="24"/>
+          <w:lang w:val="pl-PL"/>
+        </w:rPr>
+      </w:pPr>
+    </w:p>
+    <w:p>
+      <w:pPr>
+        <w:ind w:left="1440"/>
+        <w:jc w:val="both"/>
+        <w:rPr>
+          <w:sz w:val="24"/>
+          <w:lang w:val="pl-PL"/>
+        </w:rPr>
+      </w:pPr>
+    </w:p>
+    <w:p>
+      <w:pPr>
+        <w:ind w:left="1440"/>
+        <w:jc w:val="both"/>
+        <w:rPr>
+          <w:sz w:val="24"/>
+          <w:lang w:val="pl-PL"/>
+        </w:rPr>
+      </w:pPr>
+    </w:p>
+    <w:p>
+      <w:pPr>
+        <w:ind w:left="1440"/>
+        <w:jc w:val="both"/>
+        <w:rPr>
+          <w:sz w:val="24"/>
+          <w:lang w:val="pl-PL"/>
+        </w:rPr>
+      </w:pPr>
+    </w:p>
+    <w:p>
+      <w:pPr>
+        <w:ind w:left="1440"/>
+        <w:jc w:val="both"/>
+        <w:rPr>
+          <w:sz w:val="24"/>
+          <w:lang w:val="pl-PL"/>
+        </w:rPr>
+      </w:pPr>
+    </w:p>
+    <w:p>
+      <w:pPr>
+        <w:jc w:val="both"/>
+        <w:rPr>
+          <w:sz w:val="24"/>
+          <w:lang w:val="pl-PL"/>
+        </w:rPr>
+      </w:pPr>
+    </w:p>
+    <w:p>
+      <w:pPr>
+        <w:ind w:firstLine="720"/>
+        <w:jc w:val="both"/>
+        <w:rPr>
+          <w:sz w:val="24"/>
           <w:lang w:val="pl-PL"/>
         </w:rPr>
       </w:pPr>
       <w:r>
         <w:rPr>
-          <w:lang w:val="pl-PL"/>
-        </w:rPr>
-        <w:t>Porównując rozkłady generowania ruchu, najlepszym z nich jest MMPP, następnie Poisson oraz Wykładniczy a na końcu Algorytm On-Off, których czasy wysyłania pakietów są wyższe niż dla innych algorytmów.</w:t>
+          <w:sz w:val="24"/>
+          <w:lang w:val="pl-PL"/>
+        </w:rPr>
+        <w:t>Analiza otrzymanych wyników pozwala na wyci</w:t>
+      </w:r>
+      <w:r>
+        <w:rPr>
+          <w:sz w:val="24"/>
+          <w:lang w:val="pl-PL"/>
+        </w:rPr>
+        <w:t>ągnięcie następujących wniosków:</w:t>
+      </w:r>
+      <w:r>
+        <w:rPr>
+          <w:sz w:val="24"/>
+          <w:lang w:val="pl-PL"/>
+        </w:rPr>
+        <w:t xml:space="preserve"> </w:t>
+      </w:r>
+      <w:r>
+        <w:rPr>
+          <w:sz w:val="24"/>
+          <w:lang w:val="pl-PL"/>
+        </w:rPr>
+        <w:t xml:space="preserve"> </w:t>
       </w:r>
     </w:p>
     <w:p>
       <w:pPr>
-        <w:pStyle w:val="Titre2"/>
-        <w:ind w:firstLine="720"/>
-        <w:rPr>
+        <w:ind w:left="720"/>
+        <w:jc w:val="both"/>
+        <w:rPr>
+          <w:sz w:val="24"/>
           <w:lang w:val="pl-PL"/>
         </w:rPr>
       </w:pPr>
       <w:r>
         <w:rPr>
-          <w:lang w:val="pl-PL"/>
-        </w:rPr>
+          <w:sz w:val="24"/>
+          <w:lang w:val="pl-PL"/>
+        </w:rPr>
+        <w:t>- Zazwyczaj</w:t>
+      </w:r>
+      <w:r>
+        <w:rPr>
+          <w:sz w:val="24"/>
+          <w:lang w:val="pl-PL"/>
+        </w:rPr>
+        <w:t xml:space="preserve"> najszybszym algorytmem kolejkowania jest LIFO, gdyż w 3 przypadkach na 4 ma on najkrótsze czasy wysyłania pakiet</w:t>
+      </w:r>
+      <w:r>
+        <w:rPr>
+          <w:sz w:val="24"/>
+          <w:lang w:val="pl-PL"/>
+        </w:rPr>
+        <w:t>ów, ale różnica z FIFO jest przeważnie mała</w:t>
+      </w:r>
+      <w:r>
+        <w:rPr>
+          <w:sz w:val="24"/>
+          <w:lang w:val="pl-PL"/>
+        </w:rPr>
+        <w:t xml:space="preserve"> (ok. 1 sekunda)</w:t>
+      </w:r>
+      <w:r>
+        <w:rPr>
+          <w:sz w:val="24"/>
+          <w:lang w:val="pl-PL"/>
+        </w:rPr>
+        <w:t>.</w:t>
+      </w:r>
+    </w:p>
+    <w:p>
+      <w:pPr>
+        <w:ind w:left="720"/>
+        <w:jc w:val="both"/>
+        <w:rPr>
+          <w:sz w:val="24"/>
+          <w:lang w:val="pl-PL"/>
+        </w:rPr>
+      </w:pPr>
+      <w:r>
+        <w:rPr>
+          <w:sz w:val="24"/>
+          <w:lang w:val="pl-PL"/>
+        </w:rPr>
+        <w:t>-</w:t>
+      </w:r>
+      <w:r>
+        <w:rPr>
+          <w:sz w:val="24"/>
+          <w:lang w:val="pl-PL"/>
+        </w:rPr>
+        <w:t xml:space="preserve"> </w:t>
+      </w:r>
+      <w:r>
+        <w:rPr>
+          <w:sz w:val="24"/>
+          <w:lang w:val="pl-PL"/>
+        </w:rPr>
+        <w:t xml:space="preserve">Najgorszym algorytmem kolejkowania </w:t>
+      </w:r>
+      <w:r>
+        <w:rPr>
+          <w:sz w:val="24"/>
+          <w:lang w:val="pl-PL"/>
+        </w:rPr>
+        <w:t>jest kolejka</w:t>
+      </w:r>
+      <w:r>
+        <w:rPr>
+          <w:sz w:val="24"/>
+          <w:lang w:val="pl-PL"/>
+        </w:rPr>
+        <w:t xml:space="preserve"> priorytetową, gdyż czas wysyłania pakietów różni się dość dużymi wa</w:t>
+      </w:r>
+      <w:r>
+        <w:rPr>
+          <w:sz w:val="24"/>
+          <w:lang w:val="pl-PL"/>
+        </w:rPr>
+        <w:t>rtościami od czasów LIFO i FIFO niezależnie od rozkładu generowania ruchu.</w:t>
+      </w:r>
+    </w:p>
+    <w:p>
+      <w:pPr>
+        <w:ind w:left="720"/>
+        <w:jc w:val="both"/>
+        <w:rPr>
+          <w:sz w:val="24"/>
+          <w:lang w:val="pl-PL"/>
+        </w:rPr>
+      </w:pPr>
+      <w:r>
+        <w:rPr>
+          <w:sz w:val="24"/>
+          <w:lang w:val="pl-PL"/>
+        </w:rPr>
+        <w:t xml:space="preserve">- </w:t>
+      </w:r>
+      <w:r>
+        <w:rPr>
+          <w:sz w:val="24"/>
+          <w:lang w:val="pl-PL"/>
+        </w:rPr>
+        <w:t>Porównując rozkłady generowania ruchu, najlepszym z nich jest MMPP, następnie Poisson</w:t>
+      </w:r>
+      <w:r>
+        <w:rPr>
+          <w:sz w:val="24"/>
+          <w:lang w:val="pl-PL"/>
+        </w:rPr>
+        <w:t>. Rozkład w</w:t>
+      </w:r>
+      <w:r>
+        <w:rPr>
+          <w:sz w:val="24"/>
+          <w:lang w:val="pl-PL"/>
+        </w:rPr>
+        <w:t>ykładniczy</w:t>
+      </w:r>
+      <w:r>
+        <w:rPr>
+          <w:sz w:val="24"/>
+          <w:lang w:val="pl-PL"/>
+        </w:rPr>
+        <w:t xml:space="preserve"> radzi sobie dość dobrze, lecz czasy są już większe w porównaniu do dwóch poprzednich.  N</w:t>
+      </w:r>
+      <w:r>
+        <w:rPr>
+          <w:sz w:val="24"/>
+          <w:lang w:val="pl-PL"/>
+        </w:rPr>
+        <w:t>a końcu</w:t>
+      </w:r>
+      <w:r>
+        <w:rPr>
+          <w:sz w:val="24"/>
+          <w:lang w:val="pl-PL"/>
+        </w:rPr>
+        <w:t xml:space="preserve"> znajduje się generowanie ruchu według rozkładu</w:t>
+      </w:r>
+      <w:r>
+        <w:rPr>
+          <w:sz w:val="24"/>
+          <w:lang w:val="pl-PL"/>
+        </w:rPr>
+        <w:t xml:space="preserve"> On-Off, których czasy wysyłania pakietów są wyższe niż dla innych algorytmów.</w:t>
+      </w:r>
+    </w:p>
+    <w:p>
+      <w:pPr>
+        <w:ind w:left="720"/>
+        <w:jc w:val="both"/>
+        <w:rPr>
+          <w:sz w:val="24"/>
+          <w:lang w:val="pl-PL"/>
+        </w:rPr>
+      </w:pPr>
+    </w:p>
+    <w:p>
+      <w:pPr>
+        <w:ind w:left="720"/>
+        <w:jc w:val="both"/>
+        <w:rPr>
+          <w:sz w:val="24"/>
+          <w:lang w:val="pl-PL"/>
+        </w:rPr>
+      </w:pPr>
+    </w:p>
+    <w:p>
+      <w:pPr>
+        <w:ind w:left="720"/>
+        <w:jc w:val="both"/>
+        <w:rPr>
+          <w:sz w:val="24"/>
+          <w:lang w:val="pl-PL"/>
+        </w:rPr>
+      </w:pPr>
+      <w:bookmarkStart w:id="0" w:name="_GoBack"/>
+      <w:bookmarkEnd w:id="0"/>
+    </w:p>
+    <w:p>
+      <w:pPr>
+        <w:pStyle w:val="Nagwek2"/>
+        <w:ind w:firstLine="720"/>
+        <w:rPr>
+          <w:lang w:val="pl-PL"/>
+        </w:rPr>
+      </w:pPr>
+      <w:r>
+        <w:rPr>
+          <w:lang w:val="pl-PL"/>
+        </w:rPr>
+        <w:lastRenderedPageBreak/>
         <w:t>3.3 Podsumowanie</w:t>
       </w:r>
     </w:p>
@@ -15262,6 +16097,86 @@
           <w:lang w:val="pl-PL"/>
         </w:rPr>
       </w:pPr>
+      <w:r>
+        <w:rPr>
+          <w:lang w:val="pl-PL"/>
+        </w:rPr>
+        <w:tab/>
+      </w:r>
+      <w:r>
+        <w:rPr>
+          <w:lang w:val="pl-PL"/>
+        </w:rPr>
+        <w:tab/>
+      </w:r>
+    </w:p>
+    <w:p>
+      <w:pPr>
+        <w:ind w:left="720"/>
+        <w:jc w:val="both"/>
+        <w:rPr>
+          <w:sz w:val="24"/>
+          <w:lang w:val="pl-PL"/>
+        </w:rPr>
+      </w:pPr>
+      <w:r>
+        <w:rPr>
+          <w:sz w:val="24"/>
+          <w:lang w:val="pl-PL"/>
+        </w:rPr>
+        <w:t>Projekt poz</w:t>
+      </w:r>
+      <w:r>
+        <w:rPr>
+          <w:sz w:val="24"/>
+          <w:lang w:val="pl-PL"/>
+        </w:rPr>
+        <w:t xml:space="preserve">wolił </w:t>
+      </w:r>
+      <w:r>
+        <w:rPr>
+          <w:sz w:val="24"/>
+          <w:lang w:val="pl-PL"/>
+        </w:rPr>
+        <w:t xml:space="preserve">poznać teorię i inżynierię ruchu teleinformatycznego w inny sposób niż wykłady. Implementacja algorytmów w takim programie jak Epic Unreal Engine pozwala nam na ciekawą wizualizacje ruchu teleinformatycznego. Dzięki temu, w łatwy sposób można zauważyć, który węzeł wysyła pakiety oraz kolejkowanie algorytmów. </w:t>
+      </w:r>
+    </w:p>
+    <w:p>
+      <w:pPr>
+        <w:ind w:left="720"/>
+        <w:jc w:val="both"/>
+        <w:rPr>
+          <w:lang w:val="pl-PL"/>
+        </w:rPr>
+      </w:pPr>
+      <w:r>
+        <w:rPr>
+          <w:sz w:val="24"/>
+          <w:lang w:val="pl-PL"/>
+        </w:rPr>
+        <w:t>Z przeprowadzonych badań oraz ich analizy, można się dowiedzieć, że wbrew oczekiwaniom, najlepszym algorytmem kolejkowania jest LIFO.</w:t>
+      </w:r>
+      <w:r>
+        <w:rPr>
+          <w:sz w:val="24"/>
+          <w:lang w:val="pl-PL"/>
+        </w:rPr>
+        <w:t xml:space="preserve"> Natomiast najlepszym rozkładem generowania ruchu jest MMPP, który jest modyfikacją rozkładu Poissona. </w:t>
+      </w:r>
+      <w:r>
+        <w:rPr>
+          <w:sz w:val="24"/>
+          <w:lang w:val="pl-PL"/>
+        </w:rPr>
+        <w:t>Można, więc</w:t>
+      </w:r>
+      <w:r>
+        <w:rPr>
+          <w:sz w:val="24"/>
+          <w:lang w:val="pl-PL"/>
+        </w:rPr>
+        <w:t xml:space="preserve"> wywnioskować, że ta modyfikacja pozytywnie wpływa na czasy wysyłania pakietów.</w:t>
+      </w:r>
     </w:p>
     <w:sectPr>
       <w:pgSz w:w="12240" w:h="15840"/>
@@ -15275,8 +16190,8 @@
 </file>
 
 <file path=word/numbering.xml><?xml version="1.0" encoding="utf-8"?>
-<w:numbering xmlns:ve="http://schemas.openxmlformats.org/markup-compatibility/2006" xmlns:o="urn:schemas-microsoft-com:office:office" xmlns:r="http://schemas.openxmlformats.org/officeDocument/2006/relationships" xmlns:m="http://schemas.openxmlformats.org/officeDocument/2006/math" xmlns:v="urn:schemas-microsoft-com:vml" xmlns:wp="http://schemas.openxmlformats.org/drawingml/2006/wordprocessingDrawing" xmlns:w10="urn:schemas-microsoft-com:office:word" xmlns:w="http://schemas.openxmlformats.org/wordprocessingml/2006/main" xmlns:wne="http://schemas.microsoft.com/office/word/2006/wordml">
-  <w:abstractNum w:abstractNumId="0">
+<w:numbering xmlns:wpc="http://schemas.microsoft.com/office/word/2010/wordprocessingCanvas" xmlns:mc="http://schemas.openxmlformats.org/markup-compatibility/2006" xmlns:o="urn:schemas-microsoft-com:office:office" xmlns:r="http://schemas.openxmlformats.org/officeDocument/2006/relationships" xmlns:m="http://schemas.openxmlformats.org/officeDocument/2006/math" xmlns:v="urn:schemas-microsoft-com:vml" xmlns:wp14="http://schemas.microsoft.com/office/word/2010/wordprocessingDrawing" xmlns:wp="http://schemas.openxmlformats.org/drawingml/2006/wordprocessingDrawing" xmlns:w10="urn:schemas-microsoft-com:office:word" xmlns:w="http://schemas.openxmlformats.org/wordprocessingml/2006/main" xmlns:w14="http://schemas.microsoft.com/office/word/2010/wordml" xmlns:w15="http://schemas.microsoft.com/office/word/2012/wordml" xmlns:wpg="http://schemas.microsoft.com/office/word/2010/wordprocessingGroup" xmlns:wpi="http://schemas.microsoft.com/office/word/2010/wordprocessingInk" xmlns:wne="http://schemas.microsoft.com/office/word/2006/wordml" xmlns:wps="http://schemas.microsoft.com/office/word/2010/wordprocessingShape" mc:Ignorable="w14 w15 wp14">
+  <w:abstractNum w:abstractNumId="0" w15:restartNumberingAfterBreak="0">
     <w:nsid w:val="62C432D5"/>
     <w:multiLevelType w:val="multilevel"/>
     <w:tmpl w:val="908814A6"/>
@@ -15397,7 +16312,7 @@
       </w:rPr>
     </w:lvl>
   </w:abstractNum>
-  <w:abstractNum w:abstractNumId="1">
+  <w:abstractNum w:abstractNumId="1" w15:restartNumberingAfterBreak="0">
     <w:nsid w:val="692333D3"/>
     <w:multiLevelType w:val="multilevel"/>
     <w:tmpl w:val="15EED1D8"/>
@@ -15528,7 +16443,7 @@
 </file>
 
 <file path=word/styles.xml><?xml version="1.0" encoding="utf-8"?>
-<w:styles xmlns:r="http://schemas.openxmlformats.org/officeDocument/2006/relationships" xmlns:w="http://schemas.openxmlformats.org/wordprocessingml/2006/main">
+<w:styles xmlns:mc="http://schemas.openxmlformats.org/markup-compatibility/2006" xmlns:r="http://schemas.openxmlformats.org/officeDocument/2006/relationships" xmlns:w="http://schemas.openxmlformats.org/wordprocessingml/2006/main" xmlns:w14="http://schemas.microsoft.com/office/word/2010/wordml" xmlns:w15="http://schemas.microsoft.com/office/word/2012/wordml" mc:Ignorable="w14 w15">
   <w:docDefaults>
     <w:rPrDefault>
       <w:rPr>
@@ -15544,155 +16459,389 @@
       </w:pPr>
     </w:pPrDefault>
   </w:docDefaults>
-  <w:latentStyles w:defLockedState="0" w:defUIPriority="99" w:defSemiHidden="1" w:defUnhideWhenUsed="1" w:defQFormat="0" w:count="267">
-    <w:lsdException w:name="Normal" w:semiHidden="0" w:uiPriority="0" w:unhideWhenUsed="0" w:qFormat="1"/>
-    <w:lsdException w:name="heading 1" w:semiHidden="0" w:uiPriority="9" w:unhideWhenUsed="0" w:qFormat="1"/>
-    <w:lsdException w:name="heading 2" w:uiPriority="9" w:qFormat="1"/>
-    <w:lsdException w:name="heading 3" w:uiPriority="9" w:qFormat="1"/>
-    <w:lsdException w:name="heading 4" w:uiPriority="9" w:qFormat="1"/>
-    <w:lsdException w:name="heading 5" w:uiPriority="9" w:qFormat="1"/>
-    <w:lsdException w:name="heading 6" w:uiPriority="9" w:qFormat="1"/>
-    <w:lsdException w:name="heading 7" w:uiPriority="9" w:qFormat="1"/>
-    <w:lsdException w:name="heading 8" w:uiPriority="9" w:qFormat="1"/>
-    <w:lsdException w:name="heading 9" w:uiPriority="9" w:qFormat="1"/>
-    <w:lsdException w:name="toc 1" w:uiPriority="39"/>
-    <w:lsdException w:name="toc 2" w:uiPriority="39"/>
-    <w:lsdException w:name="toc 3" w:uiPriority="39"/>
-    <w:lsdException w:name="toc 4" w:uiPriority="39"/>
-    <w:lsdException w:name="toc 5" w:uiPriority="39"/>
-    <w:lsdException w:name="toc 6" w:uiPriority="39"/>
-    <w:lsdException w:name="toc 7" w:uiPriority="39"/>
-    <w:lsdException w:name="toc 8" w:uiPriority="39"/>
-    <w:lsdException w:name="toc 9" w:uiPriority="39"/>
-    <w:lsdException w:name="caption" w:uiPriority="35" w:qFormat="1"/>
-    <w:lsdException w:name="Title" w:semiHidden="0" w:uiPriority="10" w:unhideWhenUsed="0" w:qFormat="1"/>
-    <w:lsdException w:name="Default Paragraph Font" w:uiPriority="1"/>
-    <w:lsdException w:name="Subtitle" w:semiHidden="0" w:uiPriority="11" w:unhideWhenUsed="0" w:qFormat="1"/>
-    <w:lsdException w:name="Strong" w:semiHidden="0" w:uiPriority="22" w:unhideWhenUsed="0" w:qFormat="1"/>
-    <w:lsdException w:name="Emphasis" w:semiHidden="0" w:uiPriority="20" w:unhideWhenUsed="0" w:qFormat="1"/>
-    <w:lsdException w:name="Table Grid" w:semiHidden="0" w:uiPriority="59" w:unhideWhenUsed="0"/>
-    <w:lsdException w:name="Placeholder Text" w:unhideWhenUsed="0"/>
-    <w:lsdException w:name="No Spacing" w:semiHidden="0" w:uiPriority="1" w:unhideWhenUsed="0" w:qFormat="1"/>
-    <w:lsdException w:name="Light Shading" w:semiHidden="0" w:uiPriority="60" w:unhideWhenUsed="0"/>
-    <w:lsdException w:name="Light List" w:semiHidden="0" w:uiPriority="61" w:unhideWhenUsed="0"/>
-    <w:lsdException w:name="Light Grid" w:semiHidden="0" w:uiPriority="62" w:unhideWhenUsed="0"/>
-    <w:lsdException w:name="Medium Shading 1" w:semiHidden="0" w:uiPriority="63" w:unhideWhenUsed="0"/>
-    <w:lsdException w:name="Medium Shading 2" w:semiHidden="0" w:uiPriority="64" w:unhideWhenUsed="0"/>
-    <w:lsdException w:name="Medium List 1" w:semiHidden="0" w:uiPriority="65" w:unhideWhenUsed="0"/>
-    <w:lsdException w:name="Medium List 2" w:semiHidden="0" w:uiPriority="66" w:unhideWhenUsed="0"/>
-    <w:lsdException w:name="Medium Grid 1" w:semiHidden="0" w:uiPriority="67" w:unhideWhenUsed="0"/>
-    <w:lsdException w:name="Medium Grid 2" w:semiHidden="0" w:uiPriority="68" w:unhideWhenUsed="0"/>
-    <w:lsdException w:name="Medium Grid 3" w:semiHidden="0" w:uiPriority="69" w:unhideWhenUsed="0"/>
-    <w:lsdException w:name="Dark List" w:semiHidden="0" w:uiPriority="70" w:unhideWhenUsed="0"/>
-    <w:lsdException w:name="Colorful Shading" w:semiHidden="0" w:uiPriority="71" w:unhideWhenUsed="0"/>
-    <w:lsdException w:name="Colorful List" w:semiHidden="0" w:uiPriority="72" w:unhideWhenUsed="0"/>
-    <w:lsdException w:name="Colorful Grid" w:semiHidden="0" w:uiPriority="73" w:unhideWhenUsed="0"/>
-    <w:lsdException w:name="Light Shading Accent 1" w:semiHidden="0" w:uiPriority="60" w:unhideWhenUsed="0"/>
-    <w:lsdException w:name="Light List Accent 1" w:semiHidden="0" w:uiPriority="61" w:unhideWhenUsed="0"/>
-    <w:lsdException w:name="Light Grid Accent 1" w:semiHidden="0" w:uiPriority="62" w:unhideWhenUsed="0"/>
-    <w:lsdException w:name="Medium Shading 1 Accent 1" w:semiHidden="0" w:uiPriority="63" w:unhideWhenUsed="0"/>
-    <w:lsdException w:name="Medium Shading 2 Accent 1" w:semiHidden="0" w:uiPriority="64" w:unhideWhenUsed="0"/>
-    <w:lsdException w:name="Medium List 1 Accent 1" w:semiHidden="0" w:uiPriority="65" w:unhideWhenUsed="0"/>
-    <w:lsdException w:name="Revision" w:unhideWhenUsed="0"/>
-    <w:lsdException w:name="List Paragraph" w:semiHidden="0" w:uiPriority="34" w:unhideWhenUsed="0" w:qFormat="1"/>
-    <w:lsdException w:name="Quote" w:semiHidden="0" w:uiPriority="29" w:unhideWhenUsed="0" w:qFormat="1"/>
-    <w:lsdException w:name="Intense Quote" w:semiHidden="0" w:uiPriority="30" w:unhideWhenUsed="0" w:qFormat="1"/>
-    <w:lsdException w:name="Medium List 2 Accent 1" w:semiHidden="0" w:uiPriority="66" w:unhideWhenUsed="0"/>
-    <w:lsdException w:name="Medium Grid 1 Accent 1" w:semiHidden="0" w:uiPriority="67" w:unhideWhenUsed="0"/>
-    <w:lsdException w:name="Medium Grid 2 Accent 1" w:semiHidden="0" w:uiPriority="68" w:unhideWhenUsed="0"/>
-    <w:lsdException w:name="Medium Grid 3 Accent 1" w:semiHidden="0" w:uiPriority="69" w:unhideWhenUsed="0"/>
-    <w:lsdException w:name="Dark List Accent 1" w:semiHidden="0" w:uiPriority="70" w:unhideWhenUsed="0"/>
-    <w:lsdException w:name="Colorful Shading Accent 1" w:semiHidden="0" w:uiPriority="71" w:unhideWhenUsed="0"/>
-    <w:lsdException w:name="Colorful List Accent 1" w:semiHidden="0" w:uiPriority="72" w:unhideWhenUsed="0"/>
-    <w:lsdException w:name="Colorful Grid Accent 1" w:semiHidden="0" w:uiPriority="73" w:unhideWhenUsed="0"/>
-    <w:lsdException w:name="Light Shading Accent 2" w:semiHidden="0" w:uiPriority="60" w:unhideWhenUsed="0"/>
-    <w:lsdException w:name="Light List Accent 2" w:semiHidden="0" w:uiPriority="61" w:unhideWhenUsed="0"/>
-    <w:lsdException w:name="Light Grid Accent 2" w:semiHidden="0" w:uiPriority="62" w:unhideWhenUsed="0"/>
-    <w:lsdException w:name="Medium Shading 1 Accent 2" w:semiHidden="0" w:uiPriority="63" w:unhideWhenUsed="0"/>
-    <w:lsdException w:name="Medium Shading 2 Accent 2" w:semiHidden="0" w:uiPriority="64" w:unhideWhenUsed="0"/>
-    <w:lsdException w:name="Medium List 1 Accent 2" w:semiHidden="0" w:uiPriority="65" w:unhideWhenUsed="0"/>
-    <w:lsdException w:name="Medium List 2 Accent 2" w:semiHidden="0" w:uiPriority="66" w:unhideWhenUsed="0"/>
-    <w:lsdException w:name="Medium Grid 1 Accent 2" w:semiHidden="0" w:uiPriority="67" w:unhideWhenUsed="0"/>
-    <w:lsdException w:name="Medium Grid 2 Accent 2" w:semiHidden="0" w:uiPriority="68" w:unhideWhenUsed="0"/>
-    <w:lsdException w:name="Medium Grid 3 Accent 2" w:semiHidden="0" w:uiPriority="69" w:unhideWhenUsed="0"/>
-    <w:lsdException w:name="Dark List Accent 2" w:semiHidden="0" w:uiPriority="70" w:unhideWhenUsed="0"/>
-    <w:lsdException w:name="Colorful Shading Accent 2" w:semiHidden="0" w:uiPriority="71" w:unhideWhenUsed="0"/>
-    <w:lsdException w:name="Colorful List Accent 2" w:semiHidden="0" w:uiPriority="72" w:unhideWhenUsed="0"/>
-    <w:lsdException w:name="Colorful Grid Accent 2" w:semiHidden="0" w:uiPriority="73" w:unhideWhenUsed="0"/>
-    <w:lsdException w:name="Light Shading Accent 3" w:semiHidden="0" w:uiPriority="60" w:unhideWhenUsed="0"/>
-    <w:lsdException w:name="Light List Accent 3" w:semiHidden="0" w:uiPriority="61" w:unhideWhenUsed="0"/>
-    <w:lsdException w:name="Light Grid Accent 3" w:semiHidden="0" w:uiPriority="62" w:unhideWhenUsed="0"/>
-    <w:lsdException w:name="Medium Shading 1 Accent 3" w:semiHidden="0" w:uiPriority="63" w:unhideWhenUsed="0"/>
-    <w:lsdException w:name="Medium Shading 2 Accent 3" w:semiHidden="0" w:uiPriority="64" w:unhideWhenUsed="0"/>
-    <w:lsdException w:name="Medium List 1 Accent 3" w:semiHidden="0" w:uiPriority="65" w:unhideWhenUsed="0"/>
-    <w:lsdException w:name="Medium List 2 Accent 3" w:semiHidden="0" w:uiPriority="66" w:unhideWhenUsed="0"/>
-    <w:lsdException w:name="Medium Grid 1 Accent 3" w:semiHidden="0" w:uiPriority="67" w:unhideWhenUsed="0"/>
-    <w:lsdException w:name="Medium Grid 2 Accent 3" w:semiHidden="0" w:uiPriority="68" w:unhideWhenUsed="0"/>
-    <w:lsdException w:name="Medium Grid 3 Accent 3" w:semiHidden="0" w:uiPriority="69" w:unhideWhenUsed="0"/>
-    <w:lsdException w:name="Dark List Accent 3" w:semiHidden="0" w:uiPriority="70" w:unhideWhenUsed="0"/>
-    <w:lsdException w:name="Colorful Shading Accent 3" w:semiHidden="0" w:uiPriority="71" w:unhideWhenUsed="0"/>
-    <w:lsdException w:name="Colorful List Accent 3" w:semiHidden="0" w:uiPriority="72" w:unhideWhenUsed="0"/>
-    <w:lsdException w:name="Colorful Grid Accent 3" w:semiHidden="0" w:uiPriority="73" w:unhideWhenUsed="0"/>
-    <w:lsdException w:name="Light Shading Accent 4" w:semiHidden="0" w:uiPriority="60" w:unhideWhenUsed="0"/>
-    <w:lsdException w:name="Light List Accent 4" w:semiHidden="0" w:uiPriority="61" w:unhideWhenUsed="0"/>
-    <w:lsdException w:name="Light Grid Accent 4" w:semiHidden="0" w:uiPriority="62" w:unhideWhenUsed="0"/>
-    <w:lsdException w:name="Medium Shading 1 Accent 4" w:semiHidden="0" w:uiPriority="63" w:unhideWhenUsed="0"/>
-    <w:lsdException w:name="Medium Shading 2 Accent 4" w:semiHidden="0" w:uiPriority="64" w:unhideWhenUsed="0"/>
-    <w:lsdException w:name="Medium List 1 Accent 4" w:semiHidden="0" w:uiPriority="65" w:unhideWhenUsed="0"/>
-    <w:lsdException w:name="Medium List 2 Accent 4" w:semiHidden="0" w:uiPriority="66" w:unhideWhenUsed="0"/>
-    <w:lsdException w:name="Medium Grid 1 Accent 4" w:semiHidden="0" w:uiPriority="67" w:unhideWhenUsed="0"/>
-    <w:lsdException w:name="Medium Grid 2 Accent 4" w:semiHidden="0" w:uiPriority="68" w:unhideWhenUsed="0"/>
-    <w:lsdException w:name="Medium Grid 3 Accent 4" w:semiHidden="0" w:uiPriority="69" w:unhideWhenUsed="0"/>
-    <w:lsdException w:name="Dark List Accent 4" w:semiHidden="0" w:uiPriority="70" w:unhideWhenUsed="0"/>
-    <w:lsdException w:name="Colorful Shading Accent 4" w:semiHidden="0" w:uiPriority="71" w:unhideWhenUsed="0"/>
-    <w:lsdException w:name="Colorful List Accent 4" w:semiHidden="0" w:uiPriority="72" w:unhideWhenUsed="0"/>
-    <w:lsdException w:name="Colorful Grid Accent 4" w:semiHidden="0" w:uiPriority="73" w:unhideWhenUsed="0"/>
-    <w:lsdException w:name="Light Shading Accent 5" w:semiHidden="0" w:uiPriority="60" w:unhideWhenUsed="0"/>
-    <w:lsdException w:name="Light List Accent 5" w:semiHidden="0" w:uiPriority="61" w:unhideWhenUsed="0"/>
-    <w:lsdException w:name="Light Grid Accent 5" w:semiHidden="0" w:uiPriority="62" w:unhideWhenUsed="0"/>
-    <w:lsdException w:name="Medium Shading 1 Accent 5" w:semiHidden="0" w:uiPriority="63" w:unhideWhenUsed="0"/>
-    <w:lsdException w:name="Medium Shading 2 Accent 5" w:semiHidden="0" w:uiPriority="64" w:unhideWhenUsed="0"/>
-    <w:lsdException w:name="Medium List 1 Accent 5" w:semiHidden="0" w:uiPriority="65" w:unhideWhenUsed="0"/>
-    <w:lsdException w:name="Medium List 2 Accent 5" w:semiHidden="0" w:uiPriority="66" w:unhideWhenUsed="0"/>
-    <w:lsdException w:name="Medium Grid 1 Accent 5" w:semiHidden="0" w:uiPriority="67" w:unhideWhenUsed="0"/>
-    <w:lsdException w:name="Medium Grid 2 Accent 5" w:semiHidden="0" w:uiPriority="68" w:unhideWhenUsed="0"/>
-    <w:lsdException w:name="Medium Grid 3 Accent 5" w:semiHidden="0" w:uiPriority="69" w:unhideWhenUsed="0"/>
-    <w:lsdException w:name="Dark List Accent 5" w:semiHidden="0" w:uiPriority="70" w:unhideWhenUsed="0"/>
-    <w:lsdException w:name="Colorful Shading Accent 5" w:semiHidden="0" w:uiPriority="71" w:unhideWhenUsed="0"/>
-    <w:lsdException w:name="Colorful List Accent 5" w:semiHidden="0" w:uiPriority="72" w:unhideWhenUsed="0"/>
-    <w:lsdException w:name="Colorful Grid Accent 5" w:semiHidden="0" w:uiPriority="73" w:unhideWhenUsed="0"/>
-    <w:lsdException w:name="Light Shading Accent 6" w:semiHidden="0" w:uiPriority="60" w:unhideWhenUsed="0"/>
-    <w:lsdException w:name="Light List Accent 6" w:semiHidden="0" w:uiPriority="61" w:unhideWhenUsed="0"/>
-    <w:lsdException w:name="Light Grid Accent 6" w:semiHidden="0" w:uiPriority="62" w:unhideWhenUsed="0"/>
-    <w:lsdException w:name="Medium Shading 1 Accent 6" w:semiHidden="0" w:uiPriority="63" w:unhideWhenUsed="0"/>
-    <w:lsdException w:name="Medium Shading 2 Accent 6" w:semiHidden="0" w:uiPriority="64" w:unhideWhenUsed="0"/>
-    <w:lsdException w:name="Medium List 1 Accent 6" w:semiHidden="0" w:uiPriority="65" w:unhideWhenUsed="0"/>
-    <w:lsdException w:name="Medium List 2 Accent 6" w:semiHidden="0" w:uiPriority="66" w:unhideWhenUsed="0"/>
-    <w:lsdException w:name="Medium Grid 1 Accent 6" w:semiHidden="0" w:uiPriority="67" w:unhideWhenUsed="0"/>
-    <w:lsdException w:name="Medium Grid 2 Accent 6" w:semiHidden="0" w:uiPriority="68" w:unhideWhenUsed="0"/>
-    <w:lsdException w:name="Medium Grid 3 Accent 6" w:semiHidden="0" w:uiPriority="69" w:unhideWhenUsed="0"/>
-    <w:lsdException w:name="Dark List Accent 6" w:semiHidden="0" w:uiPriority="70" w:unhideWhenUsed="0"/>
-    <w:lsdException w:name="Colorful Shading Accent 6" w:semiHidden="0" w:uiPriority="71" w:unhideWhenUsed="0"/>
-    <w:lsdException w:name="Colorful List Accent 6" w:semiHidden="0" w:uiPriority="72" w:unhideWhenUsed="0"/>
-    <w:lsdException w:name="Colorful Grid Accent 6" w:semiHidden="0" w:uiPriority="73" w:unhideWhenUsed="0"/>
-    <w:lsdException w:name="Subtle Emphasis" w:semiHidden="0" w:uiPriority="19" w:unhideWhenUsed="0" w:qFormat="1"/>
-    <w:lsdException w:name="Intense Emphasis" w:semiHidden="0" w:uiPriority="21" w:unhideWhenUsed="0" w:qFormat="1"/>
-    <w:lsdException w:name="Subtle Reference" w:semiHidden="0" w:uiPriority="31" w:unhideWhenUsed="0" w:qFormat="1"/>
-    <w:lsdException w:name="Intense Reference" w:semiHidden="0" w:uiPriority="32" w:unhideWhenUsed="0" w:qFormat="1"/>
-    <w:lsdException w:name="Book Title" w:semiHidden="0" w:uiPriority="33" w:unhideWhenUsed="0" w:qFormat="1"/>
-    <w:lsdException w:name="Bibliography" w:uiPriority="37"/>
-    <w:lsdException w:name="TOC Heading" w:uiPriority="39" w:qFormat="1"/>
+  <w:latentStyles w:defLockedState="0" w:defUIPriority="99" w:defSemiHidden="0" w:defUnhideWhenUsed="0" w:defQFormat="0" w:count="371">
+    <w:lsdException w:name="Normal" w:uiPriority="0" w:qFormat="1"/>
+    <w:lsdException w:name="heading 1" w:uiPriority="9" w:qFormat="1"/>
+    <w:lsdException w:name="heading 2" w:semiHidden="1" w:uiPriority="9" w:unhideWhenUsed="1" w:qFormat="1"/>
+    <w:lsdException w:name="heading 3" w:semiHidden="1" w:uiPriority="9" w:unhideWhenUsed="1" w:qFormat="1"/>
+    <w:lsdException w:name="heading 4" w:semiHidden="1" w:uiPriority="9" w:unhideWhenUsed="1" w:qFormat="1"/>
+    <w:lsdException w:name="heading 5" w:semiHidden="1" w:uiPriority="9" w:unhideWhenUsed="1" w:qFormat="1"/>
+    <w:lsdException w:name="heading 6" w:semiHidden="1" w:uiPriority="9" w:unhideWhenUsed="1" w:qFormat="1"/>
+    <w:lsdException w:name="heading 7" w:semiHidden="1" w:uiPriority="9" w:unhideWhenUsed="1" w:qFormat="1"/>
+    <w:lsdException w:name="heading 8" w:semiHidden="1" w:uiPriority="9" w:unhideWhenUsed="1" w:qFormat="1"/>
+    <w:lsdException w:name="heading 9" w:semiHidden="1" w:uiPriority="9" w:unhideWhenUsed="1" w:qFormat="1"/>
+    <w:lsdException w:name="index 1" w:semiHidden="1" w:unhideWhenUsed="1"/>
+    <w:lsdException w:name="index 2" w:semiHidden="1" w:unhideWhenUsed="1"/>
+    <w:lsdException w:name="index 3" w:semiHidden="1" w:unhideWhenUsed="1"/>
+    <w:lsdException w:name="index 4" w:semiHidden="1" w:unhideWhenUsed="1"/>
+    <w:lsdException w:name="index 5" w:semiHidden="1" w:unhideWhenUsed="1"/>
+    <w:lsdException w:name="index 6" w:semiHidden="1" w:unhideWhenUsed="1"/>
+    <w:lsdException w:name="index 7" w:semiHidden="1" w:unhideWhenUsed="1"/>
+    <w:lsdException w:name="index 8" w:semiHidden="1" w:unhideWhenUsed="1"/>
+    <w:lsdException w:name="index 9" w:semiHidden="1" w:unhideWhenUsed="1"/>
+    <w:lsdException w:name="toc 1" w:semiHidden="1" w:uiPriority="39" w:unhideWhenUsed="1"/>
+    <w:lsdException w:name="toc 2" w:semiHidden="1" w:uiPriority="39" w:unhideWhenUsed="1"/>
+    <w:lsdException w:name="toc 3" w:semiHidden="1" w:uiPriority="39" w:unhideWhenUsed="1"/>
+    <w:lsdException w:name="toc 4" w:semiHidden="1" w:uiPriority="39" w:unhideWhenUsed="1"/>
+    <w:lsdException w:name="toc 5" w:semiHidden="1" w:uiPriority="39" w:unhideWhenUsed="1"/>
+    <w:lsdException w:name="toc 6" w:semiHidden="1" w:uiPriority="39" w:unhideWhenUsed="1"/>
+    <w:lsdException w:name="toc 7" w:semiHidden="1" w:uiPriority="39" w:unhideWhenUsed="1"/>
+    <w:lsdException w:name="toc 8" w:semiHidden="1" w:uiPriority="39" w:unhideWhenUsed="1"/>
+    <w:lsdException w:name="toc 9" w:semiHidden="1" w:uiPriority="39" w:unhideWhenUsed="1"/>
+    <w:lsdException w:name="Normal Indent" w:semiHidden="1" w:unhideWhenUsed="1"/>
+    <w:lsdException w:name="footnote text" w:semiHidden="1" w:unhideWhenUsed="1"/>
+    <w:lsdException w:name="annotation text" w:semiHidden="1" w:unhideWhenUsed="1"/>
+    <w:lsdException w:name="header" w:semiHidden="1" w:unhideWhenUsed="1"/>
+    <w:lsdException w:name="footer" w:semiHidden="1" w:unhideWhenUsed="1"/>
+    <w:lsdException w:name="index heading" w:semiHidden="1" w:unhideWhenUsed="1"/>
+    <w:lsdException w:name="caption" w:semiHidden="1" w:uiPriority="35" w:unhideWhenUsed="1" w:qFormat="1"/>
+    <w:lsdException w:name="table of figures" w:semiHidden="1" w:unhideWhenUsed="1"/>
+    <w:lsdException w:name="envelope address" w:semiHidden="1" w:unhideWhenUsed="1"/>
+    <w:lsdException w:name="envelope return" w:semiHidden="1" w:unhideWhenUsed="1"/>
+    <w:lsdException w:name="footnote reference" w:semiHidden="1" w:unhideWhenUsed="1"/>
+    <w:lsdException w:name="annotation reference" w:semiHidden="1" w:unhideWhenUsed="1"/>
+    <w:lsdException w:name="line number" w:semiHidden="1" w:unhideWhenUsed="1"/>
+    <w:lsdException w:name="page number" w:semiHidden="1" w:unhideWhenUsed="1"/>
+    <w:lsdException w:name="endnote reference" w:semiHidden="1" w:unhideWhenUsed="1"/>
+    <w:lsdException w:name="endnote text" w:semiHidden="1" w:unhideWhenUsed="1"/>
+    <w:lsdException w:name="table of authorities" w:semiHidden="1" w:unhideWhenUsed="1"/>
+    <w:lsdException w:name="macro" w:semiHidden="1" w:unhideWhenUsed="1"/>
+    <w:lsdException w:name="toa heading" w:semiHidden="1" w:unhideWhenUsed="1"/>
+    <w:lsdException w:name="List" w:semiHidden="1" w:unhideWhenUsed="1"/>
+    <w:lsdException w:name="List Bullet" w:semiHidden="1" w:unhideWhenUsed="1"/>
+    <w:lsdException w:name="List Number" w:semiHidden="1" w:unhideWhenUsed="1"/>
+    <w:lsdException w:name="List 2" w:semiHidden="1" w:unhideWhenUsed="1"/>
+    <w:lsdException w:name="List 3" w:semiHidden="1" w:unhideWhenUsed="1"/>
+    <w:lsdException w:name="List 4" w:semiHidden="1" w:unhideWhenUsed="1"/>
+    <w:lsdException w:name="List 5" w:semiHidden="1" w:unhideWhenUsed="1"/>
+    <w:lsdException w:name="List Bullet 2" w:semiHidden="1" w:unhideWhenUsed="1"/>
+    <w:lsdException w:name="List Bullet 3" w:semiHidden="1" w:unhideWhenUsed="1"/>
+    <w:lsdException w:name="List Bullet 4" w:semiHidden="1" w:unhideWhenUsed="1"/>
+    <w:lsdException w:name="List Bullet 5" w:semiHidden="1" w:unhideWhenUsed="1"/>
+    <w:lsdException w:name="List Number 2" w:semiHidden="1" w:unhideWhenUsed="1"/>
+    <w:lsdException w:name="List Number 3" w:semiHidden="1" w:unhideWhenUsed="1"/>
+    <w:lsdException w:name="List Number 4" w:semiHidden="1" w:unhideWhenUsed="1"/>
+    <w:lsdException w:name="List Number 5" w:semiHidden="1" w:unhideWhenUsed="1"/>
+    <w:lsdException w:name="Title" w:uiPriority="10" w:qFormat="1"/>
+    <w:lsdException w:name="Closing" w:semiHidden="1" w:unhideWhenUsed="1"/>
+    <w:lsdException w:name="Signature" w:semiHidden="1" w:unhideWhenUsed="1"/>
+    <w:lsdException w:name="Default Paragraph Font" w:semiHidden="1" w:uiPriority="1" w:unhideWhenUsed="1"/>
+    <w:lsdException w:name="Body Text" w:semiHidden="1" w:unhideWhenUsed="1"/>
+    <w:lsdException w:name="Body Text Indent" w:semiHidden="1" w:unhideWhenUsed="1"/>
+    <w:lsdException w:name="List Continue" w:semiHidden="1" w:unhideWhenUsed="1"/>
+    <w:lsdException w:name="List Continue 2" w:semiHidden="1" w:unhideWhenUsed="1"/>
+    <w:lsdException w:name="List Continue 3" w:semiHidden="1" w:unhideWhenUsed="1"/>
+    <w:lsdException w:name="List Continue 4" w:semiHidden="1" w:unhideWhenUsed="1"/>
+    <w:lsdException w:name="List Continue 5" w:semiHidden="1" w:unhideWhenUsed="1"/>
+    <w:lsdException w:name="Message Header" w:semiHidden="1" w:unhideWhenUsed="1"/>
+    <w:lsdException w:name="Subtitle" w:uiPriority="11" w:qFormat="1"/>
+    <w:lsdException w:name="Salutation" w:semiHidden="1" w:unhideWhenUsed="1"/>
+    <w:lsdException w:name="Date" w:semiHidden="1" w:unhideWhenUsed="1"/>
+    <w:lsdException w:name="Body Text First Indent" w:semiHidden="1" w:unhideWhenUsed="1"/>
+    <w:lsdException w:name="Body Text First Indent 2" w:semiHidden="1" w:unhideWhenUsed="1"/>
+    <w:lsdException w:name="Note Heading" w:semiHidden="1" w:unhideWhenUsed="1"/>
+    <w:lsdException w:name="Body Text 2" w:semiHidden="1" w:unhideWhenUsed="1"/>
+    <w:lsdException w:name="Body Text 3" w:semiHidden="1" w:unhideWhenUsed="1"/>
+    <w:lsdException w:name="Body Text Indent 2" w:semiHidden="1" w:unhideWhenUsed="1"/>
+    <w:lsdException w:name="Body Text Indent 3" w:semiHidden="1" w:unhideWhenUsed="1"/>
+    <w:lsdException w:name="Block Text" w:semiHidden="1" w:unhideWhenUsed="1"/>
+    <w:lsdException w:name="Hyperlink" w:semiHidden="1" w:unhideWhenUsed="1"/>
+    <w:lsdException w:name="FollowedHyperlink" w:semiHidden="1" w:unhideWhenUsed="1"/>
+    <w:lsdException w:name="Strong" w:uiPriority="22" w:qFormat="1"/>
+    <w:lsdException w:name="Emphasis" w:uiPriority="20" w:qFormat="1"/>
+    <w:lsdException w:name="Document Map" w:semiHidden="1" w:unhideWhenUsed="1"/>
+    <w:lsdException w:name="Plain Text" w:semiHidden="1" w:unhideWhenUsed="1"/>
+    <w:lsdException w:name="E-mail Signature" w:semiHidden="1" w:unhideWhenUsed="1"/>
+    <w:lsdException w:name="HTML Top of Form" w:semiHidden="1" w:unhideWhenUsed="1"/>
+    <w:lsdException w:name="HTML Bottom of Form" w:semiHidden="1" w:unhideWhenUsed="1"/>
+    <w:lsdException w:name="Normal (Web)" w:semiHidden="1" w:unhideWhenUsed="1"/>
+    <w:lsdException w:name="HTML Acronym" w:semiHidden="1" w:unhideWhenUsed="1"/>
+    <w:lsdException w:name="HTML Address" w:semiHidden="1" w:unhideWhenUsed="1"/>
+    <w:lsdException w:name="HTML Cite" w:semiHidden="1" w:unhideWhenUsed="1"/>
+    <w:lsdException w:name="HTML Code" w:semiHidden="1" w:unhideWhenUsed="1"/>
+    <w:lsdException w:name="HTML Definition" w:semiHidden="1" w:unhideWhenUsed="1"/>
+    <w:lsdException w:name="HTML Keyboard" w:semiHidden="1" w:unhideWhenUsed="1"/>
+    <w:lsdException w:name="HTML Preformatted" w:semiHidden="1" w:unhideWhenUsed="1"/>
+    <w:lsdException w:name="HTML Sample" w:semiHidden="1" w:unhideWhenUsed="1"/>
+    <w:lsdException w:name="HTML Typewriter" w:semiHidden="1" w:unhideWhenUsed="1"/>
+    <w:lsdException w:name="HTML Variable" w:semiHidden="1" w:unhideWhenUsed="1"/>
+    <w:lsdException w:name="Normal Table" w:semiHidden="1" w:unhideWhenUsed="1"/>
+    <w:lsdException w:name="annotation subject" w:semiHidden="1" w:unhideWhenUsed="1"/>
+    <w:lsdException w:name="No List" w:semiHidden="1" w:unhideWhenUsed="1"/>
+    <w:lsdException w:name="Outline List 1" w:semiHidden="1" w:unhideWhenUsed="1"/>
+    <w:lsdException w:name="Outline List 2" w:semiHidden="1" w:unhideWhenUsed="1"/>
+    <w:lsdException w:name="Outline List 3" w:semiHidden="1" w:unhideWhenUsed="1"/>
+    <w:lsdException w:name="Table Simple 1" w:semiHidden="1" w:unhideWhenUsed="1"/>
+    <w:lsdException w:name="Table Simple 2" w:semiHidden="1" w:unhideWhenUsed="1"/>
+    <w:lsdException w:name="Table Simple 3" w:semiHidden="1" w:unhideWhenUsed="1"/>
+    <w:lsdException w:name="Table Classic 1" w:semiHidden="1" w:unhideWhenUsed="1"/>
+    <w:lsdException w:name="Table Classic 2" w:semiHidden="1" w:unhideWhenUsed="1"/>
+    <w:lsdException w:name="Table Classic 3" w:semiHidden="1" w:unhideWhenUsed="1"/>
+    <w:lsdException w:name="Table Classic 4" w:semiHidden="1" w:unhideWhenUsed="1"/>
+    <w:lsdException w:name="Table Colorful 1" w:semiHidden="1" w:unhideWhenUsed="1"/>
+    <w:lsdException w:name="Table Colorful 2" w:semiHidden="1" w:unhideWhenUsed="1"/>
+    <w:lsdException w:name="Table Colorful 3" w:semiHidden="1" w:unhideWhenUsed="1"/>
+    <w:lsdException w:name="Table Columns 1" w:semiHidden="1" w:unhideWhenUsed="1"/>
+    <w:lsdException w:name="Table Columns 2" w:semiHidden="1" w:unhideWhenUsed="1"/>
+    <w:lsdException w:name="Table Columns 3" w:semiHidden="1" w:unhideWhenUsed="1"/>
+    <w:lsdException w:name="Table Columns 4" w:semiHidden="1" w:unhideWhenUsed="1"/>
+    <w:lsdException w:name="Table Columns 5" w:semiHidden="1" w:unhideWhenUsed="1"/>
+    <w:lsdException w:name="Table Grid 1" w:semiHidden="1" w:unhideWhenUsed="1"/>
+    <w:lsdException w:name="Table Grid 2" w:semiHidden="1" w:unhideWhenUsed="1"/>
+    <w:lsdException w:name="Table Grid 3" w:semiHidden="1" w:unhideWhenUsed="1"/>
+    <w:lsdException w:name="Table Grid 4" w:semiHidden="1" w:unhideWhenUsed="1"/>
+    <w:lsdException w:name="Table Grid 5" w:semiHidden="1" w:unhideWhenUsed="1"/>
+    <w:lsdException w:name="Table Grid 6" w:semiHidden="1" w:unhideWhenUsed="1"/>
+    <w:lsdException w:name="Table Grid 7" w:semiHidden="1" w:unhideWhenUsed="1"/>
+    <w:lsdException w:name="Table Grid 8" w:semiHidden="1" w:unhideWhenUsed="1"/>
+    <w:lsdException w:name="Table List 1" w:semiHidden="1" w:unhideWhenUsed="1"/>
+    <w:lsdException w:name="Table List 2" w:semiHidden="1" w:unhideWhenUsed="1"/>
+    <w:lsdException w:name="Table List 3" w:semiHidden="1" w:unhideWhenUsed="1"/>
+    <w:lsdException w:name="Table List 4" w:semiHidden="1" w:unhideWhenUsed="1"/>
+    <w:lsdException w:name="Table List 5" w:semiHidden="1" w:unhideWhenUsed="1"/>
+    <w:lsdException w:name="Table List 6" w:semiHidden="1" w:unhideWhenUsed="1"/>
+    <w:lsdException w:name="Table List 7" w:semiHidden="1" w:unhideWhenUsed="1"/>
+    <w:lsdException w:name="Table List 8" w:semiHidden="1" w:unhideWhenUsed="1"/>
+    <w:lsdException w:name="Table 3D effects 1" w:semiHidden="1" w:unhideWhenUsed="1"/>
+    <w:lsdException w:name="Table 3D effects 2" w:semiHidden="1" w:unhideWhenUsed="1"/>
+    <w:lsdException w:name="Table 3D effects 3" w:semiHidden="1" w:unhideWhenUsed="1"/>
+    <w:lsdException w:name="Table Contemporary" w:semiHidden="1" w:unhideWhenUsed="1"/>
+    <w:lsdException w:name="Table Elegant" w:semiHidden="1" w:unhideWhenUsed="1"/>
+    <w:lsdException w:name="Table Professional" w:semiHidden="1" w:unhideWhenUsed="1"/>
+    <w:lsdException w:name="Table Subtle 1" w:semiHidden="1" w:unhideWhenUsed="1"/>
+    <w:lsdException w:name="Table Subtle 2" w:semiHidden="1" w:unhideWhenUsed="1"/>
+    <w:lsdException w:name="Table Web 1" w:semiHidden="1" w:unhideWhenUsed="1"/>
+    <w:lsdException w:name="Table Web 2" w:semiHidden="1" w:unhideWhenUsed="1"/>
+    <w:lsdException w:name="Table Web 3" w:semiHidden="1" w:unhideWhenUsed="1"/>
+    <w:lsdException w:name="Balloon Text" w:semiHidden="1" w:unhideWhenUsed="1"/>
+    <w:lsdException w:name="Table Grid" w:uiPriority="59"/>
+    <w:lsdException w:name="Table Theme" w:semiHidden="1" w:unhideWhenUsed="1"/>
+    <w:lsdException w:name="Placeholder Text" w:semiHidden="1"/>
+    <w:lsdException w:name="No Spacing" w:uiPriority="1" w:qFormat="1"/>
+    <w:lsdException w:name="Light Shading" w:uiPriority="60"/>
+    <w:lsdException w:name="Light List" w:uiPriority="61"/>
+    <w:lsdException w:name="Light Grid" w:uiPriority="62"/>
+    <w:lsdException w:name="Medium Shading 1" w:uiPriority="63"/>
+    <w:lsdException w:name="Medium Shading 2" w:uiPriority="64"/>
+    <w:lsdException w:name="Medium List 1" w:uiPriority="65"/>
+    <w:lsdException w:name="Medium List 2" w:uiPriority="66"/>
+    <w:lsdException w:name="Medium Grid 1" w:uiPriority="67"/>
+    <w:lsdException w:name="Medium Grid 2" w:uiPriority="68"/>
+    <w:lsdException w:name="Medium Grid 3" w:uiPriority="69"/>
+    <w:lsdException w:name="Dark List" w:uiPriority="70"/>
+    <w:lsdException w:name="Colorful Shading" w:uiPriority="71"/>
+    <w:lsdException w:name="Colorful List" w:uiPriority="72"/>
+    <w:lsdException w:name="Colorful Grid" w:uiPriority="73"/>
+    <w:lsdException w:name="Light Shading Accent 1" w:uiPriority="60"/>
+    <w:lsdException w:name="Light List Accent 1" w:uiPriority="61"/>
+    <w:lsdException w:name="Light Grid Accent 1" w:uiPriority="62"/>
+    <w:lsdException w:name="Medium Shading 1 Accent 1" w:uiPriority="63"/>
+    <w:lsdException w:name="Medium Shading 2 Accent 1" w:uiPriority="64"/>
+    <w:lsdException w:name="Medium List 1 Accent 1" w:uiPriority="65"/>
+    <w:lsdException w:name="Revision" w:semiHidden="1"/>
+    <w:lsdException w:name="List Paragraph" w:uiPriority="34" w:qFormat="1"/>
+    <w:lsdException w:name="Quote" w:uiPriority="29" w:qFormat="1"/>
+    <w:lsdException w:name="Intense Quote" w:uiPriority="30" w:qFormat="1"/>
+    <w:lsdException w:name="Medium List 2 Accent 1" w:uiPriority="66"/>
+    <w:lsdException w:name="Medium Grid 1 Accent 1" w:uiPriority="67"/>
+    <w:lsdException w:name="Medium Grid 2 Accent 1" w:uiPriority="68"/>
+    <w:lsdException w:name="Medium Grid 3 Accent 1" w:uiPriority="69"/>
+    <w:lsdException w:name="Dark List Accent 1" w:uiPriority="70"/>
+    <w:lsdException w:name="Colorful Shading Accent 1" w:uiPriority="71"/>
+    <w:lsdException w:name="Colorful List Accent 1" w:uiPriority="72"/>
+    <w:lsdException w:name="Colorful Grid Accent 1" w:uiPriority="73"/>
+    <w:lsdException w:name="Light Shading Accent 2" w:uiPriority="60"/>
+    <w:lsdException w:name="Light List Accent 2" w:uiPriority="61"/>
+    <w:lsdException w:name="Light Grid Accent 2" w:uiPriority="62"/>
+    <w:lsdException w:name="Medium Shading 1 Accent 2" w:uiPriority="63"/>
+    <w:lsdException w:name="Medium Shading 2 Accent 2" w:uiPriority="64"/>
+    <w:lsdException w:name="Medium List 1 Accent 2" w:uiPriority="65"/>
+    <w:lsdException w:name="Medium List 2 Accent 2" w:uiPriority="66"/>
+    <w:lsdException w:name="Medium Grid 1 Accent 2" w:uiPriority="67"/>
+    <w:lsdException w:name="Medium Grid 2 Accent 2" w:uiPriority="68"/>
+    <w:lsdException w:name="Medium Grid 3 Accent 2" w:uiPriority="69"/>
+    <w:lsdException w:name="Dark List Accent 2" w:uiPriority="70"/>
+    <w:lsdException w:name="Colorful Shading Accent 2" w:uiPriority="71"/>
+    <w:lsdException w:name="Colorful List Accent 2" w:uiPriority="72"/>
+    <w:lsdException w:name="Colorful Grid Accent 2" w:uiPriority="73"/>
+    <w:lsdException w:name="Light Shading Accent 3" w:uiPriority="60"/>
+    <w:lsdException w:name="Light List Accent 3" w:uiPriority="61"/>
+    <w:lsdException w:name="Light Grid Accent 3" w:uiPriority="62"/>
+    <w:lsdException w:name="Medium Shading 1 Accent 3" w:uiPriority="63"/>
+    <w:lsdException w:name="Medium Shading 2 Accent 3" w:uiPriority="64"/>
+    <w:lsdException w:name="Medium List 1 Accent 3" w:uiPriority="65"/>
+    <w:lsdException w:name="Medium List 2 Accent 3" w:uiPriority="66"/>
+    <w:lsdException w:name="Medium Grid 1 Accent 3" w:uiPriority="67"/>
+    <w:lsdException w:name="Medium Grid 2 Accent 3" w:uiPriority="68"/>
+    <w:lsdException w:name="Medium Grid 3 Accent 3" w:uiPriority="69"/>
+    <w:lsdException w:name="Dark List Accent 3" w:uiPriority="70"/>
+    <w:lsdException w:name="Colorful Shading Accent 3" w:uiPriority="71"/>
+    <w:lsdException w:name="Colorful List Accent 3" w:uiPriority="72"/>
+    <w:lsdException w:name="Colorful Grid Accent 3" w:uiPriority="73"/>
+    <w:lsdException w:name="Light Shading Accent 4" w:uiPriority="60"/>
+    <w:lsdException w:name="Light List Accent 4" w:uiPriority="61"/>
+    <w:lsdException w:name="Light Grid Accent 4" w:uiPriority="62"/>
+    <w:lsdException w:name="Medium Shading 1 Accent 4" w:uiPriority="63"/>
+    <w:lsdException w:name="Medium Shading 2 Accent 4" w:uiPriority="64"/>
+    <w:lsdException w:name="Medium List 1 Accent 4" w:uiPriority="65"/>
+    <w:lsdException w:name="Medium List 2 Accent 4" w:uiPriority="66"/>
+    <w:lsdException w:name="Medium Grid 1 Accent 4" w:uiPriority="67"/>
+    <w:lsdException w:name="Medium Grid 2 Accent 4" w:uiPriority="68"/>
+    <w:lsdException w:name="Medium Grid 3 Accent 4" w:uiPriority="69"/>
+    <w:lsdException w:name="Dark List Accent 4" w:uiPriority="70"/>
+    <w:lsdException w:name="Colorful Shading Accent 4" w:uiPriority="71"/>
+    <w:lsdException w:name="Colorful List Accent 4" w:uiPriority="72"/>
+    <w:lsdException w:name="Colorful Grid Accent 4" w:uiPriority="73"/>
+    <w:lsdException w:name="Light Shading Accent 5" w:uiPriority="60"/>
+    <w:lsdException w:name="Light List Accent 5" w:uiPriority="61"/>
+    <w:lsdException w:name="Light Grid Accent 5" w:uiPriority="62"/>
+    <w:lsdException w:name="Medium Shading 1 Accent 5" w:uiPriority="63"/>
+    <w:lsdException w:name="Medium Shading 2 Accent 5" w:uiPriority="64"/>
+    <w:lsdException w:name="Medium List 1 Accent 5" w:uiPriority="65"/>
+    <w:lsdException w:name="Medium List 2 Accent 5" w:uiPriority="66"/>
+    <w:lsdException w:name="Medium Grid 1 Accent 5" w:uiPriority="67"/>
+    <w:lsdException w:name="Medium Grid 2 Accent 5" w:uiPriority="68"/>
+    <w:lsdException w:name="Medium Grid 3 Accent 5" w:uiPriority="69"/>
+    <w:lsdException w:name="Dark List Accent 5" w:uiPriority="70"/>
+    <w:lsdException w:name="Colorful Shading Accent 5" w:uiPriority="71"/>
+    <w:lsdException w:name="Colorful List Accent 5" w:uiPriority="72"/>
+    <w:lsdException w:name="Colorful Grid Accent 5" w:uiPriority="73"/>
+    <w:lsdException w:name="Light Shading Accent 6" w:uiPriority="60"/>
+    <w:lsdException w:name="Light List Accent 6" w:uiPriority="61"/>
+    <w:lsdException w:name="Light Grid Accent 6" w:uiPriority="62"/>
+    <w:lsdException w:name="Medium Shading 1 Accent 6" w:uiPriority="63"/>
+    <w:lsdException w:name="Medium Shading 2 Accent 6" w:uiPriority="64"/>
+    <w:lsdException w:name="Medium List 1 Accent 6" w:uiPriority="65"/>
+    <w:lsdException w:name="Medium List 2 Accent 6" w:uiPriority="66"/>
+    <w:lsdException w:name="Medium Grid 1 Accent 6" w:uiPriority="67"/>
+    <w:lsdException w:name="Medium Grid 2 Accent 6" w:uiPriority="68"/>
+    <w:lsdException w:name="Medium Grid 3 Accent 6" w:uiPriority="69"/>
+    <w:lsdException w:name="Dark List Accent 6" w:uiPriority="70"/>
+    <w:lsdException w:name="Colorful Shading Accent 6" w:uiPriority="71"/>
+    <w:lsdException w:name="Colorful List Accent 6" w:uiPriority="72"/>
+    <w:lsdException w:name="Colorful Grid Accent 6" w:uiPriority="73"/>
+    <w:lsdException w:name="Subtle Emphasis" w:uiPriority="19" w:qFormat="1"/>
+    <w:lsdException w:name="Intense Emphasis" w:uiPriority="21" w:qFormat="1"/>
+    <w:lsdException w:name="Subtle Reference" w:uiPriority="31" w:qFormat="1"/>
+    <w:lsdException w:name="Intense Reference" w:uiPriority="32" w:qFormat="1"/>
+    <w:lsdException w:name="Book Title" w:uiPriority="33" w:qFormat="1"/>
+    <w:lsdException w:name="Bibliography" w:semiHidden="1" w:uiPriority="37" w:unhideWhenUsed="1"/>
+    <w:lsdException w:name="TOC Heading" w:semiHidden="1" w:uiPriority="39" w:unhideWhenUsed="1" w:qFormat="1"/>
+    <w:lsdException w:name="Plain Table 1" w:uiPriority="41"/>
+    <w:lsdException w:name="Plain Table 2" w:uiPriority="42"/>
+    <w:lsdException w:name="Plain Table 3" w:uiPriority="43"/>
+    <w:lsdException w:name="Plain Table 4" w:uiPriority="44"/>
+    <w:lsdException w:name="Plain Table 5" w:uiPriority="45"/>
+    <w:lsdException w:name="Grid Table Light" w:uiPriority="40"/>
+    <w:lsdException w:name="Grid Table 1 Light" w:uiPriority="46"/>
+    <w:lsdException w:name="Grid Table 2" w:uiPriority="47"/>
+    <w:lsdException w:name="Grid Table 3" w:uiPriority="48"/>
+    <w:lsdException w:name="Grid Table 4" w:uiPriority="49"/>
+    <w:lsdException w:name="Grid Table 5 Dark" w:uiPriority="50"/>
+    <w:lsdException w:name="Grid Table 6 Colorful" w:uiPriority="51"/>
+    <w:lsdException w:name="Grid Table 7 Colorful" w:uiPriority="52"/>
+    <w:lsdException w:name="Grid Table 1 Light Accent 1" w:uiPriority="46"/>
+    <w:lsdException w:name="Grid Table 2 Accent 1" w:uiPriority="47"/>
+    <w:lsdException w:name="Grid Table 3 Accent 1" w:uiPriority="48"/>
+    <w:lsdException w:name="Grid Table 4 Accent 1" w:uiPriority="49"/>
+    <w:lsdException w:name="Grid Table 5 Dark Accent 1" w:uiPriority="50"/>
+    <w:lsdException w:name="Grid Table 6 Colorful Accent 1" w:uiPriority="51"/>
+    <w:lsdException w:name="Grid Table 7 Colorful Accent 1" w:uiPriority="52"/>
+    <w:lsdException w:name="Grid Table 1 Light Accent 2" w:uiPriority="46"/>
+    <w:lsdException w:name="Grid Table 2 Accent 2" w:uiPriority="47"/>
+    <w:lsdException w:name="Grid Table 3 Accent 2" w:uiPriority="48"/>
+    <w:lsdException w:name="Grid Table 4 Accent 2" w:uiPriority="49"/>
+    <w:lsdException w:name="Grid Table 5 Dark Accent 2" w:uiPriority="50"/>
+    <w:lsdException w:name="Grid Table 6 Colorful Accent 2" w:uiPriority="51"/>
+    <w:lsdException w:name="Grid Table 7 Colorful Accent 2" w:uiPriority="52"/>
+    <w:lsdException w:name="Grid Table 1 Light Accent 3" w:uiPriority="46"/>
+    <w:lsdException w:name="Grid Table 2 Accent 3" w:uiPriority="47"/>
+    <w:lsdException w:name="Grid Table 3 Accent 3" w:uiPriority="48"/>
+    <w:lsdException w:name="Grid Table 4 Accent 3" w:uiPriority="49"/>
+    <w:lsdException w:name="Grid Table 5 Dark Accent 3" w:uiPriority="50"/>
+    <w:lsdException w:name="Grid Table 6 Colorful Accent 3" w:uiPriority="51"/>
+    <w:lsdException w:name="Grid Table 7 Colorful Accent 3" w:uiPriority="52"/>
+    <w:lsdException w:name="Grid Table 1 Light Accent 4" w:uiPriority="46"/>
+    <w:lsdException w:name="Grid Table 2 Accent 4" w:uiPriority="47"/>
+    <w:lsdException w:name="Grid Table 3 Accent 4" w:uiPriority="48"/>
+    <w:lsdException w:name="Grid Table 4 Accent 4" w:uiPriority="49"/>
+    <w:lsdException w:name="Grid Table 5 Dark Accent 4" w:uiPriority="50"/>
+    <w:lsdException w:name="Grid Table 6 Colorful Accent 4" w:uiPriority="51"/>
+    <w:lsdException w:name="Grid Table 7 Colorful Accent 4" w:uiPriority="52"/>
+    <w:lsdException w:name="Grid Table 1 Light Accent 5" w:uiPriority="46"/>
+    <w:lsdException w:name="Grid Table 2 Accent 5" w:uiPriority="47"/>
+    <w:lsdException w:name="Grid Table 3 Accent 5" w:uiPriority="48"/>
+    <w:lsdException w:name="Grid Table 4 Accent 5" w:uiPriority="49"/>
+    <w:lsdException w:name="Grid Table 5 Dark Accent 5" w:uiPriority="50"/>
+    <w:lsdException w:name="Grid Table 6 Colorful Accent 5" w:uiPriority="51"/>
+    <w:lsdException w:name="Grid Table 7 Colorful Accent 5" w:uiPriority="52"/>
+    <w:lsdException w:name="Grid Table 1 Light Accent 6" w:uiPriority="46"/>
+    <w:lsdException w:name="Grid Table 2 Accent 6" w:uiPriority="47"/>
+    <w:lsdException w:name="Grid Table 3 Accent 6" w:uiPriority="48"/>
+    <w:lsdException w:name="Grid Table 4 Accent 6" w:uiPriority="49"/>
+    <w:lsdException w:name="Grid Table 5 Dark Accent 6" w:uiPriority="50"/>
+    <w:lsdException w:name="Grid Table 6 Colorful Accent 6" w:uiPriority="51"/>
+    <w:lsdException w:name="Grid Table 7 Colorful Accent 6" w:uiPriority="52"/>
+    <w:lsdException w:name="List Table 1 Light" w:uiPriority="46"/>
+    <w:lsdException w:name="List Table 2" w:uiPriority="47"/>
+    <w:lsdException w:name="List Table 3" w:uiPriority="48"/>
+    <w:lsdException w:name="List Table 4" w:uiPriority="49"/>
+    <w:lsdException w:name="List Table 5 Dark" w:uiPriority="50"/>
+    <w:lsdException w:name="List Table 6 Colorful" w:uiPriority="51"/>
+    <w:lsdException w:name="List Table 7 Colorful" w:uiPriority="52"/>
+    <w:lsdException w:name="List Table 1 Light Accent 1" w:uiPriority="46"/>
+    <w:lsdException w:name="List Table 2 Accent 1" w:uiPriority="47"/>
+    <w:lsdException w:name="List Table 3 Accent 1" w:uiPriority="48"/>
+    <w:lsdException w:name="List Table 4 Accent 1" w:uiPriority="49"/>
+    <w:lsdException w:name="List Table 5 Dark Accent 1" w:uiPriority="50"/>
+    <w:lsdException w:name="List Table 6 Colorful Accent 1" w:uiPriority="51"/>
+    <w:lsdException w:name="List Table 7 Colorful Accent 1" w:uiPriority="52"/>
+    <w:lsdException w:name="List Table 1 Light Accent 2" w:uiPriority="46"/>
+    <w:lsdException w:name="List Table 2 Accent 2" w:uiPriority="47"/>
+    <w:lsdException w:name="List Table 3 Accent 2" w:uiPriority="48"/>
+    <w:lsdException w:name="List Table 4 Accent 2" w:uiPriority="49"/>
+    <w:lsdException w:name="List Table 5 Dark Accent 2" w:uiPriority="50"/>
+    <w:lsdException w:name="List Table 6 Colorful Accent 2" w:uiPriority="51"/>
+    <w:lsdException w:name="List Table 7 Colorful Accent 2" w:uiPriority="52"/>
+    <w:lsdException w:name="List Table 1 Light Accent 3" w:uiPriority="46"/>
+    <w:lsdException w:name="List Table 2 Accent 3" w:uiPriority="47"/>
+    <w:lsdException w:name="List Table 3 Accent 3" w:uiPriority="48"/>
+    <w:lsdException w:name="List Table 4 Accent 3" w:uiPriority="49"/>
+    <w:lsdException w:name="List Table 5 Dark Accent 3" w:uiPriority="50"/>
+    <w:lsdException w:name="List Table 6 Colorful Accent 3" w:uiPriority="51"/>
+    <w:lsdException w:name="List Table 7 Colorful Accent 3" w:uiPriority="52"/>
+    <w:lsdException w:name="List Table 1 Light Accent 4" w:uiPriority="46"/>
+    <w:lsdException w:name="List Table 2 Accent 4" w:uiPriority="47"/>
+    <w:lsdException w:name="List Table 3 Accent 4" w:uiPriority="48"/>
+    <w:lsdException w:name="List Table 4 Accent 4" w:uiPriority="49"/>
+    <w:lsdException w:name="List Table 5 Dark Accent 4" w:uiPriority="50"/>
+    <w:lsdException w:name="List Table 6 Colorful Accent 4" w:uiPriority="51"/>
+    <w:lsdException w:name="List Table 7 Colorful Accent 4" w:uiPriority="52"/>
+    <w:lsdException w:name="List Table 1 Light Accent 5" w:uiPriority="46"/>
+    <w:lsdException w:name="List Table 2 Accent 5" w:uiPriority="47"/>
+    <w:lsdException w:name="List Table 3 Accent 5" w:uiPriority="48"/>
+    <w:lsdException w:name="List Table 4 Accent 5" w:uiPriority="49"/>
+    <w:lsdException w:name="List Table 5 Dark Accent 5" w:uiPriority="50"/>
+    <w:lsdException w:name="List Table 6 Colorful Accent 5" w:uiPriority="51"/>
+    <w:lsdException w:name="List Table 7 Colorful Accent 5" w:uiPriority="52"/>
+    <w:lsdException w:name="List Table 1 Light Accent 6" w:uiPriority="46"/>
+    <w:lsdException w:name="List Table 2 Accent 6" w:uiPriority="47"/>
+    <w:lsdException w:name="List Table 3 Accent 6" w:uiPriority="48"/>
+    <w:lsdException w:name="List Table 4 Accent 6" w:uiPriority="49"/>
+    <w:lsdException w:name="List Table 5 Dark Accent 6" w:uiPriority="50"/>
+    <w:lsdException w:name="List Table 6 Colorful Accent 6" w:uiPriority="51"/>
+    <w:lsdException w:name="List Table 7 Colorful Accent 6" w:uiPriority="52"/>
   </w:latentStyles>
-  <w:style w:type="paragraph" w:default="1" w:styleId="Normal">
+  <w:style w:type="paragraph" w:default="1" w:styleId="Normalny">
     <w:name w:val="Normal"/>
     <w:qFormat/>
     <w:rsid w:val="00F777BA"/>
   </w:style>
-  <w:style w:type="paragraph" w:styleId="Titre1">
+  <w:style w:type="paragraph" w:styleId="Nagwek1">
     <w:name w:val="heading 1"/>
-    <w:basedOn w:val="Normal"/>
-    <w:next w:val="Normal"/>
-    <w:link w:val="Titre1Car"/>
+    <w:basedOn w:val="Normalny"/>
+    <w:next w:val="Normalny"/>
+    <w:link w:val="Nagwek1Znak"/>
     <w:uiPriority w:val="9"/>
     <w:qFormat/>
     <w:rsid w:val="00C521D2"/>
@@ -15711,11 +16860,11 @@
       <w:szCs w:val="28"/>
     </w:rPr>
   </w:style>
-  <w:style w:type="paragraph" w:styleId="Titre2">
+  <w:style w:type="paragraph" w:styleId="Nagwek2">
     <w:name w:val="heading 2"/>
-    <w:basedOn w:val="Normal"/>
-    <w:next w:val="Normal"/>
-    <w:link w:val="Titre2Car"/>
+    <w:basedOn w:val="Normalny"/>
+    <w:next w:val="Normalny"/>
+    <w:link w:val="Nagwek2Znak"/>
     <w:uiPriority w:val="9"/>
     <w:unhideWhenUsed/>
     <w:qFormat/>
@@ -15735,18 +16884,17 @@
       <w:szCs w:val="26"/>
     </w:rPr>
   </w:style>
-  <w:style w:type="character" w:default="1" w:styleId="Policepardfaut">
+  <w:style w:type="character" w:default="1" w:styleId="Domylnaczcionkaakapitu">
     <w:name w:val="Default Paragraph Font"/>
     <w:uiPriority w:val="1"/>
     <w:semiHidden/>
     <w:unhideWhenUsed/>
   </w:style>
-  <w:style w:type="table" w:default="1" w:styleId="TableauNormal">
+  <w:style w:type="table" w:default="1" w:styleId="Standardowy">
     <w:name w:val="Normal Table"/>
     <w:uiPriority w:val="99"/>
     <w:semiHidden/>
     <w:unhideWhenUsed/>
-    <w:qFormat/>
     <w:tblPr>
       <w:tblInd w:w="0" w:type="dxa"/>
       <w:tblCellMar>
@@ -15757,7 +16905,7 @@
       </w:tblCellMar>
     </w:tblPr>
   </w:style>
-  <w:style w:type="numbering" w:default="1" w:styleId="Aucuneliste">
+  <w:style w:type="numbering" w:default="1" w:styleId="Bezlisty">
     <w:name w:val="No List"/>
     <w:uiPriority w:val="99"/>
     <w:semiHidden/>
@@ -15765,12 +16913,12 @@
   </w:style>
   <w:style w:type="character" w:customStyle="1" w:styleId="apple-converted-space">
     <w:name w:val="apple-converted-space"/>
-    <w:basedOn w:val="Policepardfaut"/>
+    <w:basedOn w:val="Domylnaczcionkaakapitu"/>
     <w:rsid w:val="00C521D2"/>
   </w:style>
-  <w:style w:type="paragraph" w:styleId="Sansinterligne">
+  <w:style w:type="paragraph" w:styleId="Bezodstpw">
     <w:name w:val="No Spacing"/>
-    <w:link w:val="SansinterligneCar"/>
+    <w:link w:val="BezodstpwZnak"/>
     <w:uiPriority w:val="1"/>
     <w:qFormat/>
     <w:rsid w:val="00C521D2"/>
@@ -15781,20 +16929,20 @@
       <w:rFonts w:eastAsiaTheme="minorEastAsia"/>
     </w:rPr>
   </w:style>
-  <w:style w:type="character" w:customStyle="1" w:styleId="SansinterligneCar">
-    <w:name w:val="Sans interligne Car"/>
-    <w:basedOn w:val="Policepardfaut"/>
-    <w:link w:val="Sansinterligne"/>
+  <w:style w:type="character" w:customStyle="1" w:styleId="BezodstpwZnak">
+    <w:name w:val="Bez odstępów Znak"/>
+    <w:basedOn w:val="Domylnaczcionkaakapitu"/>
+    <w:link w:val="Bezodstpw"/>
     <w:uiPriority w:val="1"/>
     <w:rsid w:val="00C521D2"/>
     <w:rPr>
       <w:rFonts w:eastAsiaTheme="minorEastAsia"/>
     </w:rPr>
   </w:style>
-  <w:style w:type="paragraph" w:styleId="Textedebulles">
+  <w:style w:type="paragraph" w:styleId="Tekstdymka">
     <w:name w:val="Balloon Text"/>
-    <w:basedOn w:val="Normal"/>
-    <w:link w:val="TextedebullesCar"/>
+    <w:basedOn w:val="Normalny"/>
+    <w:link w:val="TekstdymkaZnak"/>
     <w:uiPriority w:val="99"/>
     <w:semiHidden/>
     <w:unhideWhenUsed/>
@@ -15808,10 +16956,10 @@
       <w:szCs w:val="16"/>
     </w:rPr>
   </w:style>
-  <w:style w:type="character" w:customStyle="1" w:styleId="TextedebullesCar">
-    <w:name w:val="Texte de bulles Car"/>
-    <w:basedOn w:val="Policepardfaut"/>
-    <w:link w:val="Textedebulles"/>
+  <w:style w:type="character" w:customStyle="1" w:styleId="TekstdymkaZnak">
+    <w:name w:val="Tekst dymka Znak"/>
+    <w:basedOn w:val="Domylnaczcionkaakapitu"/>
+    <w:link w:val="Tekstdymka"/>
     <w:uiPriority w:val="99"/>
     <w:semiHidden/>
     <w:rsid w:val="00C521D2"/>
@@ -15821,9 +16969,9 @@
       <w:szCs w:val="16"/>
     </w:rPr>
   </w:style>
-  <w:style w:type="paragraph" w:styleId="Paragraphedeliste">
+  <w:style w:type="paragraph" w:styleId="Akapitzlist">
     <w:name w:val="List Paragraph"/>
-    <w:basedOn w:val="Normal"/>
+    <w:basedOn w:val="Normalny"/>
     <w:uiPriority w:val="34"/>
     <w:qFormat/>
     <w:rsid w:val="00C521D2"/>
@@ -15832,10 +16980,10 @@
       <w:contextualSpacing/>
     </w:pPr>
   </w:style>
-  <w:style w:type="character" w:customStyle="1" w:styleId="Titre1Car">
-    <w:name w:val="Titre 1 Car"/>
-    <w:basedOn w:val="Policepardfaut"/>
-    <w:link w:val="Titre1"/>
+  <w:style w:type="character" w:customStyle="1" w:styleId="Nagwek1Znak">
+    <w:name w:val="Nagłówek 1 Znak"/>
+    <w:basedOn w:val="Domylnaczcionkaakapitu"/>
+    <w:link w:val="Nagwek1"/>
     <w:uiPriority w:val="9"/>
     <w:rsid w:val="00C521D2"/>
     <w:rPr>
@@ -15847,10 +16995,10 @@
       <w:szCs w:val="28"/>
     </w:rPr>
   </w:style>
-  <w:style w:type="character" w:customStyle="1" w:styleId="Titre2Car">
-    <w:name w:val="Titre 2 Car"/>
-    <w:basedOn w:val="Policepardfaut"/>
-    <w:link w:val="Titre2"/>
+  <w:style w:type="character" w:customStyle="1" w:styleId="Nagwek2Znak">
+    <w:name w:val="Nagłówek 2 Znak"/>
+    <w:basedOn w:val="Domylnaczcionkaakapitu"/>
+    <w:link w:val="Nagwek2"/>
     <w:uiPriority w:val="9"/>
     <w:rsid w:val="00C521D2"/>
     <w:rPr>
@@ -15862,11 +17010,11 @@
       <w:szCs w:val="26"/>
     </w:rPr>
   </w:style>
-  <w:style w:type="paragraph" w:styleId="Sous-titre">
+  <w:style w:type="paragraph" w:styleId="Podtytu">
     <w:name w:val="Subtitle"/>
-    <w:basedOn w:val="Normal"/>
-    <w:next w:val="Normal"/>
-    <w:link w:val="Sous-titreCar"/>
+    <w:basedOn w:val="Normalny"/>
+    <w:next w:val="Normalny"/>
+    <w:link w:val="PodtytuZnak"/>
     <w:uiPriority w:val="11"/>
     <w:qFormat/>
     <w:rsid w:val="0041690E"/>
@@ -15885,10 +17033,10 @@
       <w:szCs w:val="24"/>
     </w:rPr>
   </w:style>
-  <w:style w:type="character" w:customStyle="1" w:styleId="Sous-titreCar">
-    <w:name w:val="Sous-titre Car"/>
-    <w:basedOn w:val="Policepardfaut"/>
-    <w:link w:val="Sous-titre"/>
+  <w:style w:type="character" w:customStyle="1" w:styleId="PodtytuZnak">
+    <w:name w:val="Podtytuł Znak"/>
+    <w:basedOn w:val="Domylnaczcionkaakapitu"/>
+    <w:link w:val="Podtytu"/>
     <w:uiPriority w:val="11"/>
     <w:rsid w:val="0041690E"/>
     <w:rPr>
@@ -15906,8 +17054,17 @@
 
 <file path=word/charts/chart1.xml><?xml version="1.0" encoding="utf-8"?>
 <c:chartSpace xmlns:c="http://schemas.openxmlformats.org/drawingml/2006/chart" xmlns:a="http://schemas.openxmlformats.org/drawingml/2006/main" xmlns:r="http://schemas.openxmlformats.org/officeDocument/2006/relationships">
-  <c:date1904 val="1"/>
+  <c:date1904 val="0"/>
   <c:lang val="pl-PL"/>
+  <c:roundedCorners val="0"/>
+  <mc:AlternateContent xmlns:mc="http://schemas.openxmlformats.org/markup-compatibility/2006">
+    <mc:Choice xmlns:c14="http://schemas.microsoft.com/office/drawing/2007/8/2/chart" Requires="c14">
+      <c14:style val="102"/>
+    </mc:Choice>
+    <mc:Fallback>
+      <c:style val="2"/>
+    </mc:Fallback>
+  </mc:AlternateContent>
   <c:chart>
     <c:title>
       <c:tx>
@@ -15938,18 +17095,22 @@
           <c:y val="4.2666666666666679E-2"/>
         </c:manualLayout>
       </c:layout>
+      <c:overlay val="0"/>
     </c:title>
+    <c:autoTitleDeleted val="0"/>
     <c:plotArea>
       <c:layout/>
       <c:barChart>
         <c:barDir val="col"/>
         <c:grouping val="clustered"/>
+        <c:varyColors val="0"/>
         <c:ser>
           <c:idx val="0"/>
           <c:order val="0"/>
           <c:tx>
             <c:v>AVG</c:v>
           </c:tx>
+          <c:invertIfNegative val="0"/>
           <c:cat>
             <c:strRef>
               <c:f>Feuil1!$B$1:$D$1</c:f>
@@ -15971,7 +17132,7 @@
             <c:numRef>
               <c:f>Feuil1!$B$24:$D$24</c:f>
               <c:numCache>
-                <c:formatCode>Standardowy</c:formatCode>
+                <c:formatCode>General</c:formatCode>
                 <c:ptCount val="3"/>
                 <c:pt idx="0">
                   <c:v>2.0826919545454552</c:v>
@@ -15986,48 +17147,80 @@
             </c:numRef>
           </c:val>
         </c:ser>
-        <c:axId val="94355456"/>
-        <c:axId val="94356992"/>
+        <c:dLbls>
+          <c:showLegendKey val="0"/>
+          <c:showVal val="0"/>
+          <c:showCatName val="0"/>
+          <c:showSerName val="0"/>
+          <c:showPercent val="0"/>
+          <c:showBubbleSize val="0"/>
+        </c:dLbls>
+        <c:gapWidth val="150"/>
+        <c:axId val="221505136"/>
+        <c:axId val="221504576"/>
       </c:barChart>
       <c:catAx>
-        <c:axId val="94355456"/>
+        <c:axId val="221505136"/>
         <c:scaling>
           <c:orientation val="minMax"/>
         </c:scaling>
+        <c:delete val="0"/>
         <c:axPos val="b"/>
+        <c:numFmt formatCode="General" sourceLinked="0"/>
+        <c:majorTickMark val="out"/>
+        <c:minorTickMark val="none"/>
         <c:tickLblPos val="nextTo"/>
-        <c:crossAx val="94356992"/>
+        <c:crossAx val="221504576"/>
         <c:crosses val="autoZero"/>
         <c:auto val="1"/>
         <c:lblAlgn val="ctr"/>
         <c:lblOffset val="100"/>
+        <c:noMultiLvlLbl val="0"/>
       </c:catAx>
       <c:valAx>
-        <c:axId val="94356992"/>
+        <c:axId val="221504576"/>
         <c:scaling>
           <c:orientation val="minMax"/>
         </c:scaling>
+        <c:delete val="0"/>
         <c:axPos val="l"/>
         <c:majorGridlines/>
-        <c:numFmt formatCode="Standardowy" sourceLinked="1"/>
+        <c:numFmt formatCode="General" sourceLinked="1"/>
+        <c:majorTickMark val="out"/>
+        <c:minorTickMark val="none"/>
         <c:tickLblPos val="nextTo"/>
-        <c:crossAx val="94355456"/>
+        <c:crossAx val="221505136"/>
         <c:crosses val="autoZero"/>
         <c:crossBetween val="between"/>
       </c:valAx>
     </c:plotArea>
     <c:legend>
       <c:legendPos val="r"/>
+      <c:overlay val="0"/>
     </c:legend>
     <c:plotVisOnly val="1"/>
+    <c:dispBlanksAs val="gap"/>
+    <c:showDLblsOverMax val="0"/>
   </c:chart>
-  <c:externalData r:id="rId1"/>
+  <c:externalData r:id="rId1">
+    <c:autoUpdate val="0"/>
+  </c:externalData>
 </c:chartSpace>
 </file>
 
 <file path=word/charts/chart2.xml><?xml version="1.0" encoding="utf-8"?>
 <c:chartSpace xmlns:c="http://schemas.openxmlformats.org/drawingml/2006/chart" xmlns:a="http://schemas.openxmlformats.org/drawingml/2006/main" xmlns:r="http://schemas.openxmlformats.org/officeDocument/2006/relationships">
+  <c:date1904 val="0"/>
   <c:lang val="pl-PL"/>
+  <c:roundedCorners val="0"/>
+  <mc:AlternateContent xmlns:mc="http://schemas.openxmlformats.org/markup-compatibility/2006">
+    <mc:Choice xmlns:c14="http://schemas.microsoft.com/office/drawing/2007/8/2/chart" Requires="c14">
+      <c14:style val="102"/>
+    </mc:Choice>
+    <mc:Fallback>
+      <c:style val="2"/>
+    </mc:Fallback>
+  </mc:AlternateContent>
   <c:chart>
     <c:title>
       <c:tx>
@@ -16094,18 +17287,22 @@
           </a:p>
         </c:rich>
       </c:tx>
+      <c:overlay val="0"/>
     </c:title>
+    <c:autoTitleDeleted val="0"/>
     <c:plotArea>
       <c:layout/>
       <c:barChart>
         <c:barDir val="col"/>
         <c:grouping val="clustered"/>
+        <c:varyColors val="0"/>
         <c:ser>
           <c:idx val="0"/>
           <c:order val="0"/>
           <c:tx>
             <c:v>AVG</c:v>
           </c:tx>
+          <c:invertIfNegative val="0"/>
           <c:cat>
             <c:strRef>
               <c:f>Feuil1!$G$1:$H$1</c:f>
@@ -16124,7 +17321,7 @@
             <c:numRef>
               <c:f>Feuil1!$G$22:$H$22</c:f>
               <c:numCache>
-                <c:formatCode>Standardowy</c:formatCode>
+                <c:formatCode>General</c:formatCode>
                 <c:ptCount val="2"/>
                 <c:pt idx="0">
                   <c:v>14.039641525000002</c:v>
@@ -16136,48 +17333,80 @@
             </c:numRef>
           </c:val>
         </c:ser>
-        <c:axId val="95087232"/>
-        <c:axId val="96553216"/>
+        <c:dLbls>
+          <c:showLegendKey val="0"/>
+          <c:showVal val="0"/>
+          <c:showCatName val="0"/>
+          <c:showSerName val="0"/>
+          <c:showPercent val="0"/>
+          <c:showBubbleSize val="0"/>
+        </c:dLbls>
+        <c:gapWidth val="150"/>
+        <c:axId val="295055760"/>
+        <c:axId val="295056320"/>
       </c:barChart>
       <c:catAx>
-        <c:axId val="95087232"/>
+        <c:axId val="295055760"/>
         <c:scaling>
           <c:orientation val="minMax"/>
         </c:scaling>
+        <c:delete val="0"/>
         <c:axPos val="b"/>
+        <c:numFmt formatCode="General" sourceLinked="0"/>
+        <c:majorTickMark val="out"/>
+        <c:minorTickMark val="none"/>
         <c:tickLblPos val="nextTo"/>
-        <c:crossAx val="96553216"/>
+        <c:crossAx val="295056320"/>
         <c:crosses val="autoZero"/>
         <c:auto val="1"/>
         <c:lblAlgn val="ctr"/>
         <c:lblOffset val="100"/>
+        <c:noMultiLvlLbl val="0"/>
       </c:catAx>
       <c:valAx>
-        <c:axId val="96553216"/>
+        <c:axId val="295056320"/>
         <c:scaling>
           <c:orientation val="minMax"/>
         </c:scaling>
+        <c:delete val="0"/>
         <c:axPos val="l"/>
         <c:majorGridlines/>
-        <c:numFmt formatCode="Standardowy" sourceLinked="1"/>
+        <c:numFmt formatCode="General" sourceLinked="1"/>
+        <c:majorTickMark val="out"/>
+        <c:minorTickMark val="none"/>
         <c:tickLblPos val="nextTo"/>
-        <c:crossAx val="95087232"/>
+        <c:crossAx val="295055760"/>
         <c:crosses val="autoZero"/>
         <c:crossBetween val="between"/>
       </c:valAx>
     </c:plotArea>
     <c:legend>
       <c:legendPos val="r"/>
+      <c:overlay val="0"/>
     </c:legend>
     <c:plotVisOnly val="1"/>
+    <c:dispBlanksAs val="gap"/>
+    <c:showDLblsOverMax val="0"/>
   </c:chart>
-  <c:externalData r:id="rId1"/>
+  <c:externalData r:id="rId1">
+    <c:autoUpdate val="0"/>
+  </c:externalData>
 </c:chartSpace>
 </file>
 
 <file path=word/charts/chart3.xml><?xml version="1.0" encoding="utf-8"?>
 <c:chartSpace xmlns:c="http://schemas.openxmlformats.org/drawingml/2006/chart" xmlns:a="http://schemas.openxmlformats.org/drawingml/2006/main" xmlns:r="http://schemas.openxmlformats.org/officeDocument/2006/relationships">
+  <c:date1904 val="0"/>
   <c:lang val="pl-PL"/>
+  <c:roundedCorners val="0"/>
+  <mc:AlternateContent xmlns:mc="http://schemas.openxmlformats.org/markup-compatibility/2006">
+    <mc:Choice xmlns:c14="http://schemas.microsoft.com/office/drawing/2007/8/2/chart" Requires="c14">
+      <c14:style val="102"/>
+    </mc:Choice>
+    <mc:Fallback>
+      <c:style val="2"/>
+    </mc:Fallback>
+  </mc:AlternateContent>
   <c:chart>
     <c:title>
       <c:tx>
@@ -16244,18 +17473,22 @@
           </a:p>
         </c:rich>
       </c:tx>
+      <c:overlay val="0"/>
     </c:title>
+    <c:autoTitleDeleted val="0"/>
     <c:plotArea>
       <c:layout/>
       <c:barChart>
         <c:barDir val="col"/>
         <c:grouping val="clustered"/>
+        <c:varyColors val="0"/>
         <c:ser>
           <c:idx val="0"/>
           <c:order val="0"/>
           <c:tx>
             <c:v>AVG</c:v>
           </c:tx>
+          <c:invertIfNegative val="0"/>
           <c:cat>
             <c:strRef>
               <c:f>Feuil1!$L$1:$M$1</c:f>
@@ -16274,7 +17507,7 @@
             <c:numRef>
               <c:f>Feuil1!$L$24:$M$24</c:f>
               <c:numCache>
-                <c:formatCode>Standardowy</c:formatCode>
+                <c:formatCode>General</c:formatCode>
                 <c:ptCount val="2"/>
                 <c:pt idx="0">
                   <c:v>5.2363449450000017</c:v>
@@ -16286,48 +17519,80 @@
             </c:numRef>
           </c:val>
         </c:ser>
-        <c:axId val="100008320"/>
-        <c:axId val="100009856"/>
+        <c:dLbls>
+          <c:showLegendKey val="0"/>
+          <c:showVal val="0"/>
+          <c:showCatName val="0"/>
+          <c:showSerName val="0"/>
+          <c:showPercent val="0"/>
+          <c:showBubbleSize val="0"/>
+        </c:dLbls>
+        <c:gapWidth val="150"/>
+        <c:axId val="295058560"/>
+        <c:axId val="302697184"/>
       </c:barChart>
       <c:catAx>
-        <c:axId val="100008320"/>
+        <c:axId val="295058560"/>
         <c:scaling>
           <c:orientation val="minMax"/>
         </c:scaling>
+        <c:delete val="0"/>
         <c:axPos val="b"/>
+        <c:numFmt formatCode="General" sourceLinked="0"/>
+        <c:majorTickMark val="out"/>
+        <c:minorTickMark val="none"/>
         <c:tickLblPos val="nextTo"/>
-        <c:crossAx val="100009856"/>
+        <c:crossAx val="302697184"/>
         <c:crosses val="autoZero"/>
         <c:auto val="1"/>
         <c:lblAlgn val="ctr"/>
         <c:lblOffset val="100"/>
+        <c:noMultiLvlLbl val="0"/>
       </c:catAx>
       <c:valAx>
-        <c:axId val="100009856"/>
+        <c:axId val="302697184"/>
         <c:scaling>
           <c:orientation val="minMax"/>
         </c:scaling>
+        <c:delete val="0"/>
         <c:axPos val="l"/>
         <c:majorGridlines/>
-        <c:numFmt formatCode="Standardowy" sourceLinked="1"/>
+        <c:numFmt formatCode="General" sourceLinked="1"/>
+        <c:majorTickMark val="out"/>
+        <c:minorTickMark val="none"/>
         <c:tickLblPos val="nextTo"/>
-        <c:crossAx val="100008320"/>
+        <c:crossAx val="295058560"/>
         <c:crosses val="autoZero"/>
         <c:crossBetween val="between"/>
       </c:valAx>
     </c:plotArea>
     <c:legend>
       <c:legendPos val="r"/>
+      <c:overlay val="0"/>
     </c:legend>
     <c:plotVisOnly val="1"/>
+    <c:dispBlanksAs val="gap"/>
+    <c:showDLblsOverMax val="0"/>
   </c:chart>
-  <c:externalData r:id="rId1"/>
+  <c:externalData r:id="rId1">
+    <c:autoUpdate val="0"/>
+  </c:externalData>
 </c:chartSpace>
 </file>
 
 <file path=word/charts/chart4.xml><?xml version="1.0" encoding="utf-8"?>
 <c:chartSpace xmlns:c="http://schemas.openxmlformats.org/drawingml/2006/chart" xmlns:a="http://schemas.openxmlformats.org/drawingml/2006/main" xmlns:r="http://schemas.openxmlformats.org/officeDocument/2006/relationships">
+  <c:date1904 val="0"/>
   <c:lang val="pl-PL"/>
+  <c:roundedCorners val="0"/>
+  <mc:AlternateContent xmlns:mc="http://schemas.openxmlformats.org/markup-compatibility/2006">
+    <mc:Choice xmlns:c14="http://schemas.microsoft.com/office/drawing/2007/8/2/chart" Requires="c14">
+      <c14:style val="102"/>
+    </mc:Choice>
+    <mc:Fallback>
+      <c:style val="2"/>
+    </mc:Fallback>
+  </mc:AlternateContent>
   <c:chart>
     <c:title>
       <c:tx>
@@ -16394,18 +17659,22 @@
           </a:p>
         </c:rich>
       </c:tx>
+      <c:overlay val="0"/>
     </c:title>
+    <c:autoTitleDeleted val="0"/>
     <c:plotArea>
       <c:layout/>
       <c:barChart>
         <c:barDir val="col"/>
         <c:grouping val="clustered"/>
+        <c:varyColors val="0"/>
         <c:ser>
           <c:idx val="0"/>
           <c:order val="0"/>
           <c:tx>
             <c:v>AVG</c:v>
           </c:tx>
+          <c:invertIfNegative val="0"/>
           <c:cat>
             <c:strRef>
               <c:f>Feuil1!$Q$1:$R$1</c:f>
@@ -16424,7 +17693,7 @@
             <c:numRef>
               <c:f>Feuil1!$Q$24:$R$24</c:f>
               <c:numCache>
-                <c:formatCode>Standardowy</c:formatCode>
+                <c:formatCode>General</c:formatCode>
                 <c:ptCount val="2"/>
                 <c:pt idx="0">
                   <c:v>1.7742181363636367</c:v>
@@ -16436,42 +17705,367 @@
             </c:numRef>
           </c:val>
         </c:ser>
-        <c:axId val="117442048"/>
-        <c:axId val="117487488"/>
+        <c:dLbls>
+          <c:showLegendKey val="0"/>
+          <c:showVal val="0"/>
+          <c:showCatName val="0"/>
+          <c:showSerName val="0"/>
+          <c:showPercent val="0"/>
+          <c:showBubbleSize val="0"/>
+        </c:dLbls>
+        <c:gapWidth val="150"/>
+        <c:axId val="302699424"/>
+        <c:axId val="302699984"/>
       </c:barChart>
       <c:catAx>
-        <c:axId val="117442048"/>
+        <c:axId val="302699424"/>
         <c:scaling>
           <c:orientation val="minMax"/>
         </c:scaling>
+        <c:delete val="0"/>
         <c:axPos val="b"/>
+        <c:numFmt formatCode="General" sourceLinked="0"/>
+        <c:majorTickMark val="out"/>
+        <c:minorTickMark val="none"/>
         <c:tickLblPos val="nextTo"/>
-        <c:crossAx val="117487488"/>
+        <c:crossAx val="302699984"/>
         <c:crosses val="autoZero"/>
         <c:auto val="1"/>
         <c:lblAlgn val="ctr"/>
         <c:lblOffset val="100"/>
+        <c:noMultiLvlLbl val="0"/>
       </c:catAx>
       <c:valAx>
-        <c:axId val="117487488"/>
+        <c:axId val="302699984"/>
         <c:scaling>
           <c:orientation val="minMax"/>
         </c:scaling>
+        <c:delete val="0"/>
         <c:axPos val="l"/>
         <c:majorGridlines/>
-        <c:numFmt formatCode="Standardowy" sourceLinked="1"/>
+        <c:numFmt formatCode="General" sourceLinked="1"/>
+        <c:majorTickMark val="out"/>
+        <c:minorTickMark val="none"/>
         <c:tickLblPos val="nextTo"/>
-        <c:crossAx val="117442048"/>
+        <c:crossAx val="302699424"/>
         <c:crosses val="autoZero"/>
         <c:crossBetween val="between"/>
       </c:valAx>
     </c:plotArea>
     <c:legend>
       <c:legendPos val="r"/>
+      <c:overlay val="0"/>
     </c:legend>
     <c:plotVisOnly val="1"/>
+    <c:dispBlanksAs val="gap"/>
+    <c:showDLblsOverMax val="0"/>
   </c:chart>
-  <c:externalData r:id="rId1"/>
+  <c:externalData r:id="rId1">
+    <c:autoUpdate val="0"/>
+  </c:externalData>
+</c:chartSpace>
+</file>
+
+<file path=word/charts/chart5.xml><?xml version="1.0" encoding="utf-8"?>
+<c:chartSpace xmlns:c="http://schemas.openxmlformats.org/drawingml/2006/chart" xmlns:a="http://schemas.openxmlformats.org/drawingml/2006/main" xmlns:r="http://schemas.openxmlformats.org/officeDocument/2006/relationships">
+  <c:date1904 val="0"/>
+  <c:lang val="pl-PL"/>
+  <c:roundedCorners val="0"/>
+  <mc:AlternateContent xmlns:mc="http://schemas.openxmlformats.org/markup-compatibility/2006">
+    <mc:Choice xmlns:c14="http://schemas.microsoft.com/office/drawing/2007/8/2/chart" Requires="c14">
+      <c14:style val="102"/>
+    </mc:Choice>
+    <mc:Fallback>
+      <c:style val="2"/>
+    </mc:Fallback>
+  </mc:AlternateContent>
+  <c:chart>
+    <c:title>
+      <c:tx>
+        <c:rich>
+          <a:bodyPr/>
+          <a:lstStyle/>
+          <a:p>
+            <a:pPr marL="0" marR="0" indent="0" algn="ctr" defTabSz="914400" rtl="0" eaLnBrk="1" fontAlgn="auto" latinLnBrk="0" hangingPunct="1">
+              <a:lnSpc>
+                <a:spcPct val="100000"/>
+              </a:lnSpc>
+              <a:spcBef>
+                <a:spcPts val="0"/>
+              </a:spcBef>
+              <a:spcAft>
+                <a:spcPts val="0"/>
+              </a:spcAft>
+              <a:buClrTx/>
+              <a:buSzTx/>
+              <a:buFontTx/>
+              <a:buNone/>
+              <a:tabLst/>
+              <a:defRPr sz="1800" b="1" i="0" u="none" strike="noStrike" kern="1200" baseline="0">
+                <a:solidFill>
+                  <a:sysClr val="windowText" lastClr="000000"/>
+                </a:solidFill>
+                <a:latin typeface="+mn-lt"/>
+                <a:ea typeface="+mn-ea"/>
+                <a:cs typeface="+mn-cs"/>
+              </a:defRPr>
+            </a:pPr>
+            <a:r>
+              <a:rPr lang="pl-PL" sz="1800" b="1" i="0" baseline="0"/>
+              <a:t>Porównanie wszytkich rozkładów generowania ruchu oraz alogorymów kolejkowania</a:t>
+            </a:r>
+            <a:endParaRPr lang="en-US" sz="1800" b="1" i="0" baseline="0"/>
+          </a:p>
+          <a:p>
+            <a:pPr marL="0" marR="0" indent="0" algn="ctr" defTabSz="914400" rtl="0" eaLnBrk="1" fontAlgn="auto" latinLnBrk="0" hangingPunct="1">
+              <a:lnSpc>
+                <a:spcPct val="100000"/>
+              </a:lnSpc>
+              <a:spcBef>
+                <a:spcPts val="0"/>
+              </a:spcBef>
+              <a:spcAft>
+                <a:spcPts val="0"/>
+              </a:spcAft>
+              <a:buClrTx/>
+              <a:buSzTx/>
+              <a:buFontTx/>
+              <a:buNone/>
+              <a:tabLst/>
+              <a:defRPr sz="1800" b="1" i="0" u="none" strike="noStrike" kern="1200" baseline="0">
+                <a:solidFill>
+                  <a:sysClr val="windowText" lastClr="000000"/>
+                </a:solidFill>
+                <a:latin typeface="+mn-lt"/>
+                <a:ea typeface="+mn-ea"/>
+                <a:cs typeface="+mn-cs"/>
+              </a:defRPr>
+            </a:pPr>
+            <a:endParaRPr lang="en-US"/>
+          </a:p>
+        </c:rich>
+      </c:tx>
+      <c:overlay val="0"/>
+    </c:title>
+    <c:autoTitleDeleted val="0"/>
+    <c:plotArea>
+      <c:layout/>
+      <c:barChart>
+        <c:barDir val="col"/>
+        <c:grouping val="clustered"/>
+        <c:varyColors val="0"/>
+        <c:ser>
+          <c:idx val="1"/>
+          <c:order val="0"/>
+          <c:tx>
+            <c:v>AVG ON-OFF</c:v>
+          </c:tx>
+          <c:invertIfNegative val="0"/>
+          <c:cat>
+            <c:strRef>
+              <c:f>[Classeur1.xlsx]Feuil1!$G$1:$H$1</c:f>
+              <c:strCache>
+                <c:ptCount val="2"/>
+                <c:pt idx="0">
+                  <c:v>Fifo</c:v>
+                </c:pt>
+                <c:pt idx="1">
+                  <c:v>Lifo</c:v>
+                </c:pt>
+              </c:strCache>
+            </c:strRef>
+          </c:cat>
+          <c:val>
+            <c:numRef>
+              <c:f>[Classeur1.xlsx]Feuil1!$G$22:$H$22</c:f>
+              <c:numCache>
+                <c:formatCode>General</c:formatCode>
+                <c:ptCount val="2"/>
+                <c:pt idx="0">
+                  <c:v>14.039641525000002</c:v>
+                </c:pt>
+                <c:pt idx="1">
+                  <c:v>13.956542850000002</c:v>
+                </c:pt>
+              </c:numCache>
+            </c:numRef>
+          </c:val>
+        </c:ser>
+        <c:ser>
+          <c:idx val="2"/>
+          <c:order val="1"/>
+          <c:tx>
+            <c:v>AVG Poisson</c:v>
+          </c:tx>
+          <c:invertIfNegative val="0"/>
+          <c:cat>
+            <c:strRef>
+              <c:f>[Classeur1.xlsx]Feuil1!$B$1:$D$1</c:f>
+              <c:strCache>
+                <c:ptCount val="3"/>
+                <c:pt idx="0">
+                  <c:v>Fifo</c:v>
+                </c:pt>
+                <c:pt idx="1">
+                  <c:v>Lifo</c:v>
+                </c:pt>
+                <c:pt idx="2">
+                  <c:v>Priority</c:v>
+                </c:pt>
+              </c:strCache>
+            </c:strRef>
+          </c:cat>
+          <c:val>
+            <c:numRef>
+              <c:f>[Classeur1.xlsx]Feuil1!$B$24:$D$24</c:f>
+              <c:numCache>
+                <c:formatCode>General</c:formatCode>
+                <c:ptCount val="3"/>
+                <c:pt idx="0">
+                  <c:v>2.0826919545454547</c:v>
+                </c:pt>
+                <c:pt idx="1">
+                  <c:v>2.7404646000000001</c:v>
+                </c:pt>
+                <c:pt idx="2">
+                  <c:v>4.6868318636363631</c:v>
+                </c:pt>
+              </c:numCache>
+            </c:numRef>
+          </c:val>
+        </c:ser>
+        <c:ser>
+          <c:idx val="3"/>
+          <c:order val="2"/>
+          <c:tx>
+            <c:v>AVG Wkładniczy</c:v>
+          </c:tx>
+          <c:invertIfNegative val="0"/>
+          <c:cat>
+            <c:strRef>
+              <c:f>[Classeur1.xlsx]Feuil1!$L$1:$M$1</c:f>
+              <c:strCache>
+                <c:ptCount val="2"/>
+                <c:pt idx="0">
+                  <c:v>Fifo</c:v>
+                </c:pt>
+                <c:pt idx="1">
+                  <c:v>Lifo</c:v>
+                </c:pt>
+              </c:strCache>
+            </c:strRef>
+          </c:cat>
+          <c:val>
+            <c:numRef>
+              <c:f>[Classeur1.xlsx]Feuil1!$L$24:$M$24</c:f>
+              <c:numCache>
+                <c:formatCode>General</c:formatCode>
+                <c:ptCount val="2"/>
+                <c:pt idx="0">
+                  <c:v>5.2363449450000008</c:v>
+                </c:pt>
+                <c:pt idx="1">
+                  <c:v>4.371246197727273</c:v>
+                </c:pt>
+              </c:numCache>
+            </c:numRef>
+          </c:val>
+        </c:ser>
+        <c:ser>
+          <c:idx val="0"/>
+          <c:order val="3"/>
+          <c:tx>
+            <c:v>AVG MMPP</c:v>
+          </c:tx>
+          <c:invertIfNegative val="0"/>
+          <c:cat>
+            <c:strRef>
+              <c:f>[Classeur1.xlsx]Feuil1!$Q$1:$R$1</c:f>
+              <c:strCache>
+                <c:ptCount val="2"/>
+                <c:pt idx="0">
+                  <c:v>Fifo</c:v>
+                </c:pt>
+                <c:pt idx="1">
+                  <c:v>Lifo</c:v>
+                </c:pt>
+              </c:strCache>
+            </c:strRef>
+          </c:cat>
+          <c:val>
+            <c:numRef>
+              <c:f>[Classeur1.xlsx]Feuil1!$Q$24:$R$24</c:f>
+              <c:numCache>
+                <c:formatCode>General</c:formatCode>
+                <c:ptCount val="2"/>
+                <c:pt idx="0">
+                  <c:v>1.7742181363636365</c:v>
+                </c:pt>
+                <c:pt idx="1">
+                  <c:v>1.4724053636363637</c:v>
+                </c:pt>
+              </c:numCache>
+            </c:numRef>
+          </c:val>
+        </c:ser>
+        <c:dLbls>
+          <c:showLegendKey val="0"/>
+          <c:showVal val="0"/>
+          <c:showCatName val="0"/>
+          <c:showSerName val="0"/>
+          <c:showPercent val="0"/>
+          <c:showBubbleSize val="0"/>
+        </c:dLbls>
+        <c:gapWidth val="150"/>
+        <c:axId val="303168336"/>
+        <c:axId val="303168896"/>
+      </c:barChart>
+      <c:catAx>
+        <c:axId val="303168336"/>
+        <c:scaling>
+          <c:orientation val="minMax"/>
+        </c:scaling>
+        <c:delete val="0"/>
+        <c:axPos val="b"/>
+        <c:numFmt formatCode="General" sourceLinked="0"/>
+        <c:majorTickMark val="out"/>
+        <c:minorTickMark val="none"/>
+        <c:tickLblPos val="nextTo"/>
+        <c:crossAx val="303168896"/>
+        <c:crosses val="autoZero"/>
+        <c:auto val="1"/>
+        <c:lblAlgn val="ctr"/>
+        <c:lblOffset val="100"/>
+        <c:noMultiLvlLbl val="0"/>
+      </c:catAx>
+      <c:valAx>
+        <c:axId val="303168896"/>
+        <c:scaling>
+          <c:orientation val="minMax"/>
+        </c:scaling>
+        <c:delete val="0"/>
+        <c:axPos val="l"/>
+        <c:majorGridlines/>
+        <c:numFmt formatCode="General" sourceLinked="1"/>
+        <c:majorTickMark val="out"/>
+        <c:minorTickMark val="none"/>
+        <c:tickLblPos val="nextTo"/>
+        <c:crossAx val="303168336"/>
+        <c:crosses val="autoZero"/>
+        <c:crossBetween val="between"/>
+      </c:valAx>
+    </c:plotArea>
+    <c:legend>
+      <c:legendPos val="r"/>
+      <c:overlay val="0"/>
+    </c:legend>
+    <c:plotVisOnly val="1"/>
+    <c:dispBlanksAs val="gap"/>
+    <c:showDLblsOverMax val="0"/>
+  </c:chart>
+  <c:externalData r:id="rId1">
+    <c:autoUpdate val="0"/>
+  </c:externalData>
 </c:chartSpace>
 </file>
 

</xml_diff>